<commit_message>
segunda linha de exercícios
</commit_message>
<xml_diff>
--- a/Anotações.docx
+++ b/Anotações.docx
@@ -234,7 +234,41 @@
           <w:sz w:val="24"/>
           <w:szCs w:val="24"/>
         </w:rPr>
-        <w:t>Números – salva os números</w:t>
+        <w:t xml:space="preserve">Números </w:t>
+      </w:r>
+      <w:r>
+        <w:rPr>
+          <w:rFonts w:ascii="Times New Roman" w:hAnsi="Times New Roman" w:cs="Times New Roman"/>
+          <w:sz w:val="24"/>
+          <w:szCs w:val="24"/>
+        </w:rPr>
+        <w:t>(</w:t>
+      </w:r>
+      <w:proofErr w:type="spellStart"/>
+      <w:r>
+        <w:rPr>
+          <w:rFonts w:ascii="Times New Roman" w:hAnsi="Times New Roman" w:cs="Times New Roman"/>
+          <w:sz w:val="24"/>
+          <w:szCs w:val="24"/>
+        </w:rPr>
+        <w:t>number</w:t>
+      </w:r>
+      <w:proofErr w:type="spellEnd"/>
+      <w:r>
+        <w:rPr>
+          <w:rFonts w:ascii="Times New Roman" w:hAnsi="Times New Roman" w:cs="Times New Roman"/>
+          <w:sz w:val="24"/>
+          <w:szCs w:val="24"/>
+        </w:rPr>
+        <w:t xml:space="preserve">) </w:t>
+      </w:r>
+      <w:r>
+        <w:rPr>
+          <w:rFonts w:ascii="Times New Roman" w:hAnsi="Times New Roman" w:cs="Times New Roman"/>
+          <w:sz w:val="24"/>
+          <w:szCs w:val="24"/>
+        </w:rPr>
+        <w:t>– salva os números</w:t>
       </w:r>
     </w:p>
     <w:p>
@@ -267,7 +301,41 @@
           <w:sz w:val="24"/>
           <w:szCs w:val="24"/>
         </w:rPr>
-        <w:t xml:space="preserve"> – salva os caracteres</w:t>
+        <w:t xml:space="preserve"> </w:t>
+      </w:r>
+      <w:r>
+        <w:rPr>
+          <w:rFonts w:ascii="Times New Roman" w:hAnsi="Times New Roman" w:cs="Times New Roman"/>
+          <w:sz w:val="24"/>
+          <w:szCs w:val="24"/>
+        </w:rPr>
+        <w:t>(</w:t>
+      </w:r>
+      <w:proofErr w:type="spellStart"/>
+      <w:r>
+        <w:rPr>
+          <w:rFonts w:ascii="Times New Roman" w:hAnsi="Times New Roman" w:cs="Times New Roman"/>
+          <w:sz w:val="24"/>
+          <w:szCs w:val="24"/>
+        </w:rPr>
+        <w:t>string</w:t>
+      </w:r>
+      <w:proofErr w:type="spellEnd"/>
+      <w:r>
+        <w:rPr>
+          <w:rFonts w:ascii="Times New Roman" w:hAnsi="Times New Roman" w:cs="Times New Roman"/>
+          <w:sz w:val="24"/>
+          <w:szCs w:val="24"/>
+        </w:rPr>
+        <w:t>)</w:t>
+      </w:r>
+      <w:r>
+        <w:rPr>
+          <w:rFonts w:ascii="Times New Roman" w:hAnsi="Times New Roman" w:cs="Times New Roman"/>
+          <w:sz w:val="24"/>
+          <w:szCs w:val="24"/>
+        </w:rPr>
+        <w:t>– salva os caracteres</w:t>
       </w:r>
     </w:p>
     <w:p>
@@ -290,7 +358,161 @@
           <w:sz w:val="24"/>
           <w:szCs w:val="24"/>
         </w:rPr>
-        <w:t>Booleanos – para armazenar verdadeiros ou falsos</w:t>
+        <w:t xml:space="preserve">Booleanos </w:t>
+      </w:r>
+      <w:r>
+        <w:rPr>
+          <w:rFonts w:ascii="Times New Roman" w:hAnsi="Times New Roman" w:cs="Times New Roman"/>
+          <w:sz w:val="24"/>
+          <w:szCs w:val="24"/>
+        </w:rPr>
+        <w:t>(</w:t>
+      </w:r>
+      <w:proofErr w:type="spellStart"/>
+      <w:r>
+        <w:rPr>
+          <w:rFonts w:ascii="Times New Roman" w:hAnsi="Times New Roman" w:cs="Times New Roman"/>
+          <w:sz w:val="24"/>
+          <w:szCs w:val="24"/>
+        </w:rPr>
+        <w:t>boolean</w:t>
+      </w:r>
+      <w:proofErr w:type="spellEnd"/>
+      <w:r>
+        <w:rPr>
+          <w:rFonts w:ascii="Times New Roman" w:hAnsi="Times New Roman" w:cs="Times New Roman"/>
+          <w:sz w:val="24"/>
+          <w:szCs w:val="24"/>
+        </w:rPr>
+        <w:t>)</w:t>
+      </w:r>
+      <w:r>
+        <w:rPr>
+          <w:rFonts w:ascii="Times New Roman" w:hAnsi="Times New Roman" w:cs="Times New Roman"/>
+          <w:sz w:val="24"/>
+          <w:szCs w:val="24"/>
+        </w:rPr>
+        <w:t>– para armazenar verdadeiros ou falsos</w:t>
+      </w:r>
+    </w:p>
+    <w:p>
+      <w:pPr>
+        <w:pStyle w:val="PargrafodaLista"/>
+        <w:numPr>
+          <w:ilvl w:val="0"/>
+          <w:numId w:val="1"/>
+        </w:numPr>
+        <w:spacing w:line="360" w:lineRule="auto"/>
+        <w:rPr>
+          <w:rFonts w:ascii="Times New Roman" w:hAnsi="Times New Roman" w:cs="Times New Roman"/>
+          <w:sz w:val="24"/>
+          <w:szCs w:val="24"/>
+        </w:rPr>
+      </w:pPr>
+      <w:proofErr w:type="spellStart"/>
+      <w:r>
+        <w:rPr>
+          <w:rFonts w:ascii="Times New Roman" w:hAnsi="Times New Roman" w:cs="Times New Roman"/>
+          <w:sz w:val="24"/>
+          <w:szCs w:val="24"/>
+        </w:rPr>
+        <w:t>Null</w:t>
+      </w:r>
+      <w:proofErr w:type="spellEnd"/>
+      <w:r>
+        <w:rPr>
+          <w:rFonts w:ascii="Times New Roman" w:hAnsi="Times New Roman" w:cs="Times New Roman"/>
+          <w:sz w:val="24"/>
+          <w:szCs w:val="24"/>
+        </w:rPr>
+        <w:t xml:space="preserve"> – é um tipo especial, pois pode ser traduzido como “ausência de valor” e pode ser atribuído como valor de uma variável (por exemplo, se queremos verificar se uma entrada já possui um valor, avaliamos com o </w:t>
+      </w:r>
+      <w:proofErr w:type="spellStart"/>
+      <w:r>
+        <w:rPr>
+          <w:rFonts w:ascii="Times New Roman" w:hAnsi="Times New Roman" w:cs="Times New Roman"/>
+          <w:sz w:val="24"/>
+          <w:szCs w:val="24"/>
+        </w:rPr>
+        <w:t>null</w:t>
+      </w:r>
+      <w:proofErr w:type="spellEnd"/>
+      <w:r>
+        <w:rPr>
+          <w:rFonts w:ascii="Times New Roman" w:hAnsi="Times New Roman" w:cs="Times New Roman"/>
+          <w:sz w:val="24"/>
+          <w:szCs w:val="24"/>
+        </w:rPr>
+        <w:t>)</w:t>
+      </w:r>
+    </w:p>
+    <w:p>
+      <w:pPr>
+        <w:pStyle w:val="PargrafodaLista"/>
+        <w:numPr>
+          <w:ilvl w:val="0"/>
+          <w:numId w:val="1"/>
+        </w:numPr>
+        <w:spacing w:line="360" w:lineRule="auto"/>
+        <w:rPr>
+          <w:rFonts w:ascii="Times New Roman" w:hAnsi="Times New Roman" w:cs="Times New Roman"/>
+          <w:sz w:val="24"/>
+          <w:szCs w:val="24"/>
+        </w:rPr>
+      </w:pPr>
+      <w:proofErr w:type="spellStart"/>
+      <w:r>
+        <w:rPr>
+          <w:rFonts w:ascii="Times New Roman" w:hAnsi="Times New Roman" w:cs="Times New Roman"/>
+          <w:sz w:val="24"/>
+          <w:szCs w:val="24"/>
+        </w:rPr>
+        <w:t>Undefined</w:t>
+      </w:r>
+      <w:proofErr w:type="spellEnd"/>
+      <w:r>
+        <w:rPr>
+          <w:rFonts w:ascii="Times New Roman" w:hAnsi="Times New Roman" w:cs="Times New Roman"/>
+          <w:sz w:val="24"/>
+          <w:szCs w:val="24"/>
+        </w:rPr>
+        <w:t xml:space="preserve"> – também representa “ausência de valor”, porém de uma outra forma, já que o </w:t>
+      </w:r>
+      <w:proofErr w:type="spellStart"/>
+      <w:r>
+        <w:rPr>
+          <w:rFonts w:ascii="Times New Roman" w:hAnsi="Times New Roman" w:cs="Times New Roman"/>
+          <w:sz w:val="24"/>
+          <w:szCs w:val="24"/>
+        </w:rPr>
+        <w:t>null</w:t>
+      </w:r>
+      <w:proofErr w:type="spellEnd"/>
+      <w:r>
+        <w:rPr>
+          <w:rFonts w:ascii="Times New Roman" w:hAnsi="Times New Roman" w:cs="Times New Roman"/>
+          <w:sz w:val="24"/>
+          <w:szCs w:val="24"/>
+        </w:rPr>
+        <w:t xml:space="preserve"> se refere a um valor atribuído a uma variável que existe e foi iniciada, e </w:t>
+      </w:r>
+      <w:proofErr w:type="spellStart"/>
+      <w:r>
+        <w:rPr>
+          <w:rFonts w:ascii="Times New Roman" w:hAnsi="Times New Roman" w:cs="Times New Roman"/>
+          <w:sz w:val="24"/>
+          <w:szCs w:val="24"/>
+        </w:rPr>
+        <w:t>undefined</w:t>
+      </w:r>
+      <w:proofErr w:type="spellEnd"/>
+      <w:r>
+        <w:rPr>
+          <w:rFonts w:ascii="Times New Roman" w:hAnsi="Times New Roman" w:cs="Times New Roman"/>
+          <w:sz w:val="24"/>
+          <w:szCs w:val="24"/>
+        </w:rPr>
+        <w:t xml:space="preserve"> se refere ao valor de uma variável que não foi inicializada.</w:t>
       </w:r>
     </w:p>
     <w:p>
@@ -448,6 +670,7 @@
           <w:szCs w:val="24"/>
         </w:rPr>
       </w:pPr>
+      <w:proofErr w:type="gramStart"/>
       <w:r>
         <w:rPr>
           <w:rFonts w:ascii="Times New Roman" w:hAnsi="Times New Roman" w:cs="Times New Roman"/>
@@ -466,6 +689,7 @@
         <w:t>toFixed</w:t>
       </w:r>
       <w:proofErr w:type="spellEnd"/>
+      <w:proofErr w:type="gramEnd"/>
       <w:r>
         <w:rPr>
           <w:rFonts w:ascii="Times New Roman" w:hAnsi="Times New Roman" w:cs="Times New Roman"/>
@@ -503,6 +727,7 @@
         </w:rPr>
       </w:pPr>
       <w:proofErr w:type="spellStart"/>
+      <w:proofErr w:type="gramStart"/>
       <w:r>
         <w:rPr>
           <w:rFonts w:ascii="Times New Roman" w:hAnsi="Times New Roman" w:cs="Times New Roman"/>
@@ -518,7 +743,16 @@
           <w:sz w:val="24"/>
           <w:szCs w:val="24"/>
         </w:rPr>
-        <w:t xml:space="preserve">() – converte um número para uma </w:t>
+        <w:t>(</w:t>
+      </w:r>
+      <w:proofErr w:type="gramEnd"/>
+      <w:r>
+        <w:rPr>
+          <w:rFonts w:ascii="Times New Roman" w:hAnsi="Times New Roman" w:cs="Times New Roman"/>
+          <w:sz w:val="24"/>
+          <w:szCs w:val="24"/>
+        </w:rPr>
+        <w:t xml:space="preserve">) – converte um número para uma </w:t>
       </w:r>
       <w:proofErr w:type="spellStart"/>
       <w:r>
@@ -541,6 +775,7 @@
         </w:rPr>
       </w:pPr>
       <w:proofErr w:type="spellStart"/>
+      <w:proofErr w:type="gramStart"/>
       <w:r>
         <w:rPr>
           <w:rFonts w:ascii="Times New Roman" w:hAnsi="Times New Roman" w:cs="Times New Roman"/>
@@ -556,7 +791,16 @@
           <w:sz w:val="24"/>
           <w:szCs w:val="24"/>
         </w:rPr>
-        <w:t>(‘</w:t>
+        <w:t>(</w:t>
+      </w:r>
+      <w:proofErr w:type="gramEnd"/>
+      <w:r>
+        <w:rPr>
+          <w:rFonts w:ascii="Times New Roman" w:hAnsi="Times New Roman" w:cs="Times New Roman"/>
+          <w:sz w:val="24"/>
+          <w:szCs w:val="24"/>
+        </w:rPr>
+        <w:t>‘</w:t>
       </w:r>
       <w:proofErr w:type="spellStart"/>
       <w:r>
@@ -708,6 +952,7 @@
           <w:sz w:val="24"/>
           <w:szCs w:val="24"/>
         </w:rPr>
+        <w:lastRenderedPageBreak/>
         <w:t>Currency</w:t>
       </w:r>
       <w:proofErr w:type="spellEnd"/>
@@ -796,26 +1041,43 @@
           <w:sz w:val="24"/>
           <w:szCs w:val="24"/>
         </w:rPr>
-        <w:t>(11.123)=12</w:t>
-      </w:r>
-    </w:p>
-    <w:p>
-      <w:pPr>
-        <w:spacing w:line="360" w:lineRule="auto"/>
-        <w:rPr>
-          <w:rFonts w:ascii="Times New Roman" w:hAnsi="Times New Roman" w:cs="Times New Roman"/>
-          <w:sz w:val="24"/>
-          <w:szCs w:val="24"/>
-        </w:rPr>
-      </w:pPr>
-      <w:proofErr w:type="spellStart"/>
-      <w:r>
-        <w:rPr>
-          <w:rFonts w:ascii="Times New Roman" w:hAnsi="Times New Roman" w:cs="Times New Roman"/>
-          <w:sz w:val="24"/>
-          <w:szCs w:val="24"/>
-        </w:rPr>
-        <w:lastRenderedPageBreak/>
+        <w:t>(</w:t>
+      </w:r>
+      <w:proofErr w:type="gramStart"/>
+      <w:r>
+        <w:rPr>
+          <w:rFonts w:ascii="Times New Roman" w:hAnsi="Times New Roman" w:cs="Times New Roman"/>
+          <w:sz w:val="24"/>
+          <w:szCs w:val="24"/>
+        </w:rPr>
+        <w:t>11.123)=</w:t>
+      </w:r>
+      <w:proofErr w:type="gramEnd"/>
+      <w:r>
+        <w:rPr>
+          <w:rFonts w:ascii="Times New Roman" w:hAnsi="Times New Roman" w:cs="Times New Roman"/>
+          <w:sz w:val="24"/>
+          <w:szCs w:val="24"/>
+        </w:rPr>
+        <w:t>12</w:t>
+      </w:r>
+    </w:p>
+    <w:p>
+      <w:pPr>
+        <w:spacing w:line="360" w:lineRule="auto"/>
+        <w:rPr>
+          <w:rFonts w:ascii="Times New Roman" w:hAnsi="Times New Roman" w:cs="Times New Roman"/>
+          <w:sz w:val="24"/>
+          <w:szCs w:val="24"/>
+        </w:rPr>
+      </w:pPr>
+      <w:proofErr w:type="spellStart"/>
+      <w:r>
+        <w:rPr>
+          <w:rFonts w:ascii="Times New Roman" w:hAnsi="Times New Roman" w:cs="Times New Roman"/>
+          <w:sz w:val="24"/>
+          <w:szCs w:val="24"/>
+        </w:rPr>
         <w:t>Math.floor</w:t>
       </w:r>
       <w:proofErr w:type="spellEnd"/>
@@ -843,7 +1105,25 @@
           <w:sz w:val="24"/>
           <w:szCs w:val="24"/>
         </w:rPr>
-        <w:t>(11.789)=11</w:t>
+        <w:t>(</w:t>
+      </w:r>
+      <w:proofErr w:type="gramStart"/>
+      <w:r>
+        <w:rPr>
+          <w:rFonts w:ascii="Times New Roman" w:hAnsi="Times New Roman" w:cs="Times New Roman"/>
+          <w:sz w:val="24"/>
+          <w:szCs w:val="24"/>
+        </w:rPr>
+        <w:t>11.789)=</w:t>
+      </w:r>
+      <w:proofErr w:type="gramEnd"/>
+      <w:r>
+        <w:rPr>
+          <w:rFonts w:ascii="Times New Roman" w:hAnsi="Times New Roman" w:cs="Times New Roman"/>
+          <w:sz w:val="24"/>
+          <w:szCs w:val="24"/>
+        </w:rPr>
+        <w:t>11</w:t>
       </w:r>
     </w:p>
     <w:p>
@@ -934,6 +1214,7 @@
         </w:rPr>
       </w:pPr>
       <w:proofErr w:type="spellStart"/>
+      <w:proofErr w:type="gramStart"/>
       <w:r>
         <w:rPr>
           <w:rFonts w:ascii="Times New Roman" w:hAnsi="Times New Roman" w:cs="Times New Roman"/>
@@ -943,6 +1224,7 @@
         <w:t>numeros.sort</w:t>
       </w:r>
       <w:proofErr w:type="spellEnd"/>
+      <w:proofErr w:type="gramEnd"/>
       <w:r>
         <w:rPr>
           <w:rFonts w:ascii="Times New Roman" w:hAnsi="Times New Roman" w:cs="Times New Roman"/>
@@ -1149,6 +1431,7 @@
         <w:t>(</w:t>
       </w:r>
       <w:proofErr w:type="spellStart"/>
+      <w:proofErr w:type="gramStart"/>
       <w:r>
         <w:rPr>
           <w:rFonts w:ascii="Times New Roman" w:hAnsi="Times New Roman" w:cs="Times New Roman"/>
@@ -1158,6 +1441,7 @@
         <w:t>a,b</w:t>
       </w:r>
       <w:proofErr w:type="spellEnd"/>
+      <w:proofErr w:type="gramEnd"/>
       <w:r>
         <w:rPr>
           <w:rFonts w:ascii="Times New Roman" w:hAnsi="Times New Roman" w:cs="Times New Roman"/>
@@ -1285,6 +1569,7 @@
         </w:rPr>
       </w:pPr>
       <w:proofErr w:type="spellStart"/>
+      <w:proofErr w:type="gramStart"/>
       <w:r>
         <w:rPr>
           <w:rFonts w:ascii="Times New Roman" w:hAnsi="Times New Roman" w:cs="Times New Roman"/>
@@ -1294,6 +1579,7 @@
         <w:t>lista.sort</w:t>
       </w:r>
       <w:proofErr w:type="spellEnd"/>
+      <w:proofErr w:type="gramEnd"/>
       <w:r>
         <w:rPr>
           <w:rFonts w:ascii="Times New Roman" w:hAnsi="Times New Roman" w:cs="Times New Roman"/>
@@ -1349,6 +1635,7 @@
         </w:rPr>
       </w:pPr>
       <w:proofErr w:type="spellStart"/>
+      <w:proofErr w:type="gramStart"/>
       <w:r>
         <w:rPr>
           <w:rFonts w:ascii="Times New Roman" w:hAnsi="Times New Roman" w:cs="Times New Roman"/>
@@ -1358,6 +1645,7 @@
         <w:t>lista.sort</w:t>
       </w:r>
       <w:proofErr w:type="spellEnd"/>
+      <w:proofErr w:type="gramEnd"/>
       <w:r>
         <w:rPr>
           <w:rFonts w:ascii="Times New Roman" w:hAnsi="Times New Roman" w:cs="Times New Roman"/>
@@ -1540,6 +1828,7 @@
           <w:sz w:val="24"/>
           <w:szCs w:val="24"/>
         </w:rPr>
+        <w:lastRenderedPageBreak/>
         <w:t xml:space="preserve">Isso acontece caso uma operação matemática não tenha um número envolvido, por exemplo se usarmos uma </w:t>
       </w:r>
       <w:proofErr w:type="spellStart"/>
@@ -1621,16 +1910,924 @@
           <w:sz w:val="24"/>
           <w:szCs w:val="24"/>
         </w:rPr>
+        <w:t>Serve para guardar tipos textos, tudo o que não for número ou booleano</w:t>
+      </w:r>
+      <w:r>
+        <w:rPr>
+          <w:rFonts w:ascii="Times New Roman" w:hAnsi="Times New Roman" w:cs="Times New Roman"/>
+          <w:sz w:val="24"/>
+          <w:szCs w:val="24"/>
+        </w:rPr>
+        <w:t>, podemos guardar caracteres, pontuação, tudo.</w:t>
+      </w:r>
+    </w:p>
+    <w:p>
+      <w:pPr>
+        <w:spacing w:line="360" w:lineRule="auto"/>
+        <w:jc w:val="both"/>
+        <w:rPr>
+          <w:rFonts w:ascii="Times New Roman" w:hAnsi="Times New Roman" w:cs="Times New Roman"/>
+          <w:sz w:val="24"/>
+          <w:szCs w:val="24"/>
+        </w:rPr>
+      </w:pPr>
+      <w:proofErr w:type="spellStart"/>
+      <w:r>
+        <w:rPr>
+          <w:rFonts w:ascii="Times New Roman" w:hAnsi="Times New Roman" w:cs="Times New Roman"/>
+          <w:sz w:val="24"/>
+          <w:szCs w:val="24"/>
+        </w:rPr>
+        <w:t>Const</w:t>
+      </w:r>
+      <w:proofErr w:type="spellEnd"/>
+      <w:r>
+        <w:rPr>
+          <w:rFonts w:ascii="Times New Roman" w:hAnsi="Times New Roman" w:cs="Times New Roman"/>
+          <w:sz w:val="24"/>
+          <w:szCs w:val="24"/>
+        </w:rPr>
+        <w:t xml:space="preserve"> texto1 = “Mensagem aqui”; - para criar uma </w:t>
+      </w:r>
+      <w:proofErr w:type="spellStart"/>
+      <w:r>
+        <w:rPr>
+          <w:rFonts w:ascii="Times New Roman" w:hAnsi="Times New Roman" w:cs="Times New Roman"/>
+          <w:sz w:val="24"/>
+          <w:szCs w:val="24"/>
+        </w:rPr>
+        <w:t>string</w:t>
+      </w:r>
+      <w:proofErr w:type="spellEnd"/>
+      <w:r>
+        <w:rPr>
+          <w:rFonts w:ascii="Times New Roman" w:hAnsi="Times New Roman" w:cs="Times New Roman"/>
+          <w:sz w:val="24"/>
+          <w:szCs w:val="24"/>
+        </w:rPr>
+        <w:t xml:space="preserve">, abrimos as aspas duplas, e podemos fazer em aspas simples também, logo, para </w:t>
+      </w:r>
+      <w:proofErr w:type="spellStart"/>
+      <w:r>
+        <w:rPr>
+          <w:rFonts w:ascii="Times New Roman" w:hAnsi="Times New Roman" w:cs="Times New Roman"/>
+          <w:sz w:val="24"/>
+          <w:szCs w:val="24"/>
+        </w:rPr>
+        <w:t>string</w:t>
+      </w:r>
+      <w:proofErr w:type="spellEnd"/>
+      <w:r>
+        <w:rPr>
+          <w:rFonts w:ascii="Times New Roman" w:hAnsi="Times New Roman" w:cs="Times New Roman"/>
+          <w:sz w:val="24"/>
+          <w:szCs w:val="24"/>
+        </w:rPr>
+        <w:t xml:space="preserve"> não há diferença para o uso de aspas simples ou duplas na hora de criar uma </w:t>
+      </w:r>
+      <w:proofErr w:type="spellStart"/>
+      <w:r>
+        <w:rPr>
+          <w:rFonts w:ascii="Times New Roman" w:hAnsi="Times New Roman" w:cs="Times New Roman"/>
+          <w:sz w:val="24"/>
+          <w:szCs w:val="24"/>
+        </w:rPr>
+        <w:t>string</w:t>
+      </w:r>
+      <w:proofErr w:type="spellEnd"/>
+      <w:r>
+        <w:rPr>
+          <w:rFonts w:ascii="Times New Roman" w:hAnsi="Times New Roman" w:cs="Times New Roman"/>
+          <w:sz w:val="24"/>
+          <w:szCs w:val="24"/>
+        </w:rPr>
+        <w:t>.</w:t>
+      </w:r>
+      <w:r>
+        <w:rPr>
+          <w:rFonts w:ascii="Times New Roman" w:hAnsi="Times New Roman" w:cs="Times New Roman"/>
+          <w:sz w:val="24"/>
+          <w:szCs w:val="24"/>
+        </w:rPr>
+        <w:t xml:space="preserve"> </w:t>
+      </w:r>
+      <w:r>
+        <w:rPr>
+          <w:rFonts w:ascii="Times New Roman" w:hAnsi="Times New Roman" w:cs="Times New Roman"/>
+          <w:sz w:val="24"/>
+          <w:szCs w:val="24"/>
+        </w:rPr>
+        <w:t>Mas para fazermos uma citação, devemos abrir as aspas simples e fazer a citação em aspas duplas</w:t>
+      </w:r>
+      <w:r>
+        <w:rPr>
+          <w:rFonts w:ascii="Times New Roman" w:hAnsi="Times New Roman" w:cs="Times New Roman"/>
+          <w:sz w:val="24"/>
+          <w:szCs w:val="24"/>
+        </w:rPr>
+        <w:t>, e o mesmo serve da forma contrária</w:t>
+      </w:r>
+      <w:r>
+        <w:rPr>
+          <w:rFonts w:ascii="Times New Roman" w:hAnsi="Times New Roman" w:cs="Times New Roman"/>
+          <w:sz w:val="24"/>
+          <w:szCs w:val="24"/>
+        </w:rPr>
+        <w:t xml:space="preserve">, da seguinte forma </w:t>
+      </w:r>
+    </w:p>
+    <w:p>
+      <w:pPr>
+        <w:spacing w:line="360" w:lineRule="auto"/>
+        <w:jc w:val="both"/>
+        <w:rPr>
+          <w:rFonts w:ascii="Times New Roman" w:hAnsi="Times New Roman" w:cs="Times New Roman"/>
+          <w:sz w:val="24"/>
+          <w:szCs w:val="24"/>
+        </w:rPr>
+      </w:pPr>
+      <w:proofErr w:type="spellStart"/>
+      <w:r>
+        <w:rPr>
+          <w:rFonts w:ascii="Times New Roman" w:hAnsi="Times New Roman" w:cs="Times New Roman"/>
+          <w:sz w:val="24"/>
+          <w:szCs w:val="24"/>
+        </w:rPr>
+        <w:t>const</w:t>
+      </w:r>
+      <w:proofErr w:type="spellEnd"/>
+      <w:r>
+        <w:rPr>
+          <w:rFonts w:ascii="Times New Roman" w:hAnsi="Times New Roman" w:cs="Times New Roman"/>
+          <w:sz w:val="24"/>
+          <w:szCs w:val="24"/>
+        </w:rPr>
+        <w:t xml:space="preserve"> citação = ‘Reirysson disse: “oi”’;</w:t>
+      </w:r>
+    </w:p>
+    <w:p>
+      <w:pPr>
+        <w:spacing w:line="360" w:lineRule="auto"/>
+        <w:jc w:val="both"/>
+        <w:rPr>
+          <w:rFonts w:ascii="Times New Roman" w:hAnsi="Times New Roman" w:cs="Times New Roman"/>
+          <w:b/>
+          <w:bCs/>
+          <w:sz w:val="24"/>
+          <w:szCs w:val="24"/>
+        </w:rPr>
+      </w:pPr>
+      <w:proofErr w:type="spellStart"/>
+      <w:r>
+        <w:rPr>
+          <w:rFonts w:ascii="Times New Roman" w:hAnsi="Times New Roman" w:cs="Times New Roman"/>
+          <w:b/>
+          <w:bCs/>
+          <w:sz w:val="24"/>
+          <w:szCs w:val="24"/>
+        </w:rPr>
+        <w:t>Template</w:t>
+      </w:r>
+      <w:proofErr w:type="spellEnd"/>
+      <w:r>
+        <w:rPr>
+          <w:rFonts w:ascii="Times New Roman" w:hAnsi="Times New Roman" w:cs="Times New Roman"/>
+          <w:b/>
+          <w:bCs/>
+          <w:sz w:val="24"/>
+          <w:szCs w:val="24"/>
+        </w:rPr>
+        <w:t xml:space="preserve"> </w:t>
+      </w:r>
+      <w:proofErr w:type="spellStart"/>
+      <w:r>
+        <w:rPr>
+          <w:rFonts w:ascii="Times New Roman" w:hAnsi="Times New Roman" w:cs="Times New Roman"/>
+          <w:b/>
+          <w:bCs/>
+          <w:sz w:val="24"/>
+          <w:szCs w:val="24"/>
+        </w:rPr>
+        <w:t>string</w:t>
+      </w:r>
+      <w:proofErr w:type="spellEnd"/>
+      <w:r>
+        <w:rPr>
+          <w:rFonts w:ascii="Times New Roman" w:hAnsi="Times New Roman" w:cs="Times New Roman"/>
+          <w:b/>
+          <w:bCs/>
+          <w:sz w:val="24"/>
+          <w:szCs w:val="24"/>
+        </w:rPr>
+        <w:t xml:space="preserve"> ou </w:t>
+      </w:r>
+      <w:proofErr w:type="spellStart"/>
+      <w:r>
+        <w:rPr>
+          <w:rFonts w:ascii="Times New Roman" w:hAnsi="Times New Roman" w:cs="Times New Roman"/>
+          <w:b/>
+          <w:bCs/>
+          <w:sz w:val="24"/>
+          <w:szCs w:val="24"/>
+        </w:rPr>
+        <w:t>template</w:t>
+      </w:r>
+      <w:proofErr w:type="spellEnd"/>
+      <w:r>
+        <w:rPr>
+          <w:rFonts w:ascii="Times New Roman" w:hAnsi="Times New Roman" w:cs="Times New Roman"/>
+          <w:b/>
+          <w:bCs/>
+          <w:sz w:val="24"/>
+          <w:szCs w:val="24"/>
+        </w:rPr>
+        <w:t xml:space="preserve"> literal</w:t>
+      </w:r>
+    </w:p>
+    <w:p>
+      <w:pPr>
+        <w:spacing w:line="360" w:lineRule="auto"/>
+        <w:jc w:val="both"/>
+        <w:rPr>
+          <w:rFonts w:ascii="Times New Roman" w:hAnsi="Times New Roman" w:cs="Times New Roman"/>
+          <w:sz w:val="24"/>
+          <w:szCs w:val="24"/>
+        </w:rPr>
+      </w:pPr>
+      <w:proofErr w:type="spellStart"/>
+      <w:r>
+        <w:rPr>
+          <w:rFonts w:ascii="Times New Roman" w:hAnsi="Times New Roman" w:cs="Times New Roman"/>
+          <w:sz w:val="24"/>
+          <w:szCs w:val="24"/>
+        </w:rPr>
+        <w:t>Template</w:t>
+      </w:r>
+      <w:proofErr w:type="spellEnd"/>
+      <w:r>
+        <w:rPr>
+          <w:rFonts w:ascii="Times New Roman" w:hAnsi="Times New Roman" w:cs="Times New Roman"/>
+          <w:sz w:val="24"/>
+          <w:szCs w:val="24"/>
+        </w:rPr>
+        <w:t xml:space="preserve"> </w:t>
+      </w:r>
+      <w:proofErr w:type="spellStart"/>
+      <w:r>
+        <w:rPr>
+          <w:rFonts w:ascii="Times New Roman" w:hAnsi="Times New Roman" w:cs="Times New Roman"/>
+          <w:sz w:val="24"/>
+          <w:szCs w:val="24"/>
+        </w:rPr>
+        <w:t>strings</w:t>
+      </w:r>
+      <w:proofErr w:type="spellEnd"/>
+      <w:r>
+        <w:rPr>
+          <w:rFonts w:ascii="Times New Roman" w:hAnsi="Times New Roman" w:cs="Times New Roman"/>
+          <w:sz w:val="24"/>
+          <w:szCs w:val="24"/>
+        </w:rPr>
+        <w:t xml:space="preserve"> são as que permitem expressões embutidas, podemos usar </w:t>
+      </w:r>
+      <w:proofErr w:type="spellStart"/>
+      <w:r>
+        <w:rPr>
+          <w:rFonts w:ascii="Times New Roman" w:hAnsi="Times New Roman" w:cs="Times New Roman"/>
+          <w:sz w:val="24"/>
+          <w:szCs w:val="24"/>
+        </w:rPr>
+        <w:t>string</w:t>
+      </w:r>
+      <w:proofErr w:type="spellEnd"/>
+      <w:r>
+        <w:rPr>
+          <w:rFonts w:ascii="Times New Roman" w:hAnsi="Times New Roman" w:cs="Times New Roman"/>
+          <w:sz w:val="24"/>
+          <w:szCs w:val="24"/>
+        </w:rPr>
+        <w:t xml:space="preserve"> </w:t>
+      </w:r>
+      <w:proofErr w:type="spellStart"/>
+      <w:r>
+        <w:rPr>
+          <w:rFonts w:ascii="Times New Roman" w:hAnsi="Times New Roman" w:cs="Times New Roman"/>
+          <w:sz w:val="24"/>
+          <w:szCs w:val="24"/>
+        </w:rPr>
+        <w:t>multi-linhas</w:t>
+      </w:r>
+      <w:proofErr w:type="spellEnd"/>
+      <w:r>
+        <w:rPr>
+          <w:rFonts w:ascii="Times New Roman" w:hAnsi="Times New Roman" w:cs="Times New Roman"/>
+          <w:sz w:val="24"/>
+          <w:szCs w:val="24"/>
+        </w:rPr>
+        <w:t xml:space="preserve"> e interpolação de </w:t>
+      </w:r>
+      <w:proofErr w:type="spellStart"/>
+      <w:r>
+        <w:rPr>
+          <w:rFonts w:ascii="Times New Roman" w:hAnsi="Times New Roman" w:cs="Times New Roman"/>
+          <w:sz w:val="24"/>
+          <w:szCs w:val="24"/>
+        </w:rPr>
+        <w:t>string</w:t>
+      </w:r>
+      <w:proofErr w:type="spellEnd"/>
+      <w:r>
+        <w:rPr>
+          <w:rFonts w:ascii="Times New Roman" w:hAnsi="Times New Roman" w:cs="Times New Roman"/>
+          <w:sz w:val="24"/>
+          <w:szCs w:val="24"/>
+        </w:rPr>
+        <w:t xml:space="preserve"> com elas, as quais são envolvidas pelos acentos gravar (` `), e podem possuir </w:t>
+      </w:r>
+      <w:proofErr w:type="spellStart"/>
+      <w:r>
+        <w:rPr>
+          <w:rFonts w:ascii="Times New Roman" w:hAnsi="Times New Roman" w:cs="Times New Roman"/>
+          <w:sz w:val="24"/>
+          <w:szCs w:val="24"/>
+        </w:rPr>
+        <w:t>placeholders</w:t>
+      </w:r>
+      <w:proofErr w:type="spellEnd"/>
+      <w:r>
+        <w:rPr>
+          <w:rFonts w:ascii="Times New Roman" w:hAnsi="Times New Roman" w:cs="Times New Roman"/>
+          <w:sz w:val="24"/>
+          <w:szCs w:val="24"/>
+        </w:rPr>
+        <w:t>, que são indicados por um cifrão seguido de chaves (${</w:t>
+      </w:r>
+      <w:proofErr w:type="spellStart"/>
+      <w:r>
+        <w:rPr>
+          <w:rFonts w:ascii="Times New Roman" w:hAnsi="Times New Roman" w:cs="Times New Roman"/>
+          <w:sz w:val="24"/>
+          <w:szCs w:val="24"/>
+        </w:rPr>
+        <w:t>expression</w:t>
+      </w:r>
+      <w:proofErr w:type="spellEnd"/>
+      <w:r>
+        <w:rPr>
+          <w:rFonts w:ascii="Times New Roman" w:hAnsi="Times New Roman" w:cs="Times New Roman"/>
+          <w:sz w:val="24"/>
+          <w:szCs w:val="24"/>
+        </w:rPr>
+        <w:t xml:space="preserve">}), essas, bem como o texto em volta delas são passados a uma função, </w:t>
+      </w:r>
+      <w:r>
+        <w:rPr>
+          <w:rFonts w:ascii="Times New Roman" w:hAnsi="Times New Roman" w:cs="Times New Roman"/>
+          <w:sz w:val="24"/>
+          <w:szCs w:val="24"/>
+        </w:rPr>
+        <w:t xml:space="preserve">uma função padrão apenas concatena as partes em uma </w:t>
+      </w:r>
+      <w:proofErr w:type="spellStart"/>
+      <w:r>
+        <w:rPr>
+          <w:rFonts w:ascii="Times New Roman" w:hAnsi="Times New Roman" w:cs="Times New Roman"/>
+          <w:sz w:val="24"/>
+          <w:szCs w:val="24"/>
+        </w:rPr>
+        <w:t>string</w:t>
+      </w:r>
+      <w:proofErr w:type="spellEnd"/>
+      <w:r>
+        <w:rPr>
+          <w:rFonts w:ascii="Times New Roman" w:hAnsi="Times New Roman" w:cs="Times New Roman"/>
+          <w:sz w:val="24"/>
+          <w:szCs w:val="24"/>
+        </w:rPr>
+        <w:t xml:space="preserve"> única, se existir uma </w:t>
+      </w:r>
+      <w:proofErr w:type="spellStart"/>
+      <w:r>
+        <w:rPr>
+          <w:rFonts w:ascii="Times New Roman" w:hAnsi="Times New Roman" w:cs="Times New Roman"/>
+          <w:sz w:val="24"/>
+          <w:szCs w:val="24"/>
+        </w:rPr>
+        <w:t>epressão</w:t>
+      </w:r>
+      <w:proofErr w:type="spellEnd"/>
+      <w:r>
+        <w:rPr>
+          <w:rFonts w:ascii="Times New Roman" w:hAnsi="Times New Roman" w:cs="Times New Roman"/>
+          <w:sz w:val="24"/>
+          <w:szCs w:val="24"/>
+        </w:rPr>
+        <w:t xml:space="preserve"> precedendo a </w:t>
+      </w:r>
+      <w:proofErr w:type="spellStart"/>
+      <w:r>
+        <w:rPr>
+          <w:rFonts w:ascii="Times New Roman" w:hAnsi="Times New Roman" w:cs="Times New Roman"/>
+          <w:sz w:val="24"/>
+          <w:szCs w:val="24"/>
+        </w:rPr>
+        <w:t>template</w:t>
+      </w:r>
+      <w:proofErr w:type="spellEnd"/>
+      <w:r>
+        <w:rPr>
+          <w:rFonts w:ascii="Times New Roman" w:hAnsi="Times New Roman" w:cs="Times New Roman"/>
+          <w:sz w:val="24"/>
+          <w:szCs w:val="24"/>
+        </w:rPr>
+        <w:t xml:space="preserve"> </w:t>
+      </w:r>
+      <w:proofErr w:type="spellStart"/>
+      <w:r>
+        <w:rPr>
+          <w:rFonts w:ascii="Times New Roman" w:hAnsi="Times New Roman" w:cs="Times New Roman"/>
+          <w:sz w:val="24"/>
+          <w:szCs w:val="24"/>
+        </w:rPr>
+        <w:t>string</w:t>
+      </w:r>
+      <w:proofErr w:type="spellEnd"/>
+      <w:r>
+        <w:rPr>
+          <w:rFonts w:ascii="Times New Roman" w:hAnsi="Times New Roman" w:cs="Times New Roman"/>
+          <w:sz w:val="24"/>
+          <w:szCs w:val="24"/>
+        </w:rPr>
+        <w:t xml:space="preserve"> (função </w:t>
+      </w:r>
+      <w:proofErr w:type="spellStart"/>
+      <w:r>
+        <w:rPr>
+          <w:rFonts w:ascii="Times New Roman" w:hAnsi="Times New Roman" w:cs="Times New Roman"/>
+          <w:sz w:val="24"/>
+          <w:szCs w:val="24"/>
+        </w:rPr>
+        <w:t>tag</w:t>
+      </w:r>
+      <w:proofErr w:type="spellEnd"/>
+      <w:r>
+        <w:rPr>
+          <w:rFonts w:ascii="Times New Roman" w:hAnsi="Times New Roman" w:cs="Times New Roman"/>
+          <w:sz w:val="24"/>
+          <w:szCs w:val="24"/>
+        </w:rPr>
+        <w:t xml:space="preserve"> exemplo) a </w:t>
+      </w:r>
+      <w:proofErr w:type="spellStart"/>
+      <w:r>
+        <w:rPr>
+          <w:rFonts w:ascii="Times New Roman" w:hAnsi="Times New Roman" w:cs="Times New Roman"/>
+          <w:sz w:val="24"/>
+          <w:szCs w:val="24"/>
+        </w:rPr>
+        <w:t>template</w:t>
+      </w:r>
+      <w:proofErr w:type="spellEnd"/>
+      <w:r>
+        <w:rPr>
+          <w:rFonts w:ascii="Times New Roman" w:hAnsi="Times New Roman" w:cs="Times New Roman"/>
+          <w:sz w:val="24"/>
+          <w:szCs w:val="24"/>
+        </w:rPr>
+        <w:t xml:space="preserve"> </w:t>
+      </w:r>
+      <w:proofErr w:type="spellStart"/>
+      <w:r>
+        <w:rPr>
+          <w:rFonts w:ascii="Times New Roman" w:hAnsi="Times New Roman" w:cs="Times New Roman"/>
+          <w:sz w:val="24"/>
+          <w:szCs w:val="24"/>
+        </w:rPr>
+        <w:t>string</w:t>
+      </w:r>
+      <w:proofErr w:type="spellEnd"/>
+      <w:r>
+        <w:rPr>
+          <w:rFonts w:ascii="Times New Roman" w:hAnsi="Times New Roman" w:cs="Times New Roman"/>
+          <w:sz w:val="24"/>
+          <w:szCs w:val="24"/>
+        </w:rPr>
+        <w:t xml:space="preserve"> é definida como “</w:t>
+      </w:r>
+      <w:proofErr w:type="spellStart"/>
+      <w:r>
+        <w:rPr>
+          <w:rFonts w:ascii="Times New Roman" w:hAnsi="Times New Roman" w:cs="Times New Roman"/>
+          <w:sz w:val="24"/>
+          <w:szCs w:val="24"/>
+        </w:rPr>
+        <w:t>tagged</w:t>
+      </w:r>
+      <w:proofErr w:type="spellEnd"/>
+      <w:r>
+        <w:rPr>
+          <w:rFonts w:ascii="Times New Roman" w:hAnsi="Times New Roman" w:cs="Times New Roman"/>
+          <w:sz w:val="24"/>
+          <w:szCs w:val="24"/>
+        </w:rPr>
+        <w:t xml:space="preserve"> </w:t>
+      </w:r>
+      <w:proofErr w:type="spellStart"/>
+      <w:r>
+        <w:rPr>
+          <w:rFonts w:ascii="Times New Roman" w:hAnsi="Times New Roman" w:cs="Times New Roman"/>
+          <w:sz w:val="24"/>
+          <w:szCs w:val="24"/>
+        </w:rPr>
+        <w:t>template</w:t>
+      </w:r>
+      <w:proofErr w:type="spellEnd"/>
+      <w:r>
+        <w:rPr>
+          <w:rFonts w:ascii="Times New Roman" w:hAnsi="Times New Roman" w:cs="Times New Roman"/>
+          <w:sz w:val="24"/>
+          <w:szCs w:val="24"/>
+        </w:rPr>
+        <w:t xml:space="preserve"> </w:t>
+      </w:r>
+      <w:proofErr w:type="spellStart"/>
+      <w:r>
+        <w:rPr>
+          <w:rFonts w:ascii="Times New Roman" w:hAnsi="Times New Roman" w:cs="Times New Roman"/>
+          <w:sz w:val="24"/>
+          <w:szCs w:val="24"/>
+        </w:rPr>
+        <w:t>string</w:t>
+      </w:r>
+      <w:proofErr w:type="spellEnd"/>
+      <w:r>
+        <w:rPr>
+          <w:rFonts w:ascii="Times New Roman" w:hAnsi="Times New Roman" w:cs="Times New Roman"/>
+          <w:sz w:val="24"/>
+          <w:szCs w:val="24"/>
+        </w:rPr>
+        <w:t xml:space="preserve">”, no caso, a expressão </w:t>
+      </w:r>
+      <w:proofErr w:type="spellStart"/>
+      <w:r>
+        <w:rPr>
+          <w:rFonts w:ascii="Times New Roman" w:hAnsi="Times New Roman" w:cs="Times New Roman"/>
+          <w:sz w:val="24"/>
+          <w:szCs w:val="24"/>
+        </w:rPr>
+        <w:t>tag</w:t>
+      </w:r>
+      <w:proofErr w:type="spellEnd"/>
+      <w:r>
+        <w:rPr>
+          <w:rFonts w:ascii="Times New Roman" w:hAnsi="Times New Roman" w:cs="Times New Roman"/>
+          <w:sz w:val="24"/>
+          <w:szCs w:val="24"/>
+        </w:rPr>
+        <w:t xml:space="preserve"> é chamada pela </w:t>
+      </w:r>
+      <w:proofErr w:type="spellStart"/>
+      <w:r>
+        <w:rPr>
+          <w:rFonts w:ascii="Times New Roman" w:hAnsi="Times New Roman" w:cs="Times New Roman"/>
+          <w:sz w:val="24"/>
+          <w:szCs w:val="24"/>
+        </w:rPr>
+        <w:t>template</w:t>
+      </w:r>
+      <w:proofErr w:type="spellEnd"/>
+      <w:r>
+        <w:rPr>
+          <w:rFonts w:ascii="Times New Roman" w:hAnsi="Times New Roman" w:cs="Times New Roman"/>
+          <w:sz w:val="24"/>
+          <w:szCs w:val="24"/>
+        </w:rPr>
+        <w:t xml:space="preserve"> </w:t>
+      </w:r>
+      <w:proofErr w:type="spellStart"/>
+      <w:r>
+        <w:rPr>
+          <w:rFonts w:ascii="Times New Roman" w:hAnsi="Times New Roman" w:cs="Times New Roman"/>
+          <w:sz w:val="24"/>
+          <w:szCs w:val="24"/>
+        </w:rPr>
+        <w:t>string</w:t>
+      </w:r>
+      <w:proofErr w:type="spellEnd"/>
+      <w:r>
+        <w:rPr>
+          <w:rFonts w:ascii="Times New Roman" w:hAnsi="Times New Roman" w:cs="Times New Roman"/>
+          <w:sz w:val="24"/>
+          <w:szCs w:val="24"/>
+        </w:rPr>
+        <w:t xml:space="preserve"> processada, que você pode mani</w:t>
+      </w:r>
+      <w:r>
+        <w:rPr>
+          <w:rFonts w:ascii="Times New Roman" w:hAnsi="Times New Roman" w:cs="Times New Roman"/>
+          <w:sz w:val="24"/>
+          <w:szCs w:val="24"/>
+        </w:rPr>
+        <w:t>pular antes de produzir o resultado.</w:t>
+      </w:r>
+      <w:r>
+        <w:rPr>
+          <w:rFonts w:ascii="Times New Roman" w:hAnsi="Times New Roman" w:cs="Times New Roman"/>
+          <w:sz w:val="24"/>
+          <w:szCs w:val="24"/>
+        </w:rPr>
+        <w:t xml:space="preserve"> Para isso, temos o seguinte exemplo:</w:t>
+      </w:r>
+    </w:p>
+    <w:p>
+      <w:pPr>
+        <w:spacing w:line="360" w:lineRule="auto"/>
+        <w:jc w:val="both"/>
+        <w:rPr>
+          <w:rFonts w:ascii="Times New Roman" w:hAnsi="Times New Roman" w:cs="Times New Roman"/>
+          <w:sz w:val="24"/>
+          <w:szCs w:val="24"/>
+        </w:rPr>
+      </w:pPr>
+      <w:proofErr w:type="spellStart"/>
+      <w:r>
+        <w:rPr>
+          <w:rFonts w:ascii="Times New Roman" w:hAnsi="Times New Roman" w:cs="Times New Roman"/>
+          <w:sz w:val="24"/>
+          <w:szCs w:val="24"/>
+        </w:rPr>
+        <w:t>Const</w:t>
+      </w:r>
+      <w:proofErr w:type="spellEnd"/>
+      <w:r>
+        <w:rPr>
+          <w:rFonts w:ascii="Times New Roman" w:hAnsi="Times New Roman" w:cs="Times New Roman"/>
+          <w:sz w:val="24"/>
+          <w:szCs w:val="24"/>
+        </w:rPr>
+        <w:t xml:space="preserve"> nome = “Reirysson”;</w:t>
+      </w:r>
+    </w:p>
+    <w:p>
+      <w:pPr>
+        <w:spacing w:line="360" w:lineRule="auto"/>
+        <w:jc w:val="both"/>
+        <w:rPr>
+          <w:rFonts w:ascii="Times New Roman" w:hAnsi="Times New Roman" w:cs="Times New Roman"/>
+          <w:sz w:val="24"/>
+          <w:szCs w:val="24"/>
+        </w:rPr>
+      </w:pPr>
+      <w:proofErr w:type="spellStart"/>
+      <w:r>
+        <w:rPr>
+          <w:rFonts w:ascii="Times New Roman" w:hAnsi="Times New Roman" w:cs="Times New Roman"/>
+          <w:sz w:val="24"/>
+          <w:szCs w:val="24"/>
+        </w:rPr>
+        <w:t>Const</w:t>
+      </w:r>
+      <w:proofErr w:type="spellEnd"/>
+      <w:r>
+        <w:rPr>
+          <w:rFonts w:ascii="Times New Roman" w:hAnsi="Times New Roman" w:cs="Times New Roman"/>
+          <w:sz w:val="24"/>
+          <w:szCs w:val="24"/>
+        </w:rPr>
+        <w:t xml:space="preserve"> profissão = “Programador”;</w:t>
+      </w:r>
+    </w:p>
+    <w:p>
+      <w:pPr>
+        <w:spacing w:line="360" w:lineRule="auto"/>
+        <w:jc w:val="both"/>
+        <w:rPr>
+          <w:rFonts w:ascii="Times New Roman" w:hAnsi="Times New Roman" w:cs="Times New Roman"/>
+          <w:sz w:val="24"/>
+          <w:szCs w:val="24"/>
+        </w:rPr>
+      </w:pPr>
+      <w:proofErr w:type="gramStart"/>
+      <w:r>
+        <w:rPr>
+          <w:rFonts w:ascii="Times New Roman" w:hAnsi="Times New Roman" w:cs="Times New Roman"/>
+          <w:sz w:val="24"/>
+          <w:szCs w:val="24"/>
+        </w:rPr>
+        <w:t>Console.log(</w:t>
+      </w:r>
+      <w:proofErr w:type="gramEnd"/>
+      <w:r>
+        <w:rPr>
+          <w:rFonts w:ascii="Times New Roman" w:hAnsi="Times New Roman" w:cs="Times New Roman"/>
+          <w:sz w:val="24"/>
+          <w:szCs w:val="24"/>
+        </w:rPr>
+        <w:t>`Meu nome é ${nome}</w:t>
+      </w:r>
+      <w:r>
+        <w:rPr>
+          <w:rFonts w:ascii="Times New Roman" w:hAnsi="Times New Roman" w:cs="Times New Roman"/>
+          <w:sz w:val="24"/>
+          <w:szCs w:val="24"/>
+        </w:rPr>
+        <w:t xml:space="preserve"> e eu sou um ${profissão}`);</w:t>
+      </w:r>
+    </w:p>
+    <w:p>
+      <w:pPr>
+        <w:spacing w:line="360" w:lineRule="auto"/>
+        <w:jc w:val="both"/>
+        <w:rPr>
+          <w:rFonts w:ascii="Times New Roman" w:hAnsi="Times New Roman" w:cs="Times New Roman"/>
+          <w:b/>
+          <w:bCs/>
+          <w:sz w:val="24"/>
+          <w:szCs w:val="24"/>
+        </w:rPr>
+      </w:pPr>
+      <w:r>
+        <w:rPr>
+          <w:rFonts w:ascii="Times New Roman" w:hAnsi="Times New Roman" w:cs="Times New Roman"/>
+          <w:b/>
+          <w:bCs/>
+          <w:sz w:val="24"/>
+          <w:szCs w:val="24"/>
+        </w:rPr>
+        <w:t xml:space="preserve">Concatenação – juntar duas </w:t>
+      </w:r>
+      <w:proofErr w:type="spellStart"/>
+      <w:r>
+        <w:rPr>
+          <w:rFonts w:ascii="Times New Roman" w:hAnsi="Times New Roman" w:cs="Times New Roman"/>
+          <w:b/>
+          <w:bCs/>
+          <w:sz w:val="24"/>
+          <w:szCs w:val="24"/>
+        </w:rPr>
+        <w:t>strings</w:t>
+      </w:r>
+      <w:proofErr w:type="spellEnd"/>
+      <w:r>
+        <w:rPr>
+          <w:rFonts w:ascii="Times New Roman" w:hAnsi="Times New Roman" w:cs="Times New Roman"/>
+          <w:b/>
+          <w:bCs/>
+          <w:sz w:val="24"/>
+          <w:szCs w:val="24"/>
+        </w:rPr>
+        <w:t xml:space="preserve"> (+)</w:t>
+      </w:r>
+    </w:p>
+    <w:p>
+      <w:pPr>
+        <w:spacing w:line="360" w:lineRule="auto"/>
+        <w:jc w:val="both"/>
+        <w:rPr>
+          <w:rFonts w:ascii="Times New Roman" w:hAnsi="Times New Roman" w:cs="Times New Roman"/>
+          <w:sz w:val="24"/>
+          <w:szCs w:val="24"/>
+        </w:rPr>
+      </w:pPr>
+      <w:r>
+        <w:rPr>
+          <w:rFonts w:ascii="Times New Roman" w:hAnsi="Times New Roman" w:cs="Times New Roman"/>
+          <w:sz w:val="24"/>
+          <w:szCs w:val="24"/>
+        </w:rPr>
+        <w:t xml:space="preserve">Podemos usar o sinal de adição para juntar duas ou mais </w:t>
+      </w:r>
+      <w:proofErr w:type="spellStart"/>
+      <w:r>
+        <w:rPr>
+          <w:rFonts w:ascii="Times New Roman" w:hAnsi="Times New Roman" w:cs="Times New Roman"/>
+          <w:sz w:val="24"/>
+          <w:szCs w:val="24"/>
+        </w:rPr>
+        <w:t>strings</w:t>
+      </w:r>
+      <w:proofErr w:type="spellEnd"/>
+      <w:r>
+        <w:rPr>
+          <w:rFonts w:ascii="Times New Roman" w:hAnsi="Times New Roman" w:cs="Times New Roman"/>
+          <w:sz w:val="24"/>
+          <w:szCs w:val="24"/>
+        </w:rPr>
+        <w:t>, por exemplo:</w:t>
+      </w:r>
+    </w:p>
+    <w:p>
+      <w:pPr>
+        <w:spacing w:line="360" w:lineRule="auto"/>
+        <w:jc w:val="both"/>
+        <w:rPr>
+          <w:rFonts w:ascii="Times New Roman" w:hAnsi="Times New Roman" w:cs="Times New Roman"/>
+          <w:sz w:val="24"/>
+          <w:szCs w:val="24"/>
+        </w:rPr>
+      </w:pPr>
+      <w:proofErr w:type="spellStart"/>
+      <w:r>
+        <w:rPr>
+          <w:rFonts w:ascii="Times New Roman" w:hAnsi="Times New Roman" w:cs="Times New Roman"/>
+          <w:sz w:val="24"/>
+          <w:szCs w:val="24"/>
+        </w:rPr>
+        <w:t>Const</w:t>
+      </w:r>
+      <w:proofErr w:type="spellEnd"/>
+      <w:r>
+        <w:rPr>
+          <w:rFonts w:ascii="Times New Roman" w:hAnsi="Times New Roman" w:cs="Times New Roman"/>
+          <w:sz w:val="24"/>
+          <w:szCs w:val="24"/>
+        </w:rPr>
+        <w:t xml:space="preserve"> citação = “Meu nome é: “;</w:t>
+      </w:r>
+    </w:p>
+    <w:p>
+      <w:pPr>
+        <w:spacing w:line="360" w:lineRule="auto"/>
+        <w:jc w:val="both"/>
+        <w:rPr>
+          <w:rFonts w:ascii="Times New Roman" w:hAnsi="Times New Roman" w:cs="Times New Roman"/>
+          <w:sz w:val="24"/>
+          <w:szCs w:val="24"/>
+        </w:rPr>
+      </w:pPr>
+      <w:proofErr w:type="spellStart"/>
+      <w:r>
+        <w:rPr>
+          <w:rFonts w:ascii="Times New Roman" w:hAnsi="Times New Roman" w:cs="Times New Roman"/>
+          <w:sz w:val="24"/>
+          <w:szCs w:val="24"/>
+        </w:rPr>
+        <w:t>Const</w:t>
+      </w:r>
+      <w:proofErr w:type="spellEnd"/>
+      <w:r>
+        <w:rPr>
+          <w:rFonts w:ascii="Times New Roman" w:hAnsi="Times New Roman" w:cs="Times New Roman"/>
+          <w:sz w:val="24"/>
+          <w:szCs w:val="24"/>
+        </w:rPr>
+        <w:t xml:space="preserve"> nome = “Reirysson”;</w:t>
+      </w:r>
+    </w:p>
+    <w:p>
+      <w:pPr>
+        <w:spacing w:line="360" w:lineRule="auto"/>
+        <w:jc w:val="both"/>
+        <w:rPr>
+          <w:rFonts w:ascii="Times New Roman" w:hAnsi="Times New Roman" w:cs="Times New Roman"/>
+          <w:sz w:val="24"/>
+          <w:szCs w:val="24"/>
+        </w:rPr>
+      </w:pPr>
+      <w:r>
+        <w:rPr>
+          <w:rFonts w:ascii="Times New Roman" w:hAnsi="Times New Roman" w:cs="Times New Roman"/>
+          <w:sz w:val="24"/>
+          <w:szCs w:val="24"/>
+        </w:rPr>
         <w:lastRenderedPageBreak/>
-        <w:t>Serve para guardar tipos textos, tudo o que não for número ou booleano</w:t>
-      </w:r>
-      <w:r>
-        <w:rPr>
-          <w:rFonts w:ascii="Times New Roman" w:hAnsi="Times New Roman" w:cs="Times New Roman"/>
-          <w:sz w:val="24"/>
-          <w:szCs w:val="24"/>
-        </w:rPr>
-        <w:t>, podemos guardar caracteres, pontuação, tudo.</w:t>
+        <w:t>Console.log(</w:t>
+      </w:r>
+      <w:proofErr w:type="spellStart"/>
+      <w:r>
+        <w:rPr>
+          <w:rFonts w:ascii="Times New Roman" w:hAnsi="Times New Roman" w:cs="Times New Roman"/>
+          <w:sz w:val="24"/>
+          <w:szCs w:val="24"/>
+        </w:rPr>
+        <w:t>citação+nome</w:t>
+      </w:r>
+      <w:proofErr w:type="spellEnd"/>
+      <w:r>
+        <w:rPr>
+          <w:rFonts w:ascii="Times New Roman" w:hAnsi="Times New Roman" w:cs="Times New Roman"/>
+          <w:sz w:val="24"/>
+          <w:szCs w:val="24"/>
+        </w:rPr>
+        <w:t xml:space="preserve">); - “Meu nome é: </w:t>
+      </w:r>
+      <w:proofErr w:type="spellStart"/>
+      <w:r>
+        <w:rPr>
+          <w:rFonts w:ascii="Times New Roman" w:hAnsi="Times New Roman" w:cs="Times New Roman"/>
+          <w:sz w:val="24"/>
+          <w:szCs w:val="24"/>
+        </w:rPr>
+        <w:t>Reiryson</w:t>
+      </w:r>
+      <w:proofErr w:type="spellEnd"/>
+      <w:r>
+        <w:rPr>
+          <w:rFonts w:ascii="Times New Roman" w:hAnsi="Times New Roman" w:cs="Times New Roman"/>
+          <w:sz w:val="24"/>
+          <w:szCs w:val="24"/>
+        </w:rPr>
+        <w:t>”;</w:t>
       </w:r>
     </w:p>
     <w:p>
@@ -1639,32 +2836,52 @@
         <w:jc w:val="both"/>
         <w:rPr>
           <w:rFonts w:ascii="Times New Roman" w:hAnsi="Times New Roman" w:cs="Times New Roman"/>
-          <w:sz w:val="24"/>
-          <w:szCs w:val="24"/>
-        </w:rPr>
-      </w:pPr>
-      <w:proofErr w:type="spellStart"/>
-      <w:r>
-        <w:rPr>
-          <w:rFonts w:ascii="Times New Roman" w:hAnsi="Times New Roman" w:cs="Times New Roman"/>
-          <w:sz w:val="24"/>
-          <w:szCs w:val="24"/>
-        </w:rPr>
-        <w:t>Const</w:t>
-      </w:r>
-      <w:proofErr w:type="spellEnd"/>
-      <w:r>
-        <w:rPr>
-          <w:rFonts w:ascii="Times New Roman" w:hAnsi="Times New Roman" w:cs="Times New Roman"/>
-          <w:sz w:val="24"/>
-          <w:szCs w:val="24"/>
-        </w:rPr>
-        <w:t xml:space="preserve"> texto1 = “Mensagem aqui”; - para criar uma </w:t>
-      </w:r>
-      <w:proofErr w:type="spellStart"/>
-      <w:r>
-        <w:rPr>
-          <w:rFonts w:ascii="Times New Roman" w:hAnsi="Times New Roman" w:cs="Times New Roman"/>
+          <w:b/>
+          <w:bCs/>
+          <w:sz w:val="24"/>
+          <w:szCs w:val="24"/>
+        </w:rPr>
+      </w:pPr>
+      <w:proofErr w:type="spellStart"/>
+      <w:proofErr w:type="gramStart"/>
+      <w:r>
+        <w:rPr>
+          <w:rFonts w:ascii="Times New Roman" w:hAnsi="Times New Roman" w:cs="Times New Roman"/>
+          <w:b/>
+          <w:bCs/>
+          <w:sz w:val="24"/>
+          <w:szCs w:val="24"/>
+        </w:rPr>
+        <w:t>toLowerCase</w:t>
+      </w:r>
+      <w:proofErr w:type="spellEnd"/>
+      <w:r>
+        <w:rPr>
+          <w:rFonts w:ascii="Times New Roman" w:hAnsi="Times New Roman" w:cs="Times New Roman"/>
+          <w:b/>
+          <w:bCs/>
+          <w:sz w:val="24"/>
+          <w:szCs w:val="24"/>
+        </w:rPr>
+        <w:t>(</w:t>
+      </w:r>
+      <w:proofErr w:type="gramEnd"/>
+      <w:r>
+        <w:rPr>
+          <w:rFonts w:ascii="Times New Roman" w:hAnsi="Times New Roman" w:cs="Times New Roman"/>
+          <w:b/>
+          <w:bCs/>
+          <w:sz w:val="24"/>
+          <w:szCs w:val="24"/>
+        </w:rPr>
+        <w:t xml:space="preserve">) – converter todos os caracteres da </w:t>
+      </w:r>
+      <w:proofErr w:type="spellStart"/>
+      <w:r>
+        <w:rPr>
+          <w:rFonts w:ascii="Times New Roman" w:hAnsi="Times New Roman" w:cs="Times New Roman"/>
+          <w:b/>
+          <w:bCs/>
           <w:sz w:val="24"/>
           <w:szCs w:val="24"/>
         </w:rPr>
@@ -1674,15 +2891,266 @@
       <w:r>
         <w:rPr>
           <w:rFonts w:ascii="Times New Roman" w:hAnsi="Times New Roman" w:cs="Times New Roman"/>
-          <w:sz w:val="24"/>
-          <w:szCs w:val="24"/>
-        </w:rPr>
-        <w:t xml:space="preserve">, abrimos as aspas duplas, e podemos fazer em aspas simples também, logo, para </w:t>
-      </w:r>
-      <w:proofErr w:type="spellStart"/>
-      <w:r>
-        <w:rPr>
-          <w:rFonts w:ascii="Times New Roman" w:hAnsi="Times New Roman" w:cs="Times New Roman"/>
+          <w:b/>
+          <w:bCs/>
+          <w:sz w:val="24"/>
+          <w:szCs w:val="24"/>
+        </w:rPr>
+        <w:t xml:space="preserve"> para letra minúscula</w:t>
+      </w:r>
+    </w:p>
+    <w:p>
+      <w:pPr>
+        <w:spacing w:line="360" w:lineRule="auto"/>
+        <w:jc w:val="both"/>
+        <w:rPr>
+          <w:rFonts w:ascii="Times New Roman" w:hAnsi="Times New Roman" w:cs="Times New Roman"/>
+          <w:sz w:val="24"/>
+          <w:szCs w:val="24"/>
+        </w:rPr>
+      </w:pPr>
+      <w:r>
+        <w:rPr>
+          <w:rFonts w:ascii="Times New Roman" w:hAnsi="Times New Roman" w:cs="Times New Roman"/>
+          <w:sz w:val="24"/>
+          <w:szCs w:val="24"/>
+        </w:rPr>
+        <w:t>exemplo:</w:t>
+      </w:r>
+    </w:p>
+    <w:p>
+      <w:pPr>
+        <w:spacing w:line="360" w:lineRule="auto"/>
+        <w:jc w:val="both"/>
+        <w:rPr>
+          <w:rFonts w:ascii="Times New Roman" w:hAnsi="Times New Roman" w:cs="Times New Roman"/>
+          <w:sz w:val="24"/>
+          <w:szCs w:val="24"/>
+        </w:rPr>
+      </w:pPr>
+      <w:proofErr w:type="spellStart"/>
+      <w:r>
+        <w:rPr>
+          <w:rFonts w:ascii="Times New Roman" w:hAnsi="Times New Roman" w:cs="Times New Roman"/>
+          <w:sz w:val="24"/>
+          <w:szCs w:val="24"/>
+        </w:rPr>
+        <w:t>const</w:t>
+      </w:r>
+      <w:proofErr w:type="spellEnd"/>
+      <w:r>
+        <w:rPr>
+          <w:rFonts w:ascii="Times New Roman" w:hAnsi="Times New Roman" w:cs="Times New Roman"/>
+          <w:sz w:val="24"/>
+          <w:szCs w:val="24"/>
+        </w:rPr>
+        <w:t xml:space="preserve"> cidade = “belo horizonte”;</w:t>
+      </w:r>
+    </w:p>
+    <w:p>
+      <w:pPr>
+        <w:spacing w:line="360" w:lineRule="auto"/>
+        <w:jc w:val="both"/>
+        <w:rPr>
+          <w:rFonts w:ascii="Times New Roman" w:hAnsi="Times New Roman" w:cs="Times New Roman"/>
+          <w:sz w:val="24"/>
+          <w:szCs w:val="24"/>
+        </w:rPr>
+      </w:pPr>
+      <w:proofErr w:type="spellStart"/>
+      <w:r>
+        <w:rPr>
+          <w:rFonts w:ascii="Times New Roman" w:hAnsi="Times New Roman" w:cs="Times New Roman"/>
+          <w:sz w:val="24"/>
+          <w:szCs w:val="24"/>
+        </w:rPr>
+        <w:t>const</w:t>
+      </w:r>
+      <w:proofErr w:type="spellEnd"/>
+      <w:r>
+        <w:rPr>
+          <w:rFonts w:ascii="Times New Roman" w:hAnsi="Times New Roman" w:cs="Times New Roman"/>
+          <w:sz w:val="24"/>
+          <w:szCs w:val="24"/>
+        </w:rPr>
+        <w:t xml:space="preserve"> input = “Belo Horizonte”;</w:t>
+      </w:r>
+    </w:p>
+    <w:p>
+      <w:pPr>
+        <w:spacing w:line="360" w:lineRule="auto"/>
+        <w:jc w:val="both"/>
+        <w:rPr>
+          <w:rFonts w:ascii="Times New Roman" w:hAnsi="Times New Roman" w:cs="Times New Roman"/>
+          <w:sz w:val="24"/>
+          <w:szCs w:val="24"/>
+        </w:rPr>
+      </w:pPr>
+      <w:proofErr w:type="spellStart"/>
+      <w:r>
+        <w:rPr>
+          <w:rFonts w:ascii="Times New Roman" w:hAnsi="Times New Roman" w:cs="Times New Roman"/>
+          <w:sz w:val="24"/>
+          <w:szCs w:val="24"/>
+        </w:rPr>
+        <w:t>const</w:t>
+      </w:r>
+      <w:proofErr w:type="spellEnd"/>
+      <w:r>
+        <w:rPr>
+          <w:rFonts w:ascii="Times New Roman" w:hAnsi="Times New Roman" w:cs="Times New Roman"/>
+          <w:sz w:val="24"/>
+          <w:szCs w:val="24"/>
+        </w:rPr>
+        <w:t xml:space="preserve"> </w:t>
+      </w:r>
+      <w:proofErr w:type="spellStart"/>
+      <w:r>
+        <w:rPr>
+          <w:rFonts w:ascii="Times New Roman" w:hAnsi="Times New Roman" w:cs="Times New Roman"/>
+          <w:sz w:val="24"/>
+          <w:szCs w:val="24"/>
+        </w:rPr>
+        <w:t>inputMinusculo</w:t>
+      </w:r>
+      <w:proofErr w:type="spellEnd"/>
+      <w:r>
+        <w:rPr>
+          <w:rFonts w:ascii="Times New Roman" w:hAnsi="Times New Roman" w:cs="Times New Roman"/>
+          <w:sz w:val="24"/>
+          <w:szCs w:val="24"/>
+        </w:rPr>
+        <w:t xml:space="preserve"> – </w:t>
+      </w:r>
+      <w:proofErr w:type="spellStart"/>
+      <w:proofErr w:type="gramStart"/>
+      <w:r>
+        <w:rPr>
+          <w:rFonts w:ascii="Times New Roman" w:hAnsi="Times New Roman" w:cs="Times New Roman"/>
+          <w:sz w:val="24"/>
+          <w:szCs w:val="24"/>
+        </w:rPr>
+        <w:t>input.toLowerCase</w:t>
+      </w:r>
+      <w:proofErr w:type="spellEnd"/>
+      <w:proofErr w:type="gramEnd"/>
+      <w:r>
+        <w:rPr>
+          <w:rFonts w:ascii="Times New Roman" w:hAnsi="Times New Roman" w:cs="Times New Roman"/>
+          <w:sz w:val="24"/>
+          <w:szCs w:val="24"/>
+        </w:rPr>
+        <w:t>();</w:t>
+      </w:r>
+    </w:p>
+    <w:p>
+      <w:pPr>
+        <w:spacing w:line="360" w:lineRule="auto"/>
+        <w:jc w:val="both"/>
+        <w:rPr>
+          <w:rFonts w:ascii="Times New Roman" w:hAnsi="Times New Roman" w:cs="Times New Roman"/>
+          <w:sz w:val="24"/>
+          <w:szCs w:val="24"/>
+        </w:rPr>
+      </w:pPr>
+    </w:p>
+    <w:p>
+      <w:pPr>
+        <w:spacing w:line="360" w:lineRule="auto"/>
+        <w:jc w:val="both"/>
+        <w:rPr>
+          <w:rFonts w:ascii="Times New Roman" w:hAnsi="Times New Roman" w:cs="Times New Roman"/>
+          <w:sz w:val="24"/>
+          <w:szCs w:val="24"/>
+        </w:rPr>
+      </w:pPr>
+      <w:proofErr w:type="gramStart"/>
+      <w:r>
+        <w:rPr>
+          <w:rFonts w:ascii="Times New Roman" w:hAnsi="Times New Roman" w:cs="Times New Roman"/>
+          <w:sz w:val="24"/>
+          <w:szCs w:val="24"/>
+        </w:rPr>
+        <w:t>console.log(</w:t>
+      </w:r>
+      <w:proofErr w:type="gramEnd"/>
+      <w:r>
+        <w:rPr>
+          <w:rFonts w:ascii="Times New Roman" w:hAnsi="Times New Roman" w:cs="Times New Roman"/>
+          <w:sz w:val="24"/>
+          <w:szCs w:val="24"/>
+        </w:rPr>
+        <w:t xml:space="preserve">cidade === </w:t>
+      </w:r>
+      <w:proofErr w:type="spellStart"/>
+      <w:r>
+        <w:rPr>
+          <w:rFonts w:ascii="Times New Roman" w:hAnsi="Times New Roman" w:cs="Times New Roman"/>
+          <w:sz w:val="24"/>
+          <w:szCs w:val="24"/>
+        </w:rPr>
+        <w:t>inputMinusculo</w:t>
+      </w:r>
+      <w:proofErr w:type="spellEnd"/>
+      <w:r>
+        <w:rPr>
+          <w:rFonts w:ascii="Times New Roman" w:hAnsi="Times New Roman" w:cs="Times New Roman"/>
+          <w:sz w:val="24"/>
+          <w:szCs w:val="24"/>
+        </w:rPr>
+        <w:t xml:space="preserve">); // </w:t>
+      </w:r>
+      <w:proofErr w:type="spellStart"/>
+      <w:r>
+        <w:rPr>
+          <w:rFonts w:ascii="Times New Roman" w:hAnsi="Times New Roman" w:cs="Times New Roman"/>
+          <w:sz w:val="24"/>
+          <w:szCs w:val="24"/>
+        </w:rPr>
+        <w:t>true</w:t>
+      </w:r>
+      <w:proofErr w:type="spellEnd"/>
+    </w:p>
+    <w:p>
+      <w:pPr>
+        <w:spacing w:line="360" w:lineRule="auto"/>
+        <w:jc w:val="both"/>
+        <w:rPr>
+          <w:rFonts w:ascii="Times New Roman" w:hAnsi="Times New Roman" w:cs="Times New Roman"/>
+          <w:b/>
+          <w:bCs/>
+          <w:sz w:val="24"/>
+          <w:szCs w:val="24"/>
+        </w:rPr>
+      </w:pPr>
+      <w:proofErr w:type="spellStart"/>
+      <w:r>
+        <w:rPr>
+          <w:rFonts w:ascii="Times New Roman" w:hAnsi="Times New Roman" w:cs="Times New Roman"/>
+          <w:b/>
+          <w:bCs/>
+          <w:sz w:val="24"/>
+          <w:szCs w:val="24"/>
+        </w:rPr>
+        <w:t>lenght</w:t>
+      </w:r>
+      <w:proofErr w:type="spellEnd"/>
+      <w:r>
+        <w:rPr>
+          <w:rFonts w:ascii="Times New Roman" w:hAnsi="Times New Roman" w:cs="Times New Roman"/>
+          <w:b/>
+          <w:bCs/>
+          <w:sz w:val="24"/>
+          <w:szCs w:val="24"/>
+        </w:rPr>
+        <w:t xml:space="preserve"> – para saber quantos caracteres uma </w:t>
+      </w:r>
+      <w:proofErr w:type="spellStart"/>
+      <w:r>
+        <w:rPr>
+          <w:rFonts w:ascii="Times New Roman" w:hAnsi="Times New Roman" w:cs="Times New Roman"/>
+          <w:b/>
+          <w:bCs/>
           <w:sz w:val="24"/>
           <w:szCs w:val="24"/>
         </w:rPr>
@@ -1692,19 +3160,232 @@
       <w:r>
         <w:rPr>
           <w:rFonts w:ascii="Times New Roman" w:hAnsi="Times New Roman" w:cs="Times New Roman"/>
-          <w:sz w:val="24"/>
-          <w:szCs w:val="24"/>
-        </w:rPr>
-        <w:t xml:space="preserve"> não há diferença para o uso de aspas simples ou duplas na hora de criar uma </w:t>
-      </w:r>
-      <w:proofErr w:type="spellStart"/>
-      <w:r>
-        <w:rPr>
-          <w:rFonts w:ascii="Times New Roman" w:hAnsi="Times New Roman" w:cs="Times New Roman"/>
-          <w:sz w:val="24"/>
-          <w:szCs w:val="24"/>
-        </w:rPr>
-        <w:t>string</w:t>
+          <w:b/>
+          <w:bCs/>
+          <w:sz w:val="24"/>
+          <w:szCs w:val="24"/>
+        </w:rPr>
+        <w:t xml:space="preserve"> possui</w:t>
+      </w:r>
+    </w:p>
+    <w:p>
+      <w:pPr>
+        <w:spacing w:line="360" w:lineRule="auto"/>
+        <w:jc w:val="both"/>
+        <w:rPr>
+          <w:rFonts w:ascii="Times New Roman" w:hAnsi="Times New Roman" w:cs="Times New Roman"/>
+          <w:sz w:val="24"/>
+          <w:szCs w:val="24"/>
+        </w:rPr>
+      </w:pPr>
+      <w:proofErr w:type="spellStart"/>
+      <w:r>
+        <w:rPr>
+          <w:rFonts w:ascii="Times New Roman" w:hAnsi="Times New Roman" w:cs="Times New Roman"/>
+          <w:sz w:val="24"/>
+          <w:szCs w:val="24"/>
+        </w:rPr>
+        <w:t>const</w:t>
+      </w:r>
+      <w:proofErr w:type="spellEnd"/>
+      <w:r>
+        <w:rPr>
+          <w:rFonts w:ascii="Times New Roman" w:hAnsi="Times New Roman" w:cs="Times New Roman"/>
+          <w:sz w:val="24"/>
+          <w:szCs w:val="24"/>
+        </w:rPr>
+        <w:t xml:space="preserve"> senha = “minhasenha123”;</w:t>
+      </w:r>
+    </w:p>
+    <w:p>
+      <w:pPr>
+        <w:spacing w:line="360" w:lineRule="auto"/>
+        <w:jc w:val="both"/>
+        <w:rPr>
+          <w:rFonts w:ascii="Times New Roman" w:hAnsi="Times New Roman" w:cs="Times New Roman"/>
+          <w:b/>
+          <w:bCs/>
+          <w:sz w:val="24"/>
+          <w:szCs w:val="24"/>
+        </w:rPr>
+      </w:pPr>
+      <w:r>
+        <w:rPr>
+          <w:rFonts w:ascii="Times New Roman" w:hAnsi="Times New Roman" w:cs="Times New Roman"/>
+          <w:sz w:val="24"/>
+          <w:szCs w:val="24"/>
+        </w:rPr>
+        <w:t>console.log(</w:t>
+      </w:r>
+      <w:proofErr w:type="spellStart"/>
+      <w:proofErr w:type="gramStart"/>
+      <w:r>
+        <w:rPr>
+          <w:rFonts w:ascii="Times New Roman" w:hAnsi="Times New Roman" w:cs="Times New Roman"/>
+          <w:sz w:val="24"/>
+          <w:szCs w:val="24"/>
+        </w:rPr>
+        <w:t>senha.length</w:t>
+      </w:r>
+      <w:proofErr w:type="spellEnd"/>
+      <w:proofErr w:type="gramEnd"/>
+      <w:r>
+        <w:rPr>
+          <w:rFonts w:ascii="Times New Roman" w:hAnsi="Times New Roman" w:cs="Times New Roman"/>
+          <w:sz w:val="24"/>
+          <w:szCs w:val="24"/>
+        </w:rPr>
+        <w:t>) // 13 caracteres</w:t>
+      </w:r>
+      <w:r>
+        <w:rPr>
+          <w:rFonts w:ascii="Times New Roman" w:hAnsi="Times New Roman" w:cs="Times New Roman"/>
+          <w:b/>
+          <w:bCs/>
+          <w:sz w:val="24"/>
+          <w:szCs w:val="24"/>
+        </w:rPr>
+        <w:t xml:space="preserve"> </w:t>
+      </w:r>
+    </w:p>
+    <w:p>
+      <w:pPr>
+        <w:spacing w:line="360" w:lineRule="auto"/>
+        <w:jc w:val="both"/>
+        <w:rPr>
+          <w:rFonts w:ascii="Times New Roman" w:hAnsi="Times New Roman" w:cs="Times New Roman"/>
+          <w:b/>
+          <w:bCs/>
+          <w:sz w:val="24"/>
+          <w:szCs w:val="24"/>
+        </w:rPr>
+      </w:pPr>
+      <w:proofErr w:type="spellStart"/>
+      <w:r>
+        <w:rPr>
+          <w:rFonts w:ascii="Times New Roman" w:hAnsi="Times New Roman" w:cs="Times New Roman"/>
+          <w:b/>
+          <w:bCs/>
+          <w:sz w:val="24"/>
+          <w:szCs w:val="24"/>
+        </w:rPr>
+        <w:t>const</w:t>
+      </w:r>
+      <w:proofErr w:type="spellEnd"/>
+      <w:r>
+        <w:rPr>
+          <w:rFonts w:ascii="Times New Roman" w:hAnsi="Times New Roman" w:cs="Times New Roman"/>
+          <w:b/>
+          <w:bCs/>
+          <w:sz w:val="24"/>
+          <w:szCs w:val="24"/>
+        </w:rPr>
+        <w:t xml:space="preserve"> – para variáveis que não se alteram</w:t>
+      </w:r>
+    </w:p>
+    <w:p>
+      <w:pPr>
+        <w:spacing w:line="360" w:lineRule="auto"/>
+        <w:jc w:val="both"/>
+        <w:rPr>
+          <w:rFonts w:ascii="Times New Roman" w:hAnsi="Times New Roman" w:cs="Times New Roman"/>
+          <w:b/>
+          <w:bCs/>
+          <w:sz w:val="24"/>
+          <w:szCs w:val="24"/>
+        </w:rPr>
+      </w:pPr>
+      <w:r>
+        <w:rPr>
+          <w:rFonts w:ascii="Times New Roman" w:hAnsi="Times New Roman" w:cs="Times New Roman"/>
+          <w:b/>
+          <w:bCs/>
+          <w:sz w:val="24"/>
+          <w:szCs w:val="24"/>
+        </w:rPr>
+        <w:t>Tipo booleano</w:t>
+      </w:r>
+    </w:p>
+    <w:p>
+      <w:pPr>
+        <w:spacing w:line="360" w:lineRule="auto"/>
+        <w:jc w:val="both"/>
+        <w:rPr>
+          <w:rFonts w:ascii="Times New Roman" w:hAnsi="Times New Roman" w:cs="Times New Roman"/>
+          <w:sz w:val="24"/>
+          <w:szCs w:val="24"/>
+        </w:rPr>
+      </w:pPr>
+      <w:r>
+        <w:rPr>
+          <w:rFonts w:ascii="Times New Roman" w:hAnsi="Times New Roman" w:cs="Times New Roman"/>
+          <w:sz w:val="24"/>
+          <w:szCs w:val="24"/>
+        </w:rPr>
+        <w:t xml:space="preserve">Não é um número ou texto, e ele só tem dois valores, que é </w:t>
+      </w:r>
+      <w:proofErr w:type="spellStart"/>
+      <w:r>
+        <w:rPr>
+          <w:rFonts w:ascii="Times New Roman" w:hAnsi="Times New Roman" w:cs="Times New Roman"/>
+          <w:sz w:val="24"/>
+          <w:szCs w:val="24"/>
+        </w:rPr>
+        <w:t>true</w:t>
+      </w:r>
+      <w:proofErr w:type="spellEnd"/>
+      <w:r>
+        <w:rPr>
+          <w:rFonts w:ascii="Times New Roman" w:hAnsi="Times New Roman" w:cs="Times New Roman"/>
+          <w:sz w:val="24"/>
+          <w:szCs w:val="24"/>
+        </w:rPr>
+        <w:t xml:space="preserve"> ou false, é um dos mais usados para questão de comparação, </w:t>
+      </w:r>
+      <w:proofErr w:type="gramStart"/>
+      <w:r>
+        <w:rPr>
+          <w:rFonts w:ascii="Times New Roman" w:hAnsi="Times New Roman" w:cs="Times New Roman"/>
+          <w:sz w:val="24"/>
+          <w:szCs w:val="24"/>
+        </w:rPr>
+        <w:t>em, lações</w:t>
+      </w:r>
+      <w:proofErr w:type="gramEnd"/>
+      <w:r>
+        <w:rPr>
+          <w:rFonts w:ascii="Times New Roman" w:hAnsi="Times New Roman" w:cs="Times New Roman"/>
+          <w:sz w:val="24"/>
+          <w:szCs w:val="24"/>
+        </w:rPr>
+        <w:t xml:space="preserve"> </w:t>
+      </w:r>
+      <w:proofErr w:type="spellStart"/>
+      <w:r>
+        <w:rPr>
+          <w:rFonts w:ascii="Times New Roman" w:hAnsi="Times New Roman" w:cs="Times New Roman"/>
+          <w:sz w:val="24"/>
+          <w:szCs w:val="24"/>
+        </w:rPr>
+        <w:t>if</w:t>
+      </w:r>
+      <w:proofErr w:type="spellEnd"/>
+      <w:r>
+        <w:rPr>
+          <w:rFonts w:ascii="Times New Roman" w:hAnsi="Times New Roman" w:cs="Times New Roman"/>
+          <w:sz w:val="24"/>
+          <w:szCs w:val="24"/>
+        </w:rPr>
+        <w:t xml:space="preserve">, for, </w:t>
+      </w:r>
+      <w:proofErr w:type="spellStart"/>
+      <w:r>
+        <w:rPr>
+          <w:rFonts w:ascii="Times New Roman" w:hAnsi="Times New Roman" w:cs="Times New Roman"/>
+          <w:sz w:val="24"/>
+          <w:szCs w:val="24"/>
+        </w:rPr>
+        <w:t>while</w:t>
       </w:r>
       <w:proofErr w:type="spellEnd"/>
       <w:r>
@@ -1715,38 +3396,6 @@
         </w:rPr>
         <w:t>.</w:t>
       </w:r>
-      <w:r>
-        <w:rPr>
-          <w:rFonts w:ascii="Times New Roman" w:hAnsi="Times New Roman" w:cs="Times New Roman"/>
-          <w:sz w:val="24"/>
-          <w:szCs w:val="24"/>
-        </w:rPr>
-        <w:t xml:space="preserve"> </w:t>
-      </w:r>
-      <w:r>
-        <w:rPr>
-          <w:rFonts w:ascii="Times New Roman" w:hAnsi="Times New Roman" w:cs="Times New Roman"/>
-          <w:sz w:val="24"/>
-          <w:szCs w:val="24"/>
-        </w:rPr>
-        <w:t>Mas para fazermos uma citação, devemos abrir as aspas simples e fazer a citação em aspas duplas</w:t>
-      </w:r>
-      <w:r>
-        <w:rPr>
-          <w:rFonts w:ascii="Times New Roman" w:hAnsi="Times New Roman" w:cs="Times New Roman"/>
-          <w:sz w:val="24"/>
-          <w:szCs w:val="24"/>
-        </w:rPr>
-        <w:t>, e o mesmo serve da forma contrária</w:t>
-      </w:r>
-      <w:r>
-        <w:rPr>
-          <w:rFonts w:ascii="Times New Roman" w:hAnsi="Times New Roman" w:cs="Times New Roman"/>
-          <w:sz w:val="24"/>
-          <w:szCs w:val="24"/>
-        </w:rPr>
-        <w:t xml:space="preserve">, da seguinte forma </w:t>
-      </w:r>
     </w:p>
     <w:p>
       <w:pPr>
@@ -1758,23 +3407,13 @@
           <w:szCs w:val="24"/>
         </w:rPr>
       </w:pPr>
-      <w:proofErr w:type="spellStart"/>
-      <w:r>
-        <w:rPr>
-          <w:rFonts w:ascii="Times New Roman" w:hAnsi="Times New Roman" w:cs="Times New Roman"/>
-          <w:sz w:val="24"/>
-          <w:szCs w:val="24"/>
-        </w:rPr>
-        <w:t>const</w:t>
-      </w:r>
-      <w:proofErr w:type="spellEnd"/>
-      <w:r>
-        <w:rPr>
-          <w:rFonts w:ascii="Times New Roman" w:hAnsi="Times New Roman" w:cs="Times New Roman"/>
-          <w:sz w:val="24"/>
-          <w:szCs w:val="24"/>
-        </w:rPr>
-        <w:t xml:space="preserve"> citação = ‘Reirysson disse: “oi”’;</w:t>
+      <w:r>
+        <w:rPr>
+          <w:rFonts w:ascii="Times New Roman" w:hAnsi="Times New Roman" w:cs="Times New Roman"/>
+          <w:sz w:val="24"/>
+          <w:szCs w:val="24"/>
+        </w:rPr>
+        <w:t>= - atribui um valor a uma variável</w:t>
       </w:r>
     </w:p>
     <w:p>
@@ -1783,77 +3422,35 @@
         <w:jc w:val="both"/>
         <w:rPr>
           <w:rFonts w:ascii="Times New Roman" w:hAnsi="Times New Roman" w:cs="Times New Roman"/>
-          <w:b/>
-          <w:bCs/>
-          <w:sz w:val="24"/>
-          <w:szCs w:val="24"/>
-        </w:rPr>
-      </w:pPr>
-      <w:proofErr w:type="spellStart"/>
-      <w:r>
-        <w:rPr>
-          <w:rFonts w:ascii="Times New Roman" w:hAnsi="Times New Roman" w:cs="Times New Roman"/>
-          <w:b/>
-          <w:bCs/>
-          <w:sz w:val="24"/>
-          <w:szCs w:val="24"/>
-        </w:rPr>
-        <w:t>Template</w:t>
-      </w:r>
-      <w:proofErr w:type="spellEnd"/>
-      <w:r>
-        <w:rPr>
-          <w:rFonts w:ascii="Times New Roman" w:hAnsi="Times New Roman" w:cs="Times New Roman"/>
-          <w:b/>
-          <w:bCs/>
-          <w:sz w:val="24"/>
-          <w:szCs w:val="24"/>
-        </w:rPr>
-        <w:t xml:space="preserve"> </w:t>
-      </w:r>
-      <w:proofErr w:type="spellStart"/>
-      <w:r>
-        <w:rPr>
-          <w:rFonts w:ascii="Times New Roman" w:hAnsi="Times New Roman" w:cs="Times New Roman"/>
-          <w:b/>
-          <w:bCs/>
-          <w:sz w:val="24"/>
-          <w:szCs w:val="24"/>
-        </w:rPr>
-        <w:t>string</w:t>
-      </w:r>
-      <w:proofErr w:type="spellEnd"/>
-      <w:r>
-        <w:rPr>
-          <w:rFonts w:ascii="Times New Roman" w:hAnsi="Times New Roman" w:cs="Times New Roman"/>
-          <w:b/>
-          <w:bCs/>
-          <w:sz w:val="24"/>
-          <w:szCs w:val="24"/>
-        </w:rPr>
-        <w:t xml:space="preserve"> ou </w:t>
-      </w:r>
-      <w:proofErr w:type="spellStart"/>
-      <w:r>
-        <w:rPr>
-          <w:rFonts w:ascii="Times New Roman" w:hAnsi="Times New Roman" w:cs="Times New Roman"/>
-          <w:b/>
-          <w:bCs/>
-          <w:sz w:val="24"/>
-          <w:szCs w:val="24"/>
-        </w:rPr>
-        <w:t>template</w:t>
-      </w:r>
-      <w:proofErr w:type="spellEnd"/>
-      <w:r>
-        <w:rPr>
-          <w:rFonts w:ascii="Times New Roman" w:hAnsi="Times New Roman" w:cs="Times New Roman"/>
-          <w:b/>
-          <w:bCs/>
-          <w:sz w:val="24"/>
-          <w:szCs w:val="24"/>
-        </w:rPr>
-        <w:t xml:space="preserve"> literal</w:t>
+          <w:sz w:val="24"/>
+          <w:szCs w:val="24"/>
+        </w:rPr>
+      </w:pPr>
+      <w:r>
+        <w:rPr>
+          <w:rFonts w:ascii="Times New Roman" w:hAnsi="Times New Roman" w:cs="Times New Roman"/>
+          <w:sz w:val="24"/>
+          <w:szCs w:val="24"/>
+        </w:rPr>
+        <w:t xml:space="preserve">Podemos fazer de forma direta usando no console.log por exemplo e comparar valores, </w:t>
+      </w:r>
+      <w:proofErr w:type="spellStart"/>
+      <w:r>
+        <w:rPr>
+          <w:rFonts w:ascii="Times New Roman" w:hAnsi="Times New Roman" w:cs="Times New Roman"/>
+          <w:sz w:val="24"/>
+          <w:szCs w:val="24"/>
+        </w:rPr>
+        <w:t>strings</w:t>
+      </w:r>
+      <w:proofErr w:type="spellEnd"/>
+      <w:r>
+        <w:rPr>
+          <w:rFonts w:ascii="Times New Roman" w:hAnsi="Times New Roman" w:cs="Times New Roman"/>
+          <w:sz w:val="24"/>
+          <w:szCs w:val="24"/>
+        </w:rPr>
+        <w:t>.</w:t>
       </w:r>
     </w:p>
     <w:p>
@@ -1862,393 +3459,43 @@
         <w:jc w:val="both"/>
         <w:rPr>
           <w:rFonts w:ascii="Times New Roman" w:hAnsi="Times New Roman" w:cs="Times New Roman"/>
-          <w:sz w:val="24"/>
-          <w:szCs w:val="24"/>
-        </w:rPr>
-      </w:pPr>
-      <w:proofErr w:type="spellStart"/>
-      <w:r>
-        <w:rPr>
-          <w:rFonts w:ascii="Times New Roman" w:hAnsi="Times New Roman" w:cs="Times New Roman"/>
-          <w:sz w:val="24"/>
-          <w:szCs w:val="24"/>
-        </w:rPr>
-        <w:t>Template</w:t>
-      </w:r>
-      <w:proofErr w:type="spellEnd"/>
-      <w:r>
-        <w:rPr>
-          <w:rFonts w:ascii="Times New Roman" w:hAnsi="Times New Roman" w:cs="Times New Roman"/>
-          <w:sz w:val="24"/>
-          <w:szCs w:val="24"/>
-        </w:rPr>
-        <w:t xml:space="preserve"> </w:t>
-      </w:r>
-      <w:proofErr w:type="spellStart"/>
-      <w:r>
-        <w:rPr>
-          <w:rFonts w:ascii="Times New Roman" w:hAnsi="Times New Roman" w:cs="Times New Roman"/>
-          <w:sz w:val="24"/>
-          <w:szCs w:val="24"/>
-        </w:rPr>
-        <w:t>strings</w:t>
-      </w:r>
-      <w:proofErr w:type="spellEnd"/>
-      <w:r>
-        <w:rPr>
-          <w:rFonts w:ascii="Times New Roman" w:hAnsi="Times New Roman" w:cs="Times New Roman"/>
-          <w:sz w:val="24"/>
-          <w:szCs w:val="24"/>
-        </w:rPr>
-        <w:t xml:space="preserve"> são as que permitem expressões embutidas, podemos usar </w:t>
-      </w:r>
-      <w:proofErr w:type="spellStart"/>
-      <w:r>
-        <w:rPr>
-          <w:rFonts w:ascii="Times New Roman" w:hAnsi="Times New Roman" w:cs="Times New Roman"/>
-          <w:sz w:val="24"/>
-          <w:szCs w:val="24"/>
-        </w:rPr>
-        <w:t>string</w:t>
-      </w:r>
-      <w:proofErr w:type="spellEnd"/>
-      <w:r>
-        <w:rPr>
-          <w:rFonts w:ascii="Times New Roman" w:hAnsi="Times New Roman" w:cs="Times New Roman"/>
-          <w:sz w:val="24"/>
-          <w:szCs w:val="24"/>
-        </w:rPr>
-        <w:t xml:space="preserve"> </w:t>
-      </w:r>
-      <w:proofErr w:type="spellStart"/>
-      <w:r>
-        <w:rPr>
-          <w:rFonts w:ascii="Times New Roman" w:hAnsi="Times New Roman" w:cs="Times New Roman"/>
-          <w:sz w:val="24"/>
-          <w:szCs w:val="24"/>
-        </w:rPr>
-        <w:t>multi-linhas</w:t>
-      </w:r>
-      <w:proofErr w:type="spellEnd"/>
-      <w:r>
-        <w:rPr>
-          <w:rFonts w:ascii="Times New Roman" w:hAnsi="Times New Roman" w:cs="Times New Roman"/>
-          <w:sz w:val="24"/>
-          <w:szCs w:val="24"/>
-        </w:rPr>
-        <w:t xml:space="preserve"> e interpolação de </w:t>
-      </w:r>
-      <w:proofErr w:type="spellStart"/>
-      <w:r>
-        <w:rPr>
-          <w:rFonts w:ascii="Times New Roman" w:hAnsi="Times New Roman" w:cs="Times New Roman"/>
-          <w:sz w:val="24"/>
-          <w:szCs w:val="24"/>
-        </w:rPr>
-        <w:t>string</w:t>
-      </w:r>
-      <w:proofErr w:type="spellEnd"/>
-      <w:r>
-        <w:rPr>
-          <w:rFonts w:ascii="Times New Roman" w:hAnsi="Times New Roman" w:cs="Times New Roman"/>
-          <w:sz w:val="24"/>
-          <w:szCs w:val="24"/>
-        </w:rPr>
-        <w:t xml:space="preserve"> com elas, as quais são envolvidas pelos acentos gravar (` `), e podem possuir </w:t>
-      </w:r>
-      <w:proofErr w:type="spellStart"/>
-      <w:r>
-        <w:rPr>
-          <w:rFonts w:ascii="Times New Roman" w:hAnsi="Times New Roman" w:cs="Times New Roman"/>
-          <w:sz w:val="24"/>
-          <w:szCs w:val="24"/>
-        </w:rPr>
-        <w:t>placeholders</w:t>
-      </w:r>
-      <w:proofErr w:type="spellEnd"/>
-      <w:r>
-        <w:rPr>
-          <w:rFonts w:ascii="Times New Roman" w:hAnsi="Times New Roman" w:cs="Times New Roman"/>
-          <w:sz w:val="24"/>
-          <w:szCs w:val="24"/>
-        </w:rPr>
-        <w:t>, que são indicados por um cifrão seguido de chaves (${</w:t>
-      </w:r>
-      <w:proofErr w:type="spellStart"/>
-      <w:r>
-        <w:rPr>
-          <w:rFonts w:ascii="Times New Roman" w:hAnsi="Times New Roman" w:cs="Times New Roman"/>
-          <w:sz w:val="24"/>
-          <w:szCs w:val="24"/>
-        </w:rPr>
-        <w:t>expression</w:t>
-      </w:r>
-      <w:proofErr w:type="spellEnd"/>
-      <w:r>
-        <w:rPr>
-          <w:rFonts w:ascii="Times New Roman" w:hAnsi="Times New Roman" w:cs="Times New Roman"/>
-          <w:sz w:val="24"/>
-          <w:szCs w:val="24"/>
-        </w:rPr>
-        <w:t xml:space="preserve">}), essas, bem como o texto em volta delas são passados a uma função, </w:t>
-      </w:r>
-      <w:r>
-        <w:rPr>
-          <w:rFonts w:ascii="Times New Roman" w:hAnsi="Times New Roman" w:cs="Times New Roman"/>
-          <w:sz w:val="24"/>
-          <w:szCs w:val="24"/>
-        </w:rPr>
-        <w:t xml:space="preserve">uma função padrão apenas concatena as partes em uma </w:t>
-      </w:r>
-      <w:proofErr w:type="spellStart"/>
-      <w:r>
-        <w:rPr>
-          <w:rFonts w:ascii="Times New Roman" w:hAnsi="Times New Roman" w:cs="Times New Roman"/>
-          <w:sz w:val="24"/>
-          <w:szCs w:val="24"/>
-        </w:rPr>
-        <w:t>string</w:t>
-      </w:r>
-      <w:proofErr w:type="spellEnd"/>
-      <w:r>
-        <w:rPr>
-          <w:rFonts w:ascii="Times New Roman" w:hAnsi="Times New Roman" w:cs="Times New Roman"/>
-          <w:sz w:val="24"/>
-          <w:szCs w:val="24"/>
-        </w:rPr>
-        <w:t xml:space="preserve"> única, se existir uma </w:t>
-      </w:r>
-      <w:proofErr w:type="spellStart"/>
-      <w:r>
-        <w:rPr>
-          <w:rFonts w:ascii="Times New Roman" w:hAnsi="Times New Roman" w:cs="Times New Roman"/>
-          <w:sz w:val="24"/>
-          <w:szCs w:val="24"/>
-        </w:rPr>
-        <w:t>epressão</w:t>
-      </w:r>
-      <w:proofErr w:type="spellEnd"/>
-      <w:r>
-        <w:rPr>
-          <w:rFonts w:ascii="Times New Roman" w:hAnsi="Times New Roman" w:cs="Times New Roman"/>
-          <w:sz w:val="24"/>
-          <w:szCs w:val="24"/>
-        </w:rPr>
-        <w:t xml:space="preserve"> precedendo a </w:t>
-      </w:r>
-      <w:proofErr w:type="spellStart"/>
-      <w:r>
-        <w:rPr>
-          <w:rFonts w:ascii="Times New Roman" w:hAnsi="Times New Roman" w:cs="Times New Roman"/>
-          <w:sz w:val="24"/>
-          <w:szCs w:val="24"/>
-        </w:rPr>
-        <w:t>template</w:t>
-      </w:r>
-      <w:proofErr w:type="spellEnd"/>
-      <w:r>
-        <w:rPr>
-          <w:rFonts w:ascii="Times New Roman" w:hAnsi="Times New Roman" w:cs="Times New Roman"/>
-          <w:sz w:val="24"/>
-          <w:szCs w:val="24"/>
-        </w:rPr>
-        <w:t xml:space="preserve"> </w:t>
-      </w:r>
-      <w:proofErr w:type="spellStart"/>
-      <w:r>
-        <w:rPr>
-          <w:rFonts w:ascii="Times New Roman" w:hAnsi="Times New Roman" w:cs="Times New Roman"/>
-          <w:sz w:val="24"/>
-          <w:szCs w:val="24"/>
-        </w:rPr>
-        <w:t>string</w:t>
-      </w:r>
-      <w:proofErr w:type="spellEnd"/>
-      <w:r>
-        <w:rPr>
-          <w:rFonts w:ascii="Times New Roman" w:hAnsi="Times New Roman" w:cs="Times New Roman"/>
-          <w:sz w:val="24"/>
-          <w:szCs w:val="24"/>
-        </w:rPr>
-        <w:t xml:space="preserve"> (função </w:t>
-      </w:r>
-      <w:proofErr w:type="spellStart"/>
-      <w:r>
-        <w:rPr>
-          <w:rFonts w:ascii="Times New Roman" w:hAnsi="Times New Roman" w:cs="Times New Roman"/>
-          <w:sz w:val="24"/>
-          <w:szCs w:val="24"/>
-        </w:rPr>
-        <w:t>tag</w:t>
-      </w:r>
-      <w:proofErr w:type="spellEnd"/>
-      <w:r>
-        <w:rPr>
-          <w:rFonts w:ascii="Times New Roman" w:hAnsi="Times New Roman" w:cs="Times New Roman"/>
-          <w:sz w:val="24"/>
-          <w:szCs w:val="24"/>
-        </w:rPr>
-        <w:t xml:space="preserve"> exemplo) a </w:t>
-      </w:r>
-      <w:proofErr w:type="spellStart"/>
-      <w:r>
-        <w:rPr>
-          <w:rFonts w:ascii="Times New Roman" w:hAnsi="Times New Roman" w:cs="Times New Roman"/>
-          <w:sz w:val="24"/>
-          <w:szCs w:val="24"/>
-        </w:rPr>
-        <w:t>template</w:t>
-      </w:r>
-      <w:proofErr w:type="spellEnd"/>
-      <w:r>
-        <w:rPr>
-          <w:rFonts w:ascii="Times New Roman" w:hAnsi="Times New Roman" w:cs="Times New Roman"/>
-          <w:sz w:val="24"/>
-          <w:szCs w:val="24"/>
-        </w:rPr>
-        <w:t xml:space="preserve"> </w:t>
-      </w:r>
-      <w:proofErr w:type="spellStart"/>
-      <w:r>
-        <w:rPr>
-          <w:rFonts w:ascii="Times New Roman" w:hAnsi="Times New Roman" w:cs="Times New Roman"/>
-          <w:sz w:val="24"/>
-          <w:szCs w:val="24"/>
-        </w:rPr>
-        <w:t>string</w:t>
-      </w:r>
-      <w:proofErr w:type="spellEnd"/>
-      <w:r>
-        <w:rPr>
-          <w:rFonts w:ascii="Times New Roman" w:hAnsi="Times New Roman" w:cs="Times New Roman"/>
-          <w:sz w:val="24"/>
-          <w:szCs w:val="24"/>
-        </w:rPr>
-        <w:t xml:space="preserve"> é definida como “</w:t>
-      </w:r>
-      <w:proofErr w:type="spellStart"/>
-      <w:r>
-        <w:rPr>
-          <w:rFonts w:ascii="Times New Roman" w:hAnsi="Times New Roman" w:cs="Times New Roman"/>
-          <w:sz w:val="24"/>
-          <w:szCs w:val="24"/>
-        </w:rPr>
-        <w:t>tagged</w:t>
-      </w:r>
-      <w:proofErr w:type="spellEnd"/>
-      <w:r>
-        <w:rPr>
-          <w:rFonts w:ascii="Times New Roman" w:hAnsi="Times New Roman" w:cs="Times New Roman"/>
-          <w:sz w:val="24"/>
-          <w:szCs w:val="24"/>
-        </w:rPr>
-        <w:t xml:space="preserve"> </w:t>
-      </w:r>
-      <w:proofErr w:type="spellStart"/>
-      <w:r>
-        <w:rPr>
-          <w:rFonts w:ascii="Times New Roman" w:hAnsi="Times New Roman" w:cs="Times New Roman"/>
-          <w:sz w:val="24"/>
-          <w:szCs w:val="24"/>
-        </w:rPr>
-        <w:t>template</w:t>
-      </w:r>
-      <w:proofErr w:type="spellEnd"/>
-      <w:r>
-        <w:rPr>
-          <w:rFonts w:ascii="Times New Roman" w:hAnsi="Times New Roman" w:cs="Times New Roman"/>
-          <w:sz w:val="24"/>
-          <w:szCs w:val="24"/>
-        </w:rPr>
-        <w:t xml:space="preserve"> </w:t>
-      </w:r>
-      <w:proofErr w:type="spellStart"/>
-      <w:r>
-        <w:rPr>
-          <w:rFonts w:ascii="Times New Roman" w:hAnsi="Times New Roman" w:cs="Times New Roman"/>
-          <w:sz w:val="24"/>
-          <w:szCs w:val="24"/>
-        </w:rPr>
-        <w:t>string</w:t>
-      </w:r>
-      <w:proofErr w:type="spellEnd"/>
-      <w:r>
-        <w:rPr>
-          <w:rFonts w:ascii="Times New Roman" w:hAnsi="Times New Roman" w:cs="Times New Roman"/>
-          <w:sz w:val="24"/>
-          <w:szCs w:val="24"/>
-        </w:rPr>
-        <w:t xml:space="preserve">”, no caso, a expressão </w:t>
-      </w:r>
-      <w:proofErr w:type="spellStart"/>
-      <w:r>
-        <w:rPr>
-          <w:rFonts w:ascii="Times New Roman" w:hAnsi="Times New Roman" w:cs="Times New Roman"/>
-          <w:sz w:val="24"/>
-          <w:szCs w:val="24"/>
-        </w:rPr>
-        <w:t>tag</w:t>
-      </w:r>
-      <w:proofErr w:type="spellEnd"/>
-      <w:r>
-        <w:rPr>
-          <w:rFonts w:ascii="Times New Roman" w:hAnsi="Times New Roman" w:cs="Times New Roman"/>
-          <w:sz w:val="24"/>
-          <w:szCs w:val="24"/>
-        </w:rPr>
-        <w:t xml:space="preserve"> é chamada pela </w:t>
-      </w:r>
-      <w:proofErr w:type="spellStart"/>
-      <w:r>
-        <w:rPr>
-          <w:rFonts w:ascii="Times New Roman" w:hAnsi="Times New Roman" w:cs="Times New Roman"/>
-          <w:sz w:val="24"/>
-          <w:szCs w:val="24"/>
-        </w:rPr>
-        <w:t>template</w:t>
-      </w:r>
-      <w:proofErr w:type="spellEnd"/>
-      <w:r>
-        <w:rPr>
-          <w:rFonts w:ascii="Times New Roman" w:hAnsi="Times New Roman" w:cs="Times New Roman"/>
-          <w:sz w:val="24"/>
-          <w:szCs w:val="24"/>
-        </w:rPr>
-        <w:t xml:space="preserve"> </w:t>
-      </w:r>
-      <w:proofErr w:type="spellStart"/>
-      <w:r>
-        <w:rPr>
-          <w:rFonts w:ascii="Times New Roman" w:hAnsi="Times New Roman" w:cs="Times New Roman"/>
-          <w:sz w:val="24"/>
-          <w:szCs w:val="24"/>
-        </w:rPr>
-        <w:t>string</w:t>
-      </w:r>
-      <w:proofErr w:type="spellEnd"/>
-      <w:r>
-        <w:rPr>
-          <w:rFonts w:ascii="Times New Roman" w:hAnsi="Times New Roman" w:cs="Times New Roman"/>
-          <w:sz w:val="24"/>
-          <w:szCs w:val="24"/>
-        </w:rPr>
-        <w:t xml:space="preserve"> processada, que você pode mani</w:t>
-      </w:r>
-      <w:r>
-        <w:rPr>
-          <w:rFonts w:ascii="Times New Roman" w:hAnsi="Times New Roman" w:cs="Times New Roman"/>
-          <w:sz w:val="24"/>
-          <w:szCs w:val="24"/>
-        </w:rPr>
-        <w:t>pular antes de produzir o resultado.</w:t>
-      </w:r>
-      <w:r>
-        <w:rPr>
-          <w:rFonts w:ascii="Times New Roman" w:hAnsi="Times New Roman" w:cs="Times New Roman"/>
-          <w:sz w:val="24"/>
-          <w:szCs w:val="24"/>
-        </w:rPr>
-        <w:t xml:space="preserve"> Para isso, temos o seguinte exemplo:</w:t>
+          <w:b/>
+          <w:bCs/>
+          <w:sz w:val="24"/>
+          <w:szCs w:val="24"/>
+        </w:rPr>
+      </w:pPr>
+      <w:r>
+        <w:rPr>
+          <w:rFonts w:ascii="Times New Roman" w:hAnsi="Times New Roman" w:cs="Times New Roman"/>
+          <w:b/>
+          <w:bCs/>
+          <w:sz w:val="24"/>
+          <w:szCs w:val="24"/>
+        </w:rPr>
+        <w:t>Case-</w:t>
+      </w:r>
+      <w:proofErr w:type="spellStart"/>
+      <w:r>
+        <w:rPr>
+          <w:rFonts w:ascii="Times New Roman" w:hAnsi="Times New Roman" w:cs="Times New Roman"/>
+          <w:b/>
+          <w:bCs/>
+          <w:sz w:val="24"/>
+          <w:szCs w:val="24"/>
+        </w:rPr>
+        <w:t>sensitive</w:t>
+      </w:r>
+      <w:proofErr w:type="spellEnd"/>
+      <w:r>
+        <w:rPr>
+          <w:rFonts w:ascii="Times New Roman" w:hAnsi="Times New Roman" w:cs="Times New Roman"/>
+          <w:b/>
+          <w:bCs/>
+          <w:sz w:val="24"/>
+          <w:szCs w:val="24"/>
+        </w:rPr>
+        <w:t xml:space="preserve"> – diferença de letras maiúsculas e minúsculas </w:t>
       </w:r>
     </w:p>
     <w:p>
@@ -2261,918 +3508,29 @@
           <w:szCs w:val="24"/>
         </w:rPr>
       </w:pPr>
-      <w:proofErr w:type="spellStart"/>
-      <w:r>
-        <w:rPr>
-          <w:rFonts w:ascii="Times New Roman" w:hAnsi="Times New Roman" w:cs="Times New Roman"/>
-          <w:sz w:val="24"/>
-          <w:szCs w:val="24"/>
-        </w:rPr>
-        <w:t>Const</w:t>
-      </w:r>
-      <w:proofErr w:type="spellEnd"/>
-      <w:r>
-        <w:rPr>
-          <w:rFonts w:ascii="Times New Roman" w:hAnsi="Times New Roman" w:cs="Times New Roman"/>
-          <w:sz w:val="24"/>
-          <w:szCs w:val="24"/>
-        </w:rPr>
-        <w:t xml:space="preserve"> nome = “Reirysson”;</w:t>
-      </w:r>
-    </w:p>
-    <w:p>
-      <w:pPr>
-        <w:spacing w:line="360" w:lineRule="auto"/>
-        <w:jc w:val="both"/>
-        <w:rPr>
-          <w:rFonts w:ascii="Times New Roman" w:hAnsi="Times New Roman" w:cs="Times New Roman"/>
-          <w:sz w:val="24"/>
-          <w:szCs w:val="24"/>
-        </w:rPr>
-      </w:pPr>
-      <w:proofErr w:type="spellStart"/>
-      <w:r>
-        <w:rPr>
-          <w:rFonts w:ascii="Times New Roman" w:hAnsi="Times New Roman" w:cs="Times New Roman"/>
-          <w:sz w:val="24"/>
-          <w:szCs w:val="24"/>
-        </w:rPr>
-        <w:t>Const</w:t>
-      </w:r>
-      <w:proofErr w:type="spellEnd"/>
-      <w:r>
-        <w:rPr>
-          <w:rFonts w:ascii="Times New Roman" w:hAnsi="Times New Roman" w:cs="Times New Roman"/>
-          <w:sz w:val="24"/>
-          <w:szCs w:val="24"/>
-        </w:rPr>
-        <w:t xml:space="preserve"> profissão = “Programador”;</w:t>
-      </w:r>
-    </w:p>
-    <w:p>
-      <w:pPr>
-        <w:spacing w:line="360" w:lineRule="auto"/>
-        <w:jc w:val="both"/>
-        <w:rPr>
-          <w:rFonts w:ascii="Times New Roman" w:hAnsi="Times New Roman" w:cs="Times New Roman"/>
-          <w:sz w:val="24"/>
-          <w:szCs w:val="24"/>
-        </w:rPr>
-      </w:pPr>
-      <w:r>
-        <w:rPr>
-          <w:rFonts w:ascii="Times New Roman" w:hAnsi="Times New Roman" w:cs="Times New Roman"/>
-          <w:sz w:val="24"/>
-          <w:szCs w:val="24"/>
-        </w:rPr>
-        <w:t>Console.log(`Meu nome é ${nome}</w:t>
-      </w:r>
-      <w:r>
-        <w:rPr>
-          <w:rFonts w:ascii="Times New Roman" w:hAnsi="Times New Roman" w:cs="Times New Roman"/>
-          <w:sz w:val="24"/>
-          <w:szCs w:val="24"/>
-        </w:rPr>
-        <w:t xml:space="preserve"> e eu sou um ${profissão}`);</w:t>
-      </w:r>
-    </w:p>
-    <w:p>
-      <w:pPr>
-        <w:spacing w:line="360" w:lineRule="auto"/>
-        <w:jc w:val="both"/>
-        <w:rPr>
-          <w:rFonts w:ascii="Times New Roman" w:hAnsi="Times New Roman" w:cs="Times New Roman"/>
-          <w:b/>
-          <w:bCs/>
-          <w:sz w:val="24"/>
-          <w:szCs w:val="24"/>
-        </w:rPr>
-      </w:pPr>
-      <w:r>
-        <w:rPr>
-          <w:rFonts w:ascii="Times New Roman" w:hAnsi="Times New Roman" w:cs="Times New Roman"/>
-          <w:b/>
-          <w:bCs/>
-          <w:sz w:val="24"/>
-          <w:szCs w:val="24"/>
-        </w:rPr>
-        <w:t xml:space="preserve">Concatenação – juntar duas </w:t>
-      </w:r>
-      <w:proofErr w:type="spellStart"/>
-      <w:r>
-        <w:rPr>
-          <w:rFonts w:ascii="Times New Roman" w:hAnsi="Times New Roman" w:cs="Times New Roman"/>
-          <w:b/>
-          <w:bCs/>
-          <w:sz w:val="24"/>
-          <w:szCs w:val="24"/>
-        </w:rPr>
-        <w:t>strings</w:t>
-      </w:r>
-      <w:proofErr w:type="spellEnd"/>
-      <w:r>
-        <w:rPr>
-          <w:rFonts w:ascii="Times New Roman" w:hAnsi="Times New Roman" w:cs="Times New Roman"/>
-          <w:b/>
-          <w:bCs/>
-          <w:sz w:val="24"/>
-          <w:szCs w:val="24"/>
-        </w:rPr>
-        <w:t xml:space="preserve"> (+)</w:t>
-      </w:r>
-    </w:p>
-    <w:p>
-      <w:pPr>
-        <w:spacing w:line="360" w:lineRule="auto"/>
-        <w:jc w:val="both"/>
-        <w:rPr>
-          <w:rFonts w:ascii="Times New Roman" w:hAnsi="Times New Roman" w:cs="Times New Roman"/>
-          <w:sz w:val="24"/>
-          <w:szCs w:val="24"/>
-        </w:rPr>
-      </w:pPr>
-      <w:r>
-        <w:rPr>
-          <w:rFonts w:ascii="Times New Roman" w:hAnsi="Times New Roman" w:cs="Times New Roman"/>
-          <w:sz w:val="24"/>
-          <w:szCs w:val="24"/>
-        </w:rPr>
-        <w:t xml:space="preserve">Podemos usar o sinal de adição para juntar duas ou mais </w:t>
-      </w:r>
-      <w:proofErr w:type="spellStart"/>
-      <w:r>
-        <w:rPr>
-          <w:rFonts w:ascii="Times New Roman" w:hAnsi="Times New Roman" w:cs="Times New Roman"/>
-          <w:sz w:val="24"/>
-          <w:szCs w:val="24"/>
-        </w:rPr>
-        <w:t>strings</w:t>
-      </w:r>
-      <w:proofErr w:type="spellEnd"/>
-      <w:r>
-        <w:rPr>
-          <w:rFonts w:ascii="Times New Roman" w:hAnsi="Times New Roman" w:cs="Times New Roman"/>
-          <w:sz w:val="24"/>
-          <w:szCs w:val="24"/>
-        </w:rPr>
-        <w:t>, por exemplo:</w:t>
-      </w:r>
-    </w:p>
-    <w:p>
-      <w:pPr>
-        <w:spacing w:line="360" w:lineRule="auto"/>
-        <w:jc w:val="both"/>
-        <w:rPr>
-          <w:rFonts w:ascii="Times New Roman" w:hAnsi="Times New Roman" w:cs="Times New Roman"/>
-          <w:sz w:val="24"/>
-          <w:szCs w:val="24"/>
-        </w:rPr>
-      </w:pPr>
-      <w:proofErr w:type="spellStart"/>
-      <w:r>
-        <w:rPr>
-          <w:rFonts w:ascii="Times New Roman" w:hAnsi="Times New Roman" w:cs="Times New Roman"/>
-          <w:sz w:val="24"/>
-          <w:szCs w:val="24"/>
-        </w:rPr>
-        <w:t>Const</w:t>
-      </w:r>
-      <w:proofErr w:type="spellEnd"/>
-      <w:r>
-        <w:rPr>
-          <w:rFonts w:ascii="Times New Roman" w:hAnsi="Times New Roman" w:cs="Times New Roman"/>
-          <w:sz w:val="24"/>
-          <w:szCs w:val="24"/>
-        </w:rPr>
-        <w:t xml:space="preserve"> citação = “Meu nome é: “;</w:t>
-      </w:r>
-    </w:p>
-    <w:p>
-      <w:pPr>
-        <w:spacing w:line="360" w:lineRule="auto"/>
-        <w:jc w:val="both"/>
-        <w:rPr>
-          <w:rFonts w:ascii="Times New Roman" w:hAnsi="Times New Roman" w:cs="Times New Roman"/>
-          <w:sz w:val="24"/>
-          <w:szCs w:val="24"/>
-        </w:rPr>
-      </w:pPr>
-      <w:proofErr w:type="spellStart"/>
-      <w:r>
-        <w:rPr>
-          <w:rFonts w:ascii="Times New Roman" w:hAnsi="Times New Roman" w:cs="Times New Roman"/>
-          <w:sz w:val="24"/>
-          <w:szCs w:val="24"/>
-        </w:rPr>
-        <w:t>Const</w:t>
-      </w:r>
-      <w:proofErr w:type="spellEnd"/>
-      <w:r>
-        <w:rPr>
-          <w:rFonts w:ascii="Times New Roman" w:hAnsi="Times New Roman" w:cs="Times New Roman"/>
-          <w:sz w:val="24"/>
-          <w:szCs w:val="24"/>
-        </w:rPr>
-        <w:t xml:space="preserve"> nome = “Reirysson”;</w:t>
-      </w:r>
-    </w:p>
-    <w:p>
-      <w:pPr>
-        <w:spacing w:line="360" w:lineRule="auto"/>
-        <w:jc w:val="both"/>
-        <w:rPr>
-          <w:rFonts w:ascii="Times New Roman" w:hAnsi="Times New Roman" w:cs="Times New Roman"/>
-          <w:sz w:val="24"/>
-          <w:szCs w:val="24"/>
-        </w:rPr>
-      </w:pPr>
-      <w:r>
-        <w:rPr>
-          <w:rFonts w:ascii="Times New Roman" w:hAnsi="Times New Roman" w:cs="Times New Roman"/>
-          <w:sz w:val="24"/>
-          <w:szCs w:val="24"/>
-        </w:rPr>
-        <w:t>Console.log(</w:t>
-      </w:r>
-      <w:proofErr w:type="spellStart"/>
-      <w:r>
-        <w:rPr>
-          <w:rFonts w:ascii="Times New Roman" w:hAnsi="Times New Roman" w:cs="Times New Roman"/>
-          <w:sz w:val="24"/>
-          <w:szCs w:val="24"/>
-        </w:rPr>
-        <w:t>citação+nome</w:t>
-      </w:r>
-      <w:proofErr w:type="spellEnd"/>
-      <w:r>
-        <w:rPr>
-          <w:rFonts w:ascii="Times New Roman" w:hAnsi="Times New Roman" w:cs="Times New Roman"/>
-          <w:sz w:val="24"/>
-          <w:szCs w:val="24"/>
-        </w:rPr>
-        <w:t xml:space="preserve">); - “Meu nome é: </w:t>
-      </w:r>
-      <w:proofErr w:type="spellStart"/>
-      <w:r>
-        <w:rPr>
-          <w:rFonts w:ascii="Times New Roman" w:hAnsi="Times New Roman" w:cs="Times New Roman"/>
-          <w:sz w:val="24"/>
-          <w:szCs w:val="24"/>
-        </w:rPr>
-        <w:t>Reiryson</w:t>
-      </w:r>
-      <w:proofErr w:type="spellEnd"/>
-      <w:r>
-        <w:rPr>
-          <w:rFonts w:ascii="Times New Roman" w:hAnsi="Times New Roman" w:cs="Times New Roman"/>
-          <w:sz w:val="24"/>
-          <w:szCs w:val="24"/>
-        </w:rPr>
-        <w:t>”;</w:t>
-      </w:r>
-    </w:p>
-    <w:p>
-      <w:pPr>
-        <w:spacing w:line="360" w:lineRule="auto"/>
-        <w:jc w:val="both"/>
-        <w:rPr>
-          <w:rFonts w:ascii="Times New Roman" w:hAnsi="Times New Roman" w:cs="Times New Roman"/>
-          <w:b/>
-          <w:bCs/>
-          <w:sz w:val="24"/>
-          <w:szCs w:val="24"/>
-        </w:rPr>
-      </w:pPr>
-      <w:proofErr w:type="spellStart"/>
-      <w:r>
-        <w:rPr>
-          <w:rFonts w:ascii="Times New Roman" w:hAnsi="Times New Roman" w:cs="Times New Roman"/>
-          <w:b/>
-          <w:bCs/>
-          <w:sz w:val="24"/>
-          <w:szCs w:val="24"/>
-        </w:rPr>
-        <w:t>toLowerCase</w:t>
-      </w:r>
-      <w:proofErr w:type="spellEnd"/>
-      <w:r>
-        <w:rPr>
-          <w:rFonts w:ascii="Times New Roman" w:hAnsi="Times New Roman" w:cs="Times New Roman"/>
-          <w:b/>
-          <w:bCs/>
-          <w:sz w:val="24"/>
-          <w:szCs w:val="24"/>
-        </w:rPr>
-        <w:t xml:space="preserve">() – converter todos os caracteres da </w:t>
-      </w:r>
-      <w:proofErr w:type="spellStart"/>
-      <w:r>
-        <w:rPr>
-          <w:rFonts w:ascii="Times New Roman" w:hAnsi="Times New Roman" w:cs="Times New Roman"/>
-          <w:b/>
-          <w:bCs/>
-          <w:sz w:val="24"/>
-          <w:szCs w:val="24"/>
-        </w:rPr>
-        <w:t>string</w:t>
-      </w:r>
-      <w:proofErr w:type="spellEnd"/>
-      <w:r>
-        <w:rPr>
-          <w:rFonts w:ascii="Times New Roman" w:hAnsi="Times New Roman" w:cs="Times New Roman"/>
-          <w:b/>
-          <w:bCs/>
-          <w:sz w:val="24"/>
-          <w:szCs w:val="24"/>
-        </w:rPr>
-        <w:t xml:space="preserve"> para letra minúscula</w:t>
-      </w:r>
-    </w:p>
-    <w:p>
-      <w:pPr>
-        <w:spacing w:line="360" w:lineRule="auto"/>
-        <w:jc w:val="both"/>
-        <w:rPr>
-          <w:rFonts w:ascii="Times New Roman" w:hAnsi="Times New Roman" w:cs="Times New Roman"/>
-          <w:sz w:val="24"/>
-          <w:szCs w:val="24"/>
-        </w:rPr>
-      </w:pPr>
-      <w:r>
-        <w:rPr>
-          <w:rFonts w:ascii="Times New Roman" w:hAnsi="Times New Roman" w:cs="Times New Roman"/>
-          <w:sz w:val="24"/>
-          <w:szCs w:val="24"/>
-        </w:rPr>
-        <w:t>exemplo:</w:t>
-      </w:r>
-    </w:p>
-    <w:p>
-      <w:pPr>
-        <w:spacing w:line="360" w:lineRule="auto"/>
-        <w:jc w:val="both"/>
-        <w:rPr>
-          <w:rFonts w:ascii="Times New Roman" w:hAnsi="Times New Roman" w:cs="Times New Roman"/>
-          <w:sz w:val="24"/>
-          <w:szCs w:val="24"/>
-        </w:rPr>
-      </w:pPr>
-      <w:proofErr w:type="spellStart"/>
-      <w:r>
-        <w:rPr>
-          <w:rFonts w:ascii="Times New Roman" w:hAnsi="Times New Roman" w:cs="Times New Roman"/>
-          <w:sz w:val="24"/>
-          <w:szCs w:val="24"/>
-        </w:rPr>
-        <w:lastRenderedPageBreak/>
-        <w:t>const</w:t>
-      </w:r>
-      <w:proofErr w:type="spellEnd"/>
-      <w:r>
-        <w:rPr>
-          <w:rFonts w:ascii="Times New Roman" w:hAnsi="Times New Roman" w:cs="Times New Roman"/>
-          <w:sz w:val="24"/>
-          <w:szCs w:val="24"/>
-        </w:rPr>
-        <w:t xml:space="preserve"> cidade = “belo horizonte”;</w:t>
-      </w:r>
-    </w:p>
-    <w:p>
-      <w:pPr>
-        <w:spacing w:line="360" w:lineRule="auto"/>
-        <w:jc w:val="both"/>
-        <w:rPr>
-          <w:rFonts w:ascii="Times New Roman" w:hAnsi="Times New Roman" w:cs="Times New Roman"/>
-          <w:sz w:val="24"/>
-          <w:szCs w:val="24"/>
-        </w:rPr>
-      </w:pPr>
-      <w:proofErr w:type="spellStart"/>
-      <w:r>
-        <w:rPr>
-          <w:rFonts w:ascii="Times New Roman" w:hAnsi="Times New Roman" w:cs="Times New Roman"/>
-          <w:sz w:val="24"/>
-          <w:szCs w:val="24"/>
-        </w:rPr>
-        <w:t>const</w:t>
-      </w:r>
-      <w:proofErr w:type="spellEnd"/>
-      <w:r>
-        <w:rPr>
-          <w:rFonts w:ascii="Times New Roman" w:hAnsi="Times New Roman" w:cs="Times New Roman"/>
-          <w:sz w:val="24"/>
-          <w:szCs w:val="24"/>
-        </w:rPr>
-        <w:t xml:space="preserve"> input = “Belo Horizonte”;</w:t>
-      </w:r>
-    </w:p>
-    <w:p>
-      <w:pPr>
-        <w:spacing w:line="360" w:lineRule="auto"/>
-        <w:jc w:val="both"/>
-        <w:rPr>
-          <w:rFonts w:ascii="Times New Roman" w:hAnsi="Times New Roman" w:cs="Times New Roman"/>
-          <w:sz w:val="24"/>
-          <w:szCs w:val="24"/>
-        </w:rPr>
-      </w:pPr>
-      <w:proofErr w:type="spellStart"/>
-      <w:r>
-        <w:rPr>
-          <w:rFonts w:ascii="Times New Roman" w:hAnsi="Times New Roman" w:cs="Times New Roman"/>
-          <w:sz w:val="24"/>
-          <w:szCs w:val="24"/>
-        </w:rPr>
-        <w:t>const</w:t>
-      </w:r>
-      <w:proofErr w:type="spellEnd"/>
-      <w:r>
-        <w:rPr>
-          <w:rFonts w:ascii="Times New Roman" w:hAnsi="Times New Roman" w:cs="Times New Roman"/>
-          <w:sz w:val="24"/>
-          <w:szCs w:val="24"/>
-        </w:rPr>
-        <w:t xml:space="preserve"> </w:t>
-      </w:r>
-      <w:proofErr w:type="spellStart"/>
-      <w:r>
-        <w:rPr>
-          <w:rFonts w:ascii="Times New Roman" w:hAnsi="Times New Roman" w:cs="Times New Roman"/>
-          <w:sz w:val="24"/>
-          <w:szCs w:val="24"/>
-        </w:rPr>
-        <w:t>inputMinusculo</w:t>
-      </w:r>
-      <w:proofErr w:type="spellEnd"/>
-      <w:r>
-        <w:rPr>
-          <w:rFonts w:ascii="Times New Roman" w:hAnsi="Times New Roman" w:cs="Times New Roman"/>
-          <w:sz w:val="24"/>
-          <w:szCs w:val="24"/>
-        </w:rPr>
-        <w:t xml:space="preserve"> – </w:t>
-      </w:r>
-      <w:proofErr w:type="spellStart"/>
-      <w:r>
-        <w:rPr>
-          <w:rFonts w:ascii="Times New Roman" w:hAnsi="Times New Roman" w:cs="Times New Roman"/>
-          <w:sz w:val="24"/>
-          <w:szCs w:val="24"/>
-        </w:rPr>
-        <w:t>input.toLowerCase</w:t>
-      </w:r>
-      <w:proofErr w:type="spellEnd"/>
-      <w:r>
-        <w:rPr>
-          <w:rFonts w:ascii="Times New Roman" w:hAnsi="Times New Roman" w:cs="Times New Roman"/>
-          <w:sz w:val="24"/>
-          <w:szCs w:val="24"/>
-        </w:rPr>
-        <w:t>();</w:t>
-      </w:r>
-    </w:p>
-    <w:p>
-      <w:pPr>
-        <w:spacing w:line="360" w:lineRule="auto"/>
-        <w:jc w:val="both"/>
-        <w:rPr>
-          <w:rFonts w:ascii="Times New Roman" w:hAnsi="Times New Roman" w:cs="Times New Roman"/>
-          <w:sz w:val="24"/>
-          <w:szCs w:val="24"/>
-        </w:rPr>
-      </w:pPr>
-    </w:p>
-    <w:p>
-      <w:pPr>
-        <w:spacing w:line="360" w:lineRule="auto"/>
-        <w:jc w:val="both"/>
-        <w:rPr>
-          <w:rFonts w:ascii="Times New Roman" w:hAnsi="Times New Roman" w:cs="Times New Roman"/>
-          <w:sz w:val="24"/>
-          <w:szCs w:val="24"/>
-        </w:rPr>
-      </w:pPr>
-      <w:r>
-        <w:rPr>
-          <w:rFonts w:ascii="Times New Roman" w:hAnsi="Times New Roman" w:cs="Times New Roman"/>
-          <w:sz w:val="24"/>
-          <w:szCs w:val="24"/>
-        </w:rPr>
-        <w:t xml:space="preserve">console.log(cidade === </w:t>
-      </w:r>
-      <w:proofErr w:type="spellStart"/>
-      <w:r>
-        <w:rPr>
-          <w:rFonts w:ascii="Times New Roman" w:hAnsi="Times New Roman" w:cs="Times New Roman"/>
-          <w:sz w:val="24"/>
-          <w:szCs w:val="24"/>
-        </w:rPr>
-        <w:t>inputMinusculo</w:t>
-      </w:r>
-      <w:proofErr w:type="spellEnd"/>
-      <w:r>
-        <w:rPr>
-          <w:rFonts w:ascii="Times New Roman" w:hAnsi="Times New Roman" w:cs="Times New Roman"/>
-          <w:sz w:val="24"/>
-          <w:szCs w:val="24"/>
-        </w:rPr>
-        <w:t xml:space="preserve">); // </w:t>
-      </w:r>
-      <w:proofErr w:type="spellStart"/>
-      <w:r>
-        <w:rPr>
-          <w:rFonts w:ascii="Times New Roman" w:hAnsi="Times New Roman" w:cs="Times New Roman"/>
-          <w:sz w:val="24"/>
-          <w:szCs w:val="24"/>
-        </w:rPr>
-        <w:t>true</w:t>
-      </w:r>
-      <w:proofErr w:type="spellEnd"/>
-    </w:p>
-    <w:p>
-      <w:pPr>
-        <w:spacing w:line="360" w:lineRule="auto"/>
-        <w:jc w:val="both"/>
-        <w:rPr>
-          <w:rFonts w:ascii="Times New Roman" w:hAnsi="Times New Roman" w:cs="Times New Roman"/>
-          <w:b/>
-          <w:bCs/>
-          <w:sz w:val="24"/>
-          <w:szCs w:val="24"/>
-        </w:rPr>
-      </w:pPr>
-      <w:proofErr w:type="spellStart"/>
-      <w:r>
-        <w:rPr>
-          <w:rFonts w:ascii="Times New Roman" w:hAnsi="Times New Roman" w:cs="Times New Roman"/>
-          <w:b/>
-          <w:bCs/>
-          <w:sz w:val="24"/>
-          <w:szCs w:val="24"/>
-        </w:rPr>
-        <w:t>lenght</w:t>
-      </w:r>
-      <w:proofErr w:type="spellEnd"/>
-      <w:r>
-        <w:rPr>
-          <w:rFonts w:ascii="Times New Roman" w:hAnsi="Times New Roman" w:cs="Times New Roman"/>
-          <w:b/>
-          <w:bCs/>
-          <w:sz w:val="24"/>
-          <w:szCs w:val="24"/>
-        </w:rPr>
-        <w:t xml:space="preserve"> – para saber quantos caracteres uma </w:t>
-      </w:r>
-      <w:proofErr w:type="spellStart"/>
-      <w:r>
-        <w:rPr>
-          <w:rFonts w:ascii="Times New Roman" w:hAnsi="Times New Roman" w:cs="Times New Roman"/>
-          <w:b/>
-          <w:bCs/>
-          <w:sz w:val="24"/>
-          <w:szCs w:val="24"/>
-        </w:rPr>
-        <w:t>string</w:t>
-      </w:r>
-      <w:proofErr w:type="spellEnd"/>
-      <w:r>
-        <w:rPr>
-          <w:rFonts w:ascii="Times New Roman" w:hAnsi="Times New Roman" w:cs="Times New Roman"/>
-          <w:b/>
-          <w:bCs/>
-          <w:sz w:val="24"/>
-          <w:szCs w:val="24"/>
-        </w:rPr>
-        <w:t xml:space="preserve"> possui</w:t>
-      </w:r>
-    </w:p>
-    <w:p>
-      <w:pPr>
-        <w:spacing w:line="360" w:lineRule="auto"/>
-        <w:jc w:val="both"/>
-        <w:rPr>
-          <w:rFonts w:ascii="Times New Roman" w:hAnsi="Times New Roman" w:cs="Times New Roman"/>
-          <w:sz w:val="24"/>
-          <w:szCs w:val="24"/>
-        </w:rPr>
-      </w:pPr>
-      <w:proofErr w:type="spellStart"/>
-      <w:r>
-        <w:rPr>
-          <w:rFonts w:ascii="Times New Roman" w:hAnsi="Times New Roman" w:cs="Times New Roman"/>
-          <w:sz w:val="24"/>
-          <w:szCs w:val="24"/>
-        </w:rPr>
-        <w:t>const</w:t>
-      </w:r>
-      <w:proofErr w:type="spellEnd"/>
-      <w:r>
-        <w:rPr>
-          <w:rFonts w:ascii="Times New Roman" w:hAnsi="Times New Roman" w:cs="Times New Roman"/>
-          <w:sz w:val="24"/>
-          <w:szCs w:val="24"/>
-        </w:rPr>
-        <w:t xml:space="preserve"> senha = “minhasenha123”;</w:t>
-      </w:r>
-    </w:p>
-    <w:p>
-      <w:pPr>
-        <w:spacing w:line="360" w:lineRule="auto"/>
-        <w:jc w:val="both"/>
-        <w:rPr>
-          <w:rFonts w:ascii="Times New Roman" w:hAnsi="Times New Roman" w:cs="Times New Roman"/>
-          <w:b/>
-          <w:bCs/>
-          <w:sz w:val="24"/>
-          <w:szCs w:val="24"/>
-        </w:rPr>
-      </w:pPr>
-      <w:r>
-        <w:rPr>
-          <w:rFonts w:ascii="Times New Roman" w:hAnsi="Times New Roman" w:cs="Times New Roman"/>
-          <w:sz w:val="24"/>
-          <w:szCs w:val="24"/>
-        </w:rPr>
-        <w:t>console.log(</w:t>
-      </w:r>
-      <w:proofErr w:type="spellStart"/>
-      <w:r>
-        <w:rPr>
-          <w:rFonts w:ascii="Times New Roman" w:hAnsi="Times New Roman" w:cs="Times New Roman"/>
-          <w:sz w:val="24"/>
-          <w:szCs w:val="24"/>
-        </w:rPr>
-        <w:t>senha.length</w:t>
-      </w:r>
-      <w:proofErr w:type="spellEnd"/>
-      <w:r>
-        <w:rPr>
-          <w:rFonts w:ascii="Times New Roman" w:hAnsi="Times New Roman" w:cs="Times New Roman"/>
-          <w:sz w:val="24"/>
-          <w:szCs w:val="24"/>
-        </w:rPr>
-        <w:t>) // 13 caracteres</w:t>
-      </w:r>
-      <w:r>
-        <w:rPr>
-          <w:rFonts w:ascii="Times New Roman" w:hAnsi="Times New Roman" w:cs="Times New Roman"/>
-          <w:b/>
-          <w:bCs/>
-          <w:sz w:val="24"/>
-          <w:szCs w:val="24"/>
-        </w:rPr>
-        <w:t xml:space="preserve"> </w:t>
-      </w:r>
-    </w:p>
-    <w:p>
-      <w:pPr>
-        <w:spacing w:line="360" w:lineRule="auto"/>
-        <w:jc w:val="both"/>
-        <w:rPr>
-          <w:rFonts w:ascii="Times New Roman" w:hAnsi="Times New Roman" w:cs="Times New Roman"/>
-          <w:b/>
-          <w:bCs/>
-          <w:sz w:val="24"/>
-          <w:szCs w:val="24"/>
-        </w:rPr>
-      </w:pPr>
-      <w:proofErr w:type="spellStart"/>
-      <w:r>
-        <w:rPr>
-          <w:rFonts w:ascii="Times New Roman" w:hAnsi="Times New Roman" w:cs="Times New Roman"/>
-          <w:b/>
-          <w:bCs/>
-          <w:sz w:val="24"/>
-          <w:szCs w:val="24"/>
-        </w:rPr>
-        <w:t>const</w:t>
-      </w:r>
-      <w:proofErr w:type="spellEnd"/>
-      <w:r>
-        <w:rPr>
-          <w:rFonts w:ascii="Times New Roman" w:hAnsi="Times New Roman" w:cs="Times New Roman"/>
-          <w:b/>
-          <w:bCs/>
-          <w:sz w:val="24"/>
-          <w:szCs w:val="24"/>
-        </w:rPr>
-        <w:t xml:space="preserve"> – para variáveis que não se alteram</w:t>
-      </w:r>
-    </w:p>
-    <w:p>
-      <w:pPr>
-        <w:spacing w:line="360" w:lineRule="auto"/>
-        <w:jc w:val="both"/>
-        <w:rPr>
-          <w:rFonts w:ascii="Times New Roman" w:hAnsi="Times New Roman" w:cs="Times New Roman"/>
-          <w:b/>
-          <w:bCs/>
-          <w:sz w:val="24"/>
-          <w:szCs w:val="24"/>
-        </w:rPr>
-      </w:pPr>
-      <w:r>
-        <w:rPr>
-          <w:rFonts w:ascii="Times New Roman" w:hAnsi="Times New Roman" w:cs="Times New Roman"/>
-          <w:b/>
-          <w:bCs/>
-          <w:sz w:val="24"/>
-          <w:szCs w:val="24"/>
-        </w:rPr>
-        <w:t>Tipo booleano</w:t>
-      </w:r>
-    </w:p>
-    <w:p>
-      <w:pPr>
-        <w:spacing w:line="360" w:lineRule="auto"/>
-        <w:jc w:val="both"/>
-        <w:rPr>
-          <w:rFonts w:ascii="Times New Roman" w:hAnsi="Times New Roman" w:cs="Times New Roman"/>
-          <w:sz w:val="24"/>
-          <w:szCs w:val="24"/>
-        </w:rPr>
-      </w:pPr>
-      <w:r>
-        <w:rPr>
-          <w:rFonts w:ascii="Times New Roman" w:hAnsi="Times New Roman" w:cs="Times New Roman"/>
-          <w:sz w:val="24"/>
-          <w:szCs w:val="24"/>
-        </w:rPr>
-        <w:t xml:space="preserve">Não é um número ou texto, e ele só tem dois valores, que é </w:t>
-      </w:r>
-      <w:proofErr w:type="spellStart"/>
-      <w:r>
-        <w:rPr>
-          <w:rFonts w:ascii="Times New Roman" w:hAnsi="Times New Roman" w:cs="Times New Roman"/>
-          <w:sz w:val="24"/>
-          <w:szCs w:val="24"/>
-        </w:rPr>
-        <w:t>true</w:t>
-      </w:r>
-      <w:proofErr w:type="spellEnd"/>
-      <w:r>
-        <w:rPr>
-          <w:rFonts w:ascii="Times New Roman" w:hAnsi="Times New Roman" w:cs="Times New Roman"/>
-          <w:sz w:val="24"/>
-          <w:szCs w:val="24"/>
-        </w:rPr>
-        <w:t xml:space="preserve"> ou false, é um dos mais usados para questão de comparação, em, lações </w:t>
-      </w:r>
-      <w:proofErr w:type="spellStart"/>
-      <w:r>
-        <w:rPr>
-          <w:rFonts w:ascii="Times New Roman" w:hAnsi="Times New Roman" w:cs="Times New Roman"/>
-          <w:sz w:val="24"/>
-          <w:szCs w:val="24"/>
-        </w:rPr>
-        <w:t>if</w:t>
-      </w:r>
-      <w:proofErr w:type="spellEnd"/>
-      <w:r>
-        <w:rPr>
-          <w:rFonts w:ascii="Times New Roman" w:hAnsi="Times New Roman" w:cs="Times New Roman"/>
-          <w:sz w:val="24"/>
-          <w:szCs w:val="24"/>
-        </w:rPr>
-        <w:t xml:space="preserve">, for, </w:t>
-      </w:r>
-      <w:proofErr w:type="spellStart"/>
-      <w:r>
-        <w:rPr>
-          <w:rFonts w:ascii="Times New Roman" w:hAnsi="Times New Roman" w:cs="Times New Roman"/>
-          <w:sz w:val="24"/>
-          <w:szCs w:val="24"/>
-        </w:rPr>
-        <w:t>while</w:t>
-      </w:r>
-      <w:proofErr w:type="spellEnd"/>
-      <w:r>
-        <w:rPr>
-          <w:rFonts w:ascii="Times New Roman" w:hAnsi="Times New Roman" w:cs="Times New Roman"/>
-          <w:sz w:val="24"/>
-          <w:szCs w:val="24"/>
-        </w:rPr>
-        <w:t>.</w:t>
-      </w:r>
-    </w:p>
-    <w:p>
-      <w:pPr>
-        <w:spacing w:line="360" w:lineRule="auto"/>
-        <w:jc w:val="both"/>
-        <w:rPr>
-          <w:rFonts w:ascii="Times New Roman" w:hAnsi="Times New Roman" w:cs="Times New Roman"/>
-          <w:sz w:val="24"/>
-          <w:szCs w:val="24"/>
-        </w:rPr>
-      </w:pPr>
-      <w:r>
-        <w:rPr>
-          <w:rFonts w:ascii="Times New Roman" w:hAnsi="Times New Roman" w:cs="Times New Roman"/>
-          <w:sz w:val="24"/>
-          <w:szCs w:val="24"/>
-        </w:rPr>
-        <w:t>= - atribui um valor a uma variável</w:t>
-      </w:r>
-    </w:p>
-    <w:p>
-      <w:pPr>
-        <w:spacing w:line="360" w:lineRule="auto"/>
-        <w:jc w:val="both"/>
-        <w:rPr>
-          <w:rFonts w:ascii="Times New Roman" w:hAnsi="Times New Roman" w:cs="Times New Roman"/>
-          <w:sz w:val="24"/>
-          <w:szCs w:val="24"/>
-        </w:rPr>
-      </w:pPr>
-      <w:r>
-        <w:rPr>
-          <w:rFonts w:ascii="Times New Roman" w:hAnsi="Times New Roman" w:cs="Times New Roman"/>
-          <w:sz w:val="24"/>
-          <w:szCs w:val="24"/>
-        </w:rPr>
-        <w:t xml:space="preserve">Podemos fazer de forma direta usando no console.log por exemplo e comparar valores, </w:t>
-      </w:r>
-      <w:proofErr w:type="spellStart"/>
-      <w:r>
-        <w:rPr>
-          <w:rFonts w:ascii="Times New Roman" w:hAnsi="Times New Roman" w:cs="Times New Roman"/>
-          <w:sz w:val="24"/>
-          <w:szCs w:val="24"/>
-        </w:rPr>
-        <w:t>strings</w:t>
-      </w:r>
-      <w:proofErr w:type="spellEnd"/>
-      <w:r>
-        <w:rPr>
-          <w:rFonts w:ascii="Times New Roman" w:hAnsi="Times New Roman" w:cs="Times New Roman"/>
-          <w:sz w:val="24"/>
-          <w:szCs w:val="24"/>
-        </w:rPr>
-        <w:t>.</w:t>
-      </w:r>
-    </w:p>
-    <w:p>
-      <w:pPr>
-        <w:spacing w:line="360" w:lineRule="auto"/>
-        <w:jc w:val="both"/>
-        <w:rPr>
-          <w:rFonts w:ascii="Times New Roman" w:hAnsi="Times New Roman" w:cs="Times New Roman"/>
-          <w:b/>
-          <w:bCs/>
-          <w:sz w:val="24"/>
-          <w:szCs w:val="24"/>
-        </w:rPr>
-      </w:pPr>
-      <w:r>
-        <w:rPr>
-          <w:rFonts w:ascii="Times New Roman" w:hAnsi="Times New Roman" w:cs="Times New Roman"/>
-          <w:b/>
-          <w:bCs/>
-          <w:sz w:val="24"/>
-          <w:szCs w:val="24"/>
-        </w:rPr>
-        <w:t>Case-</w:t>
-      </w:r>
-      <w:proofErr w:type="spellStart"/>
-      <w:r>
-        <w:rPr>
-          <w:rFonts w:ascii="Times New Roman" w:hAnsi="Times New Roman" w:cs="Times New Roman"/>
-          <w:b/>
-          <w:bCs/>
-          <w:sz w:val="24"/>
-          <w:szCs w:val="24"/>
-        </w:rPr>
-        <w:t>sensitive</w:t>
-      </w:r>
-      <w:proofErr w:type="spellEnd"/>
-      <w:r>
-        <w:rPr>
-          <w:rFonts w:ascii="Times New Roman" w:hAnsi="Times New Roman" w:cs="Times New Roman"/>
-          <w:b/>
-          <w:bCs/>
-          <w:sz w:val="24"/>
-          <w:szCs w:val="24"/>
-        </w:rPr>
-        <w:t xml:space="preserve"> – diferença de letras maiúsculas e minúsculas </w:t>
-      </w:r>
-    </w:p>
-    <w:p>
-      <w:pPr>
-        <w:spacing w:line="360" w:lineRule="auto"/>
-        <w:jc w:val="both"/>
-        <w:rPr>
-          <w:rFonts w:ascii="Times New Roman" w:hAnsi="Times New Roman" w:cs="Times New Roman"/>
-          <w:sz w:val="24"/>
-          <w:szCs w:val="24"/>
-        </w:rPr>
-      </w:pPr>
-      <w:r>
-        <w:rPr>
-          <w:rFonts w:ascii="Times New Roman" w:hAnsi="Times New Roman" w:cs="Times New Roman"/>
-          <w:sz w:val="24"/>
-          <w:szCs w:val="24"/>
-        </w:rPr>
-        <w:t>Temos algumas conversões para se usar:</w:t>
+      <w:r>
+        <w:rPr>
+          <w:rFonts w:ascii="Times New Roman" w:hAnsi="Times New Roman" w:cs="Times New Roman"/>
+          <w:sz w:val="24"/>
+          <w:szCs w:val="24"/>
+        </w:rPr>
+        <w:t xml:space="preserve">Temos algumas </w:t>
+      </w:r>
+      <w:r>
+        <w:rPr>
+          <w:rFonts w:ascii="Times New Roman" w:hAnsi="Times New Roman" w:cs="Times New Roman"/>
+          <w:sz w:val="24"/>
+          <w:szCs w:val="24"/>
+        </w:rPr>
+        <w:t>convenções (boas práticas e padronização)</w:t>
+      </w:r>
+      <w:r>
+        <w:rPr>
+          <w:rFonts w:ascii="Times New Roman" w:hAnsi="Times New Roman" w:cs="Times New Roman"/>
+          <w:sz w:val="24"/>
+          <w:szCs w:val="24"/>
+        </w:rPr>
+        <w:t xml:space="preserve"> para se usar:</w:t>
       </w:r>
     </w:p>
     <w:p>
@@ -3325,6 +3683,590 @@
           <w:szCs w:val="24"/>
         </w:rPr>
         <w:t>Nunca colocar espaço e iniciar uma declaração com número</w:t>
+      </w:r>
+    </w:p>
+    <w:p>
+      <w:pPr>
+        <w:spacing w:line="360" w:lineRule="auto"/>
+        <w:rPr>
+          <w:rFonts w:ascii="Times New Roman" w:hAnsi="Times New Roman" w:cs="Times New Roman"/>
+          <w:b/>
+          <w:bCs/>
+          <w:sz w:val="24"/>
+          <w:szCs w:val="24"/>
+        </w:rPr>
+      </w:pPr>
+      <w:r>
+        <w:rPr>
+          <w:rFonts w:ascii="Times New Roman" w:hAnsi="Times New Roman" w:cs="Times New Roman"/>
+          <w:b/>
+          <w:bCs/>
+          <w:sz w:val="24"/>
+          <w:szCs w:val="24"/>
+        </w:rPr>
+        <w:lastRenderedPageBreak/>
+        <w:t xml:space="preserve">Variáveis </w:t>
+      </w:r>
+    </w:p>
+    <w:p>
+      <w:pPr>
+        <w:spacing w:line="360" w:lineRule="auto"/>
+        <w:rPr>
+          <w:rFonts w:ascii="Times New Roman" w:hAnsi="Times New Roman" w:cs="Times New Roman"/>
+          <w:sz w:val="24"/>
+          <w:szCs w:val="24"/>
+        </w:rPr>
+      </w:pPr>
+      <w:r>
+        <w:rPr>
+          <w:rFonts w:ascii="Times New Roman" w:hAnsi="Times New Roman" w:cs="Times New Roman"/>
+          <w:sz w:val="24"/>
+          <w:szCs w:val="24"/>
+        </w:rPr>
+        <w:t>Temos três tipos, que são os seguintes:</w:t>
+      </w:r>
+    </w:p>
+    <w:p>
+      <w:pPr>
+        <w:pStyle w:val="PargrafodaLista"/>
+        <w:numPr>
+          <w:ilvl w:val="0"/>
+          <w:numId w:val="4"/>
+        </w:numPr>
+        <w:spacing w:line="360" w:lineRule="auto"/>
+        <w:jc w:val="both"/>
+        <w:rPr>
+          <w:rFonts w:ascii="Times New Roman" w:hAnsi="Times New Roman" w:cs="Times New Roman"/>
+          <w:sz w:val="24"/>
+          <w:szCs w:val="24"/>
+        </w:rPr>
+      </w:pPr>
+      <w:r>
+        <w:rPr>
+          <w:rFonts w:ascii="Times New Roman" w:hAnsi="Times New Roman" w:cs="Times New Roman"/>
+          <w:sz w:val="24"/>
+          <w:szCs w:val="24"/>
+        </w:rPr>
+        <w:t xml:space="preserve">Var </w:t>
+      </w:r>
+      <w:r>
+        <w:rPr>
+          <w:rFonts w:ascii="Times New Roman" w:hAnsi="Times New Roman" w:cs="Times New Roman"/>
+          <w:sz w:val="24"/>
+          <w:szCs w:val="24"/>
+        </w:rPr>
+        <w:t xml:space="preserve">– o fato </w:t>
+      </w:r>
+      <w:r>
+        <w:rPr>
+          <w:rFonts w:ascii="Times New Roman" w:hAnsi="Times New Roman" w:cs="Times New Roman"/>
+          <w:sz w:val="24"/>
+          <w:szCs w:val="24"/>
+        </w:rPr>
+        <w:t>de a</w:t>
+      </w:r>
+      <w:r>
+        <w:rPr>
+          <w:rFonts w:ascii="Times New Roman" w:hAnsi="Times New Roman" w:cs="Times New Roman"/>
+          <w:sz w:val="24"/>
+          <w:szCs w:val="24"/>
+        </w:rPr>
+        <w:t xml:space="preserve"> var poder ser declarada e depois ser substituída, acaba deixando a mesma solta, não tem uma regra especifica e acaba resultando em certos eventos que não sejam previstos.</w:t>
+      </w:r>
+      <w:r>
+        <w:rPr>
+          <w:rFonts w:ascii="Times New Roman" w:hAnsi="Times New Roman" w:cs="Times New Roman"/>
+          <w:sz w:val="24"/>
+          <w:szCs w:val="24"/>
+        </w:rPr>
+        <w:t xml:space="preserve"> É uma variável global, logo funciona em qualquer lugar que declare a variável </w:t>
+      </w:r>
+      <w:r>
+        <w:rPr>
+          <w:rFonts w:ascii="Times New Roman" w:hAnsi="Times New Roman" w:cs="Times New Roman"/>
+          <w:sz w:val="24"/>
+          <w:szCs w:val="24"/>
+        </w:rPr>
+        <w:t xml:space="preserve">– </w:t>
+      </w:r>
+      <w:r>
+        <w:rPr>
+          <w:rFonts w:ascii="Times New Roman" w:hAnsi="Times New Roman" w:cs="Times New Roman"/>
+          <w:b/>
+          <w:bCs/>
+          <w:sz w:val="24"/>
+          <w:szCs w:val="24"/>
+        </w:rPr>
+        <w:t>é muita propensa a bugs</w:t>
+      </w:r>
+      <w:r>
+        <w:rPr>
+          <w:rFonts w:ascii="Times New Roman" w:hAnsi="Times New Roman" w:cs="Times New Roman"/>
+          <w:sz w:val="24"/>
+          <w:szCs w:val="24"/>
+        </w:rPr>
+        <w:t xml:space="preserve"> </w:t>
+      </w:r>
+    </w:p>
+    <w:p>
+      <w:pPr>
+        <w:pStyle w:val="PargrafodaLista"/>
+        <w:numPr>
+          <w:ilvl w:val="0"/>
+          <w:numId w:val="4"/>
+        </w:numPr>
+        <w:spacing w:line="360" w:lineRule="auto"/>
+        <w:rPr>
+          <w:rFonts w:ascii="Times New Roman" w:hAnsi="Times New Roman" w:cs="Times New Roman"/>
+          <w:sz w:val="24"/>
+          <w:szCs w:val="24"/>
+        </w:rPr>
+      </w:pPr>
+      <w:r>
+        <w:rPr>
+          <w:rFonts w:ascii="Times New Roman" w:hAnsi="Times New Roman" w:cs="Times New Roman"/>
+          <w:sz w:val="24"/>
+          <w:szCs w:val="24"/>
+        </w:rPr>
+        <w:t xml:space="preserve">Let </w:t>
+      </w:r>
+      <w:r>
+        <w:rPr>
+          <w:rFonts w:ascii="Times New Roman" w:hAnsi="Times New Roman" w:cs="Times New Roman"/>
+          <w:sz w:val="24"/>
+          <w:szCs w:val="24"/>
+        </w:rPr>
+        <w:t>–</w:t>
+      </w:r>
+      <w:r>
+        <w:rPr>
+          <w:rFonts w:ascii="Times New Roman" w:hAnsi="Times New Roman" w:cs="Times New Roman"/>
+          <w:sz w:val="24"/>
+          <w:szCs w:val="24"/>
+        </w:rPr>
+        <w:t xml:space="preserve"> </w:t>
+      </w:r>
+      <w:r>
+        <w:rPr>
+          <w:rFonts w:ascii="Times New Roman" w:hAnsi="Times New Roman" w:cs="Times New Roman"/>
+          <w:sz w:val="24"/>
+          <w:szCs w:val="24"/>
+        </w:rPr>
+        <w:t>É parecido com o var, pois consegue armazenar o valor, manipular, só que tem uma diferença de escopo, e o mesmo só funciona dentro do local onde foi declarado</w:t>
+      </w:r>
+      <w:r>
+        <w:rPr>
+          <w:rFonts w:ascii="Times New Roman" w:hAnsi="Times New Roman" w:cs="Times New Roman"/>
+          <w:sz w:val="24"/>
+          <w:szCs w:val="24"/>
+        </w:rPr>
+        <w:t>. Exemplo:</w:t>
+      </w:r>
+    </w:p>
+    <w:p>
+      <w:pPr>
+        <w:pStyle w:val="PargrafodaLista"/>
+        <w:numPr>
+          <w:ilvl w:val="1"/>
+          <w:numId w:val="4"/>
+        </w:numPr>
+        <w:spacing w:line="360" w:lineRule="auto"/>
+        <w:rPr>
+          <w:rFonts w:ascii="Times New Roman" w:hAnsi="Times New Roman" w:cs="Times New Roman"/>
+          <w:sz w:val="24"/>
+          <w:szCs w:val="24"/>
+        </w:rPr>
+      </w:pPr>
+      <w:proofErr w:type="spellStart"/>
+      <w:r>
+        <w:rPr>
+          <w:rFonts w:ascii="Times New Roman" w:hAnsi="Times New Roman" w:cs="Times New Roman"/>
+          <w:sz w:val="24"/>
+          <w:szCs w:val="24"/>
+        </w:rPr>
+        <w:t>If</w:t>
+      </w:r>
+      <w:proofErr w:type="spellEnd"/>
+      <w:r>
+        <w:rPr>
+          <w:rFonts w:ascii="Times New Roman" w:hAnsi="Times New Roman" w:cs="Times New Roman"/>
+          <w:sz w:val="24"/>
+          <w:szCs w:val="24"/>
+        </w:rPr>
+        <w:t>(</w:t>
+      </w:r>
+      <w:proofErr w:type="spellStart"/>
+      <w:r>
+        <w:rPr>
+          <w:rFonts w:ascii="Times New Roman" w:hAnsi="Times New Roman" w:cs="Times New Roman"/>
+          <w:sz w:val="24"/>
+          <w:szCs w:val="24"/>
+        </w:rPr>
+        <w:t>true</w:t>
+      </w:r>
+      <w:proofErr w:type="spellEnd"/>
+      <w:r>
+        <w:rPr>
+          <w:rFonts w:ascii="Times New Roman" w:hAnsi="Times New Roman" w:cs="Times New Roman"/>
+          <w:sz w:val="24"/>
+          <w:szCs w:val="24"/>
+        </w:rPr>
+        <w:t>) {</w:t>
+      </w:r>
+    </w:p>
+    <w:p>
+      <w:pPr>
+        <w:spacing w:line="360" w:lineRule="auto"/>
+        <w:ind w:left="1440"/>
+        <w:rPr>
+          <w:rFonts w:ascii="Times New Roman" w:hAnsi="Times New Roman" w:cs="Times New Roman"/>
+          <w:sz w:val="24"/>
+          <w:szCs w:val="24"/>
+        </w:rPr>
+      </w:pPr>
+      <w:r>
+        <w:rPr>
+          <w:rFonts w:ascii="Times New Roman" w:hAnsi="Times New Roman" w:cs="Times New Roman"/>
+          <w:sz w:val="24"/>
+          <w:szCs w:val="24"/>
+        </w:rPr>
+        <w:t>Let a = 10;</w:t>
+      </w:r>
+    </w:p>
+    <w:p>
+      <w:pPr>
+        <w:spacing w:line="360" w:lineRule="auto"/>
+        <w:ind w:left="1440"/>
+        <w:rPr>
+          <w:rFonts w:ascii="Times New Roman" w:hAnsi="Times New Roman" w:cs="Times New Roman"/>
+          <w:sz w:val="24"/>
+          <w:szCs w:val="24"/>
+        </w:rPr>
+      </w:pPr>
+      <w:r>
+        <w:rPr>
+          <w:rFonts w:ascii="Times New Roman" w:hAnsi="Times New Roman" w:cs="Times New Roman"/>
+          <w:sz w:val="24"/>
+          <w:szCs w:val="24"/>
+        </w:rPr>
+        <w:t>}</w:t>
+      </w:r>
+    </w:p>
+    <w:p>
+      <w:pPr>
+        <w:spacing w:line="360" w:lineRule="auto"/>
+        <w:ind w:left="1440"/>
+        <w:rPr>
+          <w:rFonts w:ascii="Times New Roman" w:hAnsi="Times New Roman" w:cs="Times New Roman"/>
+          <w:sz w:val="24"/>
+          <w:szCs w:val="24"/>
+        </w:rPr>
+      </w:pPr>
+      <w:r>
+        <w:rPr>
+          <w:rFonts w:ascii="Times New Roman" w:hAnsi="Times New Roman" w:cs="Times New Roman"/>
+          <w:sz w:val="24"/>
+          <w:szCs w:val="24"/>
+        </w:rPr>
+        <w:t>Console.log(a);</w:t>
+      </w:r>
+    </w:p>
+    <w:p>
+      <w:pPr>
+        <w:spacing w:line="360" w:lineRule="auto"/>
+        <w:ind w:left="1440"/>
+        <w:rPr>
+          <w:rFonts w:ascii="Times New Roman" w:hAnsi="Times New Roman" w:cs="Times New Roman"/>
+          <w:sz w:val="24"/>
+          <w:szCs w:val="24"/>
+        </w:rPr>
+      </w:pPr>
+      <w:r>
+        <w:rPr>
+          <w:rFonts w:ascii="Times New Roman" w:hAnsi="Times New Roman" w:cs="Times New Roman"/>
+          <w:sz w:val="24"/>
+          <w:szCs w:val="24"/>
+        </w:rPr>
+        <w:t xml:space="preserve">Dessa forma, irá aparecer um erro, pois o </w:t>
+      </w:r>
+      <w:proofErr w:type="spellStart"/>
+      <w:r>
+        <w:rPr>
+          <w:rFonts w:ascii="Times New Roman" w:hAnsi="Times New Roman" w:cs="Times New Roman"/>
+          <w:sz w:val="24"/>
+          <w:szCs w:val="24"/>
+        </w:rPr>
+        <w:t>let</w:t>
+      </w:r>
+      <w:proofErr w:type="spellEnd"/>
+      <w:r>
+        <w:rPr>
+          <w:rFonts w:ascii="Times New Roman" w:hAnsi="Times New Roman" w:cs="Times New Roman"/>
+          <w:sz w:val="24"/>
+          <w:szCs w:val="24"/>
+        </w:rPr>
+        <w:t xml:space="preserve"> a só funciona dentro do </w:t>
+      </w:r>
+      <w:proofErr w:type="spellStart"/>
+      <w:r>
+        <w:rPr>
+          <w:rFonts w:ascii="Times New Roman" w:hAnsi="Times New Roman" w:cs="Times New Roman"/>
+          <w:sz w:val="24"/>
+          <w:szCs w:val="24"/>
+        </w:rPr>
+        <w:t>if</w:t>
+      </w:r>
+      <w:proofErr w:type="spellEnd"/>
+      <w:r>
+        <w:rPr>
+          <w:rFonts w:ascii="Times New Roman" w:hAnsi="Times New Roman" w:cs="Times New Roman"/>
+          <w:sz w:val="24"/>
+          <w:szCs w:val="24"/>
+        </w:rPr>
+        <w:t>, já dessa forma:</w:t>
+      </w:r>
+    </w:p>
+    <w:p>
+      <w:pPr>
+        <w:spacing w:line="360" w:lineRule="auto"/>
+        <w:ind w:left="708" w:firstLine="708"/>
+        <w:rPr>
+          <w:rFonts w:ascii="Times New Roman" w:hAnsi="Times New Roman" w:cs="Times New Roman"/>
+          <w:sz w:val="24"/>
+          <w:szCs w:val="24"/>
+        </w:rPr>
+      </w:pPr>
+      <w:proofErr w:type="spellStart"/>
+      <w:r>
+        <w:rPr>
+          <w:rFonts w:ascii="Times New Roman" w:hAnsi="Times New Roman" w:cs="Times New Roman"/>
+          <w:sz w:val="24"/>
+          <w:szCs w:val="24"/>
+        </w:rPr>
+        <w:t>If</w:t>
+      </w:r>
+      <w:proofErr w:type="spellEnd"/>
+      <w:r>
+        <w:rPr>
+          <w:rFonts w:ascii="Times New Roman" w:hAnsi="Times New Roman" w:cs="Times New Roman"/>
+          <w:sz w:val="24"/>
+          <w:szCs w:val="24"/>
+        </w:rPr>
+        <w:t>(</w:t>
+      </w:r>
+      <w:proofErr w:type="spellStart"/>
+      <w:r>
+        <w:rPr>
+          <w:rFonts w:ascii="Times New Roman" w:hAnsi="Times New Roman" w:cs="Times New Roman"/>
+          <w:sz w:val="24"/>
+          <w:szCs w:val="24"/>
+        </w:rPr>
+        <w:t>true</w:t>
+      </w:r>
+      <w:proofErr w:type="spellEnd"/>
+      <w:r>
+        <w:rPr>
+          <w:rFonts w:ascii="Times New Roman" w:hAnsi="Times New Roman" w:cs="Times New Roman"/>
+          <w:sz w:val="24"/>
+          <w:szCs w:val="24"/>
+        </w:rPr>
+        <w:t>) {</w:t>
+      </w:r>
+    </w:p>
+    <w:p>
+      <w:pPr>
+        <w:spacing w:line="360" w:lineRule="auto"/>
+        <w:ind w:left="1440"/>
+        <w:rPr>
+          <w:rFonts w:ascii="Times New Roman" w:hAnsi="Times New Roman" w:cs="Times New Roman"/>
+          <w:sz w:val="24"/>
+          <w:szCs w:val="24"/>
+        </w:rPr>
+      </w:pPr>
+      <w:r>
+        <w:rPr>
+          <w:rFonts w:ascii="Times New Roman" w:hAnsi="Times New Roman" w:cs="Times New Roman"/>
+          <w:sz w:val="24"/>
+          <w:szCs w:val="24"/>
+        </w:rPr>
+        <w:t>Let a = 10;</w:t>
+      </w:r>
+    </w:p>
+    <w:p>
+      <w:pPr>
+        <w:spacing w:line="360" w:lineRule="auto"/>
+        <w:ind w:left="1440"/>
+        <w:rPr>
+          <w:rFonts w:ascii="Times New Roman" w:hAnsi="Times New Roman" w:cs="Times New Roman"/>
+          <w:sz w:val="24"/>
+          <w:szCs w:val="24"/>
+        </w:rPr>
+      </w:pPr>
+      <w:r>
+        <w:rPr>
+          <w:rFonts w:ascii="Times New Roman" w:hAnsi="Times New Roman" w:cs="Times New Roman"/>
+          <w:sz w:val="24"/>
+          <w:szCs w:val="24"/>
+        </w:rPr>
+        <w:t>Console.log(a);</w:t>
+      </w:r>
+    </w:p>
+    <w:p>
+      <w:pPr>
+        <w:spacing w:line="360" w:lineRule="auto"/>
+        <w:ind w:left="1440"/>
+        <w:rPr>
+          <w:rFonts w:ascii="Times New Roman" w:hAnsi="Times New Roman" w:cs="Times New Roman"/>
+          <w:sz w:val="24"/>
+          <w:szCs w:val="24"/>
+        </w:rPr>
+      </w:pPr>
+      <w:r>
+        <w:rPr>
+          <w:rFonts w:ascii="Times New Roman" w:hAnsi="Times New Roman" w:cs="Times New Roman"/>
+          <w:sz w:val="24"/>
+          <w:szCs w:val="24"/>
+        </w:rPr>
+        <w:t>}</w:t>
+      </w:r>
+    </w:p>
+    <w:p>
+      <w:pPr>
+        <w:spacing w:line="360" w:lineRule="auto"/>
+        <w:ind w:left="1440"/>
+        <w:rPr>
+          <w:rFonts w:ascii="Times New Roman" w:hAnsi="Times New Roman" w:cs="Times New Roman"/>
+          <w:sz w:val="24"/>
+          <w:szCs w:val="24"/>
+        </w:rPr>
+      </w:pPr>
+      <w:r>
+        <w:rPr>
+          <w:rFonts w:ascii="Times New Roman" w:hAnsi="Times New Roman" w:cs="Times New Roman"/>
+          <w:sz w:val="24"/>
+          <w:szCs w:val="24"/>
+        </w:rPr>
+        <w:t xml:space="preserve">Irá funcionar, pois o </w:t>
+      </w:r>
+      <w:proofErr w:type="spellStart"/>
+      <w:r>
+        <w:rPr>
+          <w:rFonts w:ascii="Times New Roman" w:hAnsi="Times New Roman" w:cs="Times New Roman"/>
+          <w:sz w:val="24"/>
+          <w:szCs w:val="24"/>
+        </w:rPr>
+        <w:t>let</w:t>
+      </w:r>
+      <w:proofErr w:type="spellEnd"/>
+      <w:r>
+        <w:rPr>
+          <w:rFonts w:ascii="Times New Roman" w:hAnsi="Times New Roman" w:cs="Times New Roman"/>
+          <w:sz w:val="24"/>
+          <w:szCs w:val="24"/>
+        </w:rPr>
+        <w:t xml:space="preserve"> a está declarado dentro do mesmo laço de repetição</w:t>
+      </w:r>
+    </w:p>
+    <w:p>
+      <w:pPr>
+        <w:pStyle w:val="PargrafodaLista"/>
+        <w:numPr>
+          <w:ilvl w:val="0"/>
+          <w:numId w:val="4"/>
+        </w:numPr>
+        <w:spacing w:line="360" w:lineRule="auto"/>
+        <w:jc w:val="both"/>
+        <w:rPr>
+          <w:rFonts w:ascii="Times New Roman" w:hAnsi="Times New Roman" w:cs="Times New Roman"/>
+          <w:sz w:val="24"/>
+          <w:szCs w:val="24"/>
+        </w:rPr>
+      </w:pPr>
+      <w:proofErr w:type="spellStart"/>
+      <w:r>
+        <w:rPr>
+          <w:rFonts w:ascii="Times New Roman" w:hAnsi="Times New Roman" w:cs="Times New Roman"/>
+          <w:sz w:val="24"/>
+          <w:szCs w:val="24"/>
+        </w:rPr>
+        <w:t>Const</w:t>
+      </w:r>
+      <w:proofErr w:type="spellEnd"/>
+      <w:r>
+        <w:rPr>
+          <w:rFonts w:ascii="Times New Roman" w:hAnsi="Times New Roman" w:cs="Times New Roman"/>
+          <w:sz w:val="24"/>
+          <w:szCs w:val="24"/>
+        </w:rPr>
+        <w:t xml:space="preserve"> -  </w:t>
+      </w:r>
+      <w:r>
+        <w:rPr>
+          <w:rFonts w:ascii="Times New Roman" w:hAnsi="Times New Roman" w:cs="Times New Roman"/>
+          <w:sz w:val="24"/>
+          <w:szCs w:val="24"/>
+        </w:rPr>
+        <w:t xml:space="preserve">tem o mesmo escopo do </w:t>
+      </w:r>
+      <w:proofErr w:type="spellStart"/>
+      <w:r>
+        <w:rPr>
+          <w:rFonts w:ascii="Times New Roman" w:hAnsi="Times New Roman" w:cs="Times New Roman"/>
+          <w:sz w:val="24"/>
+          <w:szCs w:val="24"/>
+        </w:rPr>
+        <w:t>let</w:t>
+      </w:r>
+      <w:proofErr w:type="spellEnd"/>
+      <w:r>
+        <w:rPr>
+          <w:rFonts w:ascii="Times New Roman" w:hAnsi="Times New Roman" w:cs="Times New Roman"/>
+          <w:sz w:val="24"/>
+          <w:szCs w:val="24"/>
+        </w:rPr>
+        <w:t xml:space="preserve">, pois funciona só dentro do local onde foi declarado, só que tem uma particularidade diferente do </w:t>
+      </w:r>
+      <w:proofErr w:type="spellStart"/>
+      <w:r>
+        <w:rPr>
+          <w:rFonts w:ascii="Times New Roman" w:hAnsi="Times New Roman" w:cs="Times New Roman"/>
+          <w:sz w:val="24"/>
+          <w:szCs w:val="24"/>
+        </w:rPr>
+        <w:t>let</w:t>
+      </w:r>
+      <w:proofErr w:type="spellEnd"/>
+      <w:r>
+        <w:rPr>
+          <w:rFonts w:ascii="Times New Roman" w:hAnsi="Times New Roman" w:cs="Times New Roman"/>
+          <w:sz w:val="24"/>
+          <w:szCs w:val="24"/>
+        </w:rPr>
+        <w:t>, logo a constante não pode ser alterada, uma vez definida, será o valor que foi definido como constante</w:t>
+      </w:r>
+      <w:r>
+        <w:rPr>
+          <w:rFonts w:ascii="Times New Roman" w:hAnsi="Times New Roman" w:cs="Times New Roman"/>
+          <w:sz w:val="24"/>
+          <w:szCs w:val="24"/>
+        </w:rPr>
+        <w:t>, isso para números inteiros simples, mas já para objetos conseguimos acessar a propriedade e conseguir fazer a alteração, logo uma constante não pode ser reatribuída mas não quer dizer que ela não pode ser modificada se ela for do tipo que tenha propriedades, em que essas podem ser modificada.</w:t>
+      </w:r>
+      <w:r>
+        <w:rPr>
+          <w:rFonts w:ascii="Times New Roman" w:hAnsi="Times New Roman" w:cs="Times New Roman"/>
+          <w:sz w:val="24"/>
+          <w:szCs w:val="24"/>
+        </w:rPr>
+        <w:t xml:space="preserve"> Sempre que a variável constante, temos que atribuir um valor para iniciar</w:t>
+      </w:r>
+      <w:r>
+        <w:rPr>
+          <w:rFonts w:ascii="Times New Roman" w:hAnsi="Times New Roman" w:cs="Times New Roman"/>
+          <w:sz w:val="24"/>
+          <w:szCs w:val="24"/>
+        </w:rPr>
+        <w:t xml:space="preserve"> </w:t>
       </w:r>
     </w:p>
     <w:p>
@@ -3586,9 +4528,9 @@
     </w:lvl>
   </w:abstractNum>
   <w:abstractNum w:abstractNumId="2" w15:restartNumberingAfterBreak="0">
-    <w:nsid w:val="42696974"/>
+    <w:nsid w:val="41F33B61"/>
     <w:multiLevelType w:val="hybridMultilevel"/>
-    <w:tmpl w:val="8C90D81A"/>
+    <w:tmpl w:val="572459A8"/>
     <w:lvl w:ilvl="0" w:tplc="04160001">
       <w:start w:val="1"/>
       <w:numFmt w:val="bullet"/>
@@ -3613,7 +4555,7 @@
         <w:rFonts w:ascii="Courier New" w:hAnsi="Courier New" w:cs="Courier New" w:hint="default"/>
       </w:rPr>
     </w:lvl>
-    <w:lvl w:ilvl="2" w:tplc="04160005" w:tentative="1">
+    <w:lvl w:ilvl="2" w:tplc="04160005">
       <w:start w:val="1"/>
       <w:numFmt w:val="bullet"/>
       <w:lvlText w:val=""/>
@@ -3698,14 +4640,130 @@
       </w:rPr>
     </w:lvl>
   </w:abstractNum>
+  <w:abstractNum w:abstractNumId="3" w15:restartNumberingAfterBreak="0">
+    <w:nsid w:val="42696974"/>
+    <w:multiLevelType w:val="hybridMultilevel"/>
+    <w:tmpl w:val="8C90D81A"/>
+    <w:lvl w:ilvl="0" w:tplc="04160001">
+      <w:start w:val="1"/>
+      <w:numFmt w:val="bullet"/>
+      <w:lvlText w:val=""/>
+      <w:lvlJc w:val="left"/>
+      <w:pPr>
+        <w:ind w:left="720" w:hanging="360"/>
+      </w:pPr>
+      <w:rPr>
+        <w:rFonts w:ascii="Symbol" w:hAnsi="Symbol" w:hint="default"/>
+      </w:rPr>
+    </w:lvl>
+    <w:lvl w:ilvl="1" w:tplc="04160003">
+      <w:start w:val="1"/>
+      <w:numFmt w:val="bullet"/>
+      <w:lvlText w:val="o"/>
+      <w:lvlJc w:val="left"/>
+      <w:pPr>
+        <w:ind w:left="1440" w:hanging="360"/>
+      </w:pPr>
+      <w:rPr>
+        <w:rFonts w:ascii="Courier New" w:hAnsi="Courier New" w:cs="Courier New" w:hint="default"/>
+      </w:rPr>
+    </w:lvl>
+    <w:lvl w:ilvl="2" w:tplc="04160005" w:tentative="1">
+      <w:start w:val="1"/>
+      <w:numFmt w:val="bullet"/>
+      <w:lvlText w:val=""/>
+      <w:lvlJc w:val="left"/>
+      <w:pPr>
+        <w:ind w:left="2160" w:hanging="360"/>
+      </w:pPr>
+      <w:rPr>
+        <w:rFonts w:ascii="Wingdings" w:hAnsi="Wingdings" w:hint="default"/>
+      </w:rPr>
+    </w:lvl>
+    <w:lvl w:ilvl="3" w:tplc="04160001" w:tentative="1">
+      <w:start w:val="1"/>
+      <w:numFmt w:val="bullet"/>
+      <w:lvlText w:val=""/>
+      <w:lvlJc w:val="left"/>
+      <w:pPr>
+        <w:ind w:left="2880" w:hanging="360"/>
+      </w:pPr>
+      <w:rPr>
+        <w:rFonts w:ascii="Symbol" w:hAnsi="Symbol" w:hint="default"/>
+      </w:rPr>
+    </w:lvl>
+    <w:lvl w:ilvl="4" w:tplc="04160003" w:tentative="1">
+      <w:start w:val="1"/>
+      <w:numFmt w:val="bullet"/>
+      <w:lvlText w:val="o"/>
+      <w:lvlJc w:val="left"/>
+      <w:pPr>
+        <w:ind w:left="3600" w:hanging="360"/>
+      </w:pPr>
+      <w:rPr>
+        <w:rFonts w:ascii="Courier New" w:hAnsi="Courier New" w:cs="Courier New" w:hint="default"/>
+      </w:rPr>
+    </w:lvl>
+    <w:lvl w:ilvl="5" w:tplc="04160005" w:tentative="1">
+      <w:start w:val="1"/>
+      <w:numFmt w:val="bullet"/>
+      <w:lvlText w:val=""/>
+      <w:lvlJc w:val="left"/>
+      <w:pPr>
+        <w:ind w:left="4320" w:hanging="360"/>
+      </w:pPr>
+      <w:rPr>
+        <w:rFonts w:ascii="Wingdings" w:hAnsi="Wingdings" w:hint="default"/>
+      </w:rPr>
+    </w:lvl>
+    <w:lvl w:ilvl="6" w:tplc="04160001" w:tentative="1">
+      <w:start w:val="1"/>
+      <w:numFmt w:val="bullet"/>
+      <w:lvlText w:val=""/>
+      <w:lvlJc w:val="left"/>
+      <w:pPr>
+        <w:ind w:left="5040" w:hanging="360"/>
+      </w:pPr>
+      <w:rPr>
+        <w:rFonts w:ascii="Symbol" w:hAnsi="Symbol" w:hint="default"/>
+      </w:rPr>
+    </w:lvl>
+    <w:lvl w:ilvl="7" w:tplc="04160003" w:tentative="1">
+      <w:start w:val="1"/>
+      <w:numFmt w:val="bullet"/>
+      <w:lvlText w:val="o"/>
+      <w:lvlJc w:val="left"/>
+      <w:pPr>
+        <w:ind w:left="5760" w:hanging="360"/>
+      </w:pPr>
+      <w:rPr>
+        <w:rFonts w:ascii="Courier New" w:hAnsi="Courier New" w:cs="Courier New" w:hint="default"/>
+      </w:rPr>
+    </w:lvl>
+    <w:lvl w:ilvl="8" w:tplc="04160005" w:tentative="1">
+      <w:start w:val="1"/>
+      <w:numFmt w:val="bullet"/>
+      <w:lvlText w:val=""/>
+      <w:lvlJc w:val="left"/>
+      <w:pPr>
+        <w:ind w:left="6480" w:hanging="360"/>
+      </w:pPr>
+      <w:rPr>
+        <w:rFonts w:ascii="Wingdings" w:hAnsi="Wingdings" w:hint="default"/>
+      </w:rPr>
+    </w:lvl>
+  </w:abstractNum>
   <w:num w:numId="1">
     <w:abstractNumId w:val="0"/>
   </w:num>
   <w:num w:numId="2">
-    <w:abstractNumId w:val="2"/>
+    <w:abstractNumId w:val="3"/>
   </w:num>
   <w:num w:numId="3">
     <w:abstractNumId w:val="1"/>
+  </w:num>
+  <w:num w:numId="4">
+    <w:abstractNumId w:val="2"/>
   </w:num>
 </w:numbering>
 </file>

</xml_diff>

<commit_message>
terceira lista de exercicios
</commit_message>
<xml_diff>
--- a/Anotações.docx
+++ b/Anotações.docx
@@ -3432,6 +3432,52 @@
           <w:sz w:val="24"/>
           <w:szCs w:val="24"/>
         </w:rPr>
+        <w:t xml:space="preserve">== - </w:t>
+      </w:r>
+      <w:r>
+        <w:rPr>
+          <w:rFonts w:ascii="Times New Roman" w:hAnsi="Times New Roman" w:cs="Times New Roman"/>
+          <w:sz w:val="24"/>
+          <w:szCs w:val="24"/>
+        </w:rPr>
+        <w:t>compara só os valores que estão dentro</w:t>
+      </w:r>
+    </w:p>
+    <w:p>
+      <w:pPr>
+        <w:spacing w:line="360" w:lineRule="auto"/>
+        <w:jc w:val="both"/>
+        <w:rPr>
+          <w:rFonts w:ascii="Times New Roman" w:hAnsi="Times New Roman" w:cs="Times New Roman"/>
+          <w:sz w:val="24"/>
+          <w:szCs w:val="24"/>
+        </w:rPr>
+      </w:pPr>
+      <w:r>
+        <w:rPr>
+          <w:rFonts w:ascii="Times New Roman" w:hAnsi="Times New Roman" w:cs="Times New Roman"/>
+          <w:sz w:val="24"/>
+          <w:szCs w:val="24"/>
+        </w:rPr>
+        <w:t>=== - compara o valor e o tipo</w:t>
+      </w:r>
+    </w:p>
+    <w:p>
+      <w:pPr>
+        <w:spacing w:line="360" w:lineRule="auto"/>
+        <w:jc w:val="both"/>
+        <w:rPr>
+          <w:rFonts w:ascii="Times New Roman" w:hAnsi="Times New Roman" w:cs="Times New Roman"/>
+          <w:sz w:val="24"/>
+          <w:szCs w:val="24"/>
+        </w:rPr>
+      </w:pPr>
+      <w:r>
+        <w:rPr>
+          <w:rFonts w:ascii="Times New Roman" w:hAnsi="Times New Roman" w:cs="Times New Roman"/>
+          <w:sz w:val="24"/>
+          <w:szCs w:val="24"/>
+        </w:rPr>
         <w:t xml:space="preserve">Podemos fazer de forma direta usando no console.log por exemplo e comparar valores, </w:t>
       </w:r>
       <w:proofErr w:type="spellStart"/>
@@ -3647,6 +3693,7 @@
           <w:sz w:val="24"/>
           <w:szCs w:val="24"/>
         </w:rPr>
+        <w:lastRenderedPageBreak/>
         <w:t>PascalCase</w:t>
       </w:r>
       <w:proofErr w:type="spellEnd"/>
@@ -3704,7 +3751,6 @@
           <w:sz w:val="24"/>
           <w:szCs w:val="24"/>
         </w:rPr>
-        <w:lastRenderedPageBreak/>
         <w:t xml:space="preserve">Variáveis </w:t>
       </w:r>
     </w:p>
@@ -4250,7 +4296,16 @@
           <w:sz w:val="24"/>
           <w:szCs w:val="24"/>
         </w:rPr>
-        <w:t>, isso para números inteiros simples, mas já para objetos conseguimos acessar a propriedade e conseguir fazer a alteração, logo uma constante não pode ser reatribuída mas não quer dizer que ela não pode ser modificada se ela for do tipo que tenha propriedades, em que essas podem ser modificada.</w:t>
+        <w:t xml:space="preserve">, isso para números inteiros simples, mas já para objetos conseguimos acessar a propriedade e conseguir fazer a alteração, logo uma constante não pode ser </w:t>
+      </w:r>
+      <w:r>
+        <w:rPr>
+          <w:rFonts w:ascii="Times New Roman" w:hAnsi="Times New Roman" w:cs="Times New Roman"/>
+          <w:sz w:val="24"/>
+          <w:szCs w:val="24"/>
+        </w:rPr>
+        <w:lastRenderedPageBreak/>
+        <w:t>reatribuída mas não quer dizer que ela não pode ser modificada se ela for do tipo que tenha propriedades, em que essas podem ser modificada.</w:t>
       </w:r>
       <w:r>
         <w:rPr>
@@ -4271,17 +4326,3064 @@
     </w:p>
     <w:p>
       <w:pPr>
+        <w:spacing w:line="360" w:lineRule="auto"/>
+        <w:ind w:left="360"/>
+        <w:rPr>
+          <w:rFonts w:ascii="Times New Roman" w:hAnsi="Times New Roman" w:cs="Times New Roman"/>
+          <w:b/>
+          <w:bCs/>
+          <w:sz w:val="24"/>
+          <w:szCs w:val="24"/>
+        </w:rPr>
+      </w:pPr>
+      <w:r>
+        <w:rPr>
+          <w:rFonts w:ascii="Times New Roman" w:hAnsi="Times New Roman" w:cs="Times New Roman"/>
+          <w:b/>
+          <w:bCs/>
+          <w:sz w:val="24"/>
+          <w:szCs w:val="24"/>
+        </w:rPr>
+        <w:t xml:space="preserve">Booleanos – </w:t>
+      </w:r>
+      <w:proofErr w:type="spellStart"/>
+      <w:r>
+        <w:rPr>
+          <w:rFonts w:ascii="Times New Roman" w:hAnsi="Times New Roman" w:cs="Times New Roman"/>
+          <w:b/>
+          <w:bCs/>
+          <w:sz w:val="24"/>
+          <w:szCs w:val="24"/>
+        </w:rPr>
+        <w:t>Truthy</w:t>
+      </w:r>
+      <w:proofErr w:type="spellEnd"/>
+      <w:r>
+        <w:rPr>
+          <w:rFonts w:ascii="Times New Roman" w:hAnsi="Times New Roman" w:cs="Times New Roman"/>
+          <w:b/>
+          <w:bCs/>
+          <w:sz w:val="24"/>
+          <w:szCs w:val="24"/>
+        </w:rPr>
+        <w:t xml:space="preserve"> e </w:t>
+      </w:r>
+      <w:proofErr w:type="spellStart"/>
+      <w:r>
+        <w:rPr>
+          <w:rFonts w:ascii="Times New Roman" w:hAnsi="Times New Roman" w:cs="Times New Roman"/>
+          <w:b/>
+          <w:bCs/>
+          <w:sz w:val="24"/>
+          <w:szCs w:val="24"/>
+        </w:rPr>
+        <w:t>falsy</w:t>
+      </w:r>
+      <w:proofErr w:type="spellEnd"/>
+    </w:p>
+    <w:p>
+      <w:pPr>
+        <w:spacing w:line="360" w:lineRule="auto"/>
+        <w:ind w:left="360"/>
+        <w:jc w:val="both"/>
+        <w:rPr>
+          <w:rFonts w:ascii="Times New Roman" w:hAnsi="Times New Roman" w:cs="Times New Roman"/>
+          <w:sz w:val="24"/>
+          <w:szCs w:val="24"/>
+        </w:rPr>
+      </w:pPr>
+      <w:r>
+        <w:rPr>
+          <w:rFonts w:ascii="Times New Roman" w:hAnsi="Times New Roman" w:cs="Times New Roman"/>
+          <w:sz w:val="24"/>
+          <w:szCs w:val="24"/>
+        </w:rPr>
+        <w:t>Não são booleanos, mas podem comportar-se como se fosse</w:t>
+      </w:r>
+      <w:r>
+        <w:rPr>
+          <w:rFonts w:ascii="Times New Roman" w:hAnsi="Times New Roman" w:cs="Times New Roman"/>
+          <w:sz w:val="24"/>
+          <w:szCs w:val="24"/>
+        </w:rPr>
+        <w:t>, ou seja, como se fossem falsos e verdadeiros.</w:t>
+      </w:r>
+    </w:p>
+    <w:p>
+      <w:pPr>
+        <w:spacing w:line="360" w:lineRule="auto"/>
+        <w:ind w:left="360"/>
+        <w:jc w:val="both"/>
+        <w:rPr>
+          <w:rFonts w:ascii="Times New Roman" w:hAnsi="Times New Roman" w:cs="Times New Roman"/>
+          <w:sz w:val="24"/>
+          <w:szCs w:val="24"/>
+        </w:rPr>
+      </w:pPr>
+      <w:r>
+        <w:rPr>
+          <w:rFonts w:ascii="Times New Roman" w:hAnsi="Times New Roman" w:cs="Times New Roman"/>
+          <w:sz w:val="24"/>
+          <w:szCs w:val="24"/>
+        </w:rPr>
+        <w:t>Alguns utilizam 0 e 1 para determinar esses valores booleanos</w:t>
+      </w:r>
+    </w:p>
+    <w:p>
+      <w:pPr>
+        <w:spacing w:line="360" w:lineRule="auto"/>
+        <w:ind w:left="360"/>
+        <w:jc w:val="both"/>
+        <w:rPr>
+          <w:rFonts w:ascii="Times New Roman" w:hAnsi="Times New Roman" w:cs="Times New Roman"/>
+          <w:sz w:val="24"/>
+          <w:szCs w:val="24"/>
+        </w:rPr>
+      </w:pPr>
+      <w:r>
+        <w:rPr>
+          <w:rFonts w:ascii="Times New Roman" w:hAnsi="Times New Roman" w:cs="Times New Roman"/>
+          <w:sz w:val="24"/>
+          <w:szCs w:val="24"/>
+        </w:rPr>
+        <w:t xml:space="preserve">0 = </w:t>
+      </w:r>
+      <w:proofErr w:type="gramStart"/>
+      <w:r>
+        <w:rPr>
+          <w:rFonts w:ascii="Times New Roman" w:hAnsi="Times New Roman" w:cs="Times New Roman"/>
+          <w:sz w:val="24"/>
+          <w:szCs w:val="24"/>
+        </w:rPr>
+        <w:t>false</w:t>
+      </w:r>
+      <w:r>
+        <w:rPr>
+          <w:rFonts w:ascii="Times New Roman" w:hAnsi="Times New Roman" w:cs="Times New Roman"/>
+          <w:sz w:val="24"/>
+          <w:szCs w:val="24"/>
+        </w:rPr>
+        <w:t xml:space="preserve"> ,</w:t>
+      </w:r>
+      <w:proofErr w:type="gramEnd"/>
+      <w:r>
+        <w:rPr>
+          <w:rFonts w:ascii="Times New Roman" w:hAnsi="Times New Roman" w:cs="Times New Roman"/>
+          <w:sz w:val="24"/>
+          <w:szCs w:val="24"/>
+        </w:rPr>
+        <w:t xml:space="preserve"> </w:t>
+      </w:r>
+      <w:proofErr w:type="spellStart"/>
+      <w:r>
+        <w:rPr>
+          <w:rFonts w:ascii="Times New Roman" w:hAnsi="Times New Roman" w:cs="Times New Roman"/>
+          <w:sz w:val="24"/>
+          <w:szCs w:val="24"/>
+        </w:rPr>
+        <w:t>strings</w:t>
+      </w:r>
+      <w:proofErr w:type="spellEnd"/>
+      <w:r>
+        <w:rPr>
+          <w:rFonts w:ascii="Times New Roman" w:hAnsi="Times New Roman" w:cs="Times New Roman"/>
+          <w:sz w:val="24"/>
+          <w:szCs w:val="24"/>
+        </w:rPr>
+        <w:t xml:space="preserve"> vazias também são consideras como false “”</w:t>
+      </w:r>
+    </w:p>
+    <w:p>
+      <w:pPr>
+        <w:spacing w:line="360" w:lineRule="auto"/>
+        <w:ind w:left="360"/>
+        <w:jc w:val="both"/>
+        <w:rPr>
+          <w:rFonts w:ascii="Times New Roman" w:hAnsi="Times New Roman" w:cs="Times New Roman"/>
+          <w:sz w:val="24"/>
+          <w:szCs w:val="24"/>
+        </w:rPr>
+      </w:pPr>
+      <w:r>
+        <w:rPr>
+          <w:rFonts w:ascii="Times New Roman" w:hAnsi="Times New Roman" w:cs="Times New Roman"/>
+          <w:sz w:val="24"/>
+          <w:szCs w:val="24"/>
+        </w:rPr>
+        <w:t xml:space="preserve">1 = </w:t>
+      </w:r>
+      <w:proofErr w:type="spellStart"/>
+      <w:r>
+        <w:rPr>
+          <w:rFonts w:ascii="Times New Roman" w:hAnsi="Times New Roman" w:cs="Times New Roman"/>
+          <w:sz w:val="24"/>
+          <w:szCs w:val="24"/>
+        </w:rPr>
+        <w:t>true</w:t>
+      </w:r>
+      <w:proofErr w:type="spellEnd"/>
+      <w:r>
+        <w:rPr>
+          <w:rFonts w:ascii="Times New Roman" w:hAnsi="Times New Roman" w:cs="Times New Roman"/>
+          <w:sz w:val="24"/>
+          <w:szCs w:val="24"/>
+        </w:rPr>
+        <w:t xml:space="preserve"> </w:t>
+      </w:r>
+    </w:p>
+    <w:p>
+      <w:pPr>
+        <w:rPr>
+          <w:rFonts w:ascii="Times New Roman" w:hAnsi="Times New Roman" w:cs="Times New Roman"/>
+          <w:sz w:val="24"/>
+          <w:szCs w:val="24"/>
+        </w:rPr>
+      </w:pPr>
+    </w:p>
+    <w:p>
+      <w:pPr>
+        <w:spacing w:line="360" w:lineRule="auto"/>
+        <w:jc w:val="both"/>
+        <w:rPr>
+          <w:rFonts w:ascii="Times New Roman" w:hAnsi="Times New Roman" w:cs="Times New Roman"/>
+          <w:sz w:val="24"/>
+          <w:szCs w:val="24"/>
+        </w:rPr>
+      </w:pPr>
+      <w:proofErr w:type="gramStart"/>
+      <w:r>
+        <w:rPr>
+          <w:rFonts w:ascii="Times New Roman" w:hAnsi="Times New Roman" w:cs="Times New Roman"/>
+          <w:sz w:val="24"/>
+          <w:szCs w:val="24"/>
+        </w:rPr>
+        <w:t>Console.log(</w:t>
+      </w:r>
+      <w:proofErr w:type="spellStart"/>
+      <w:proofErr w:type="gramEnd"/>
+      <w:r>
+        <w:rPr>
+          <w:rFonts w:ascii="Times New Roman" w:hAnsi="Times New Roman" w:cs="Times New Roman"/>
+          <w:sz w:val="24"/>
+          <w:szCs w:val="24"/>
+        </w:rPr>
+        <w:t>typeof</w:t>
+      </w:r>
+      <w:proofErr w:type="spellEnd"/>
+      <w:r>
+        <w:rPr>
+          <w:rFonts w:ascii="Times New Roman" w:hAnsi="Times New Roman" w:cs="Times New Roman"/>
+          <w:sz w:val="24"/>
+          <w:szCs w:val="24"/>
+        </w:rPr>
+        <w:t xml:space="preserve"> variável) – vai retornar o tipo dessa variável, em que retorna uma </w:t>
+      </w:r>
+      <w:proofErr w:type="spellStart"/>
+      <w:r>
+        <w:rPr>
+          <w:rFonts w:ascii="Times New Roman" w:hAnsi="Times New Roman" w:cs="Times New Roman"/>
+          <w:sz w:val="24"/>
+          <w:szCs w:val="24"/>
+        </w:rPr>
+        <w:t>string</w:t>
+      </w:r>
+      <w:proofErr w:type="spellEnd"/>
+      <w:r>
+        <w:rPr>
+          <w:rFonts w:ascii="Times New Roman" w:hAnsi="Times New Roman" w:cs="Times New Roman"/>
+          <w:sz w:val="24"/>
+          <w:szCs w:val="24"/>
+        </w:rPr>
+        <w:t xml:space="preserve"> indicando o tipo de um operando</w:t>
+      </w:r>
+    </w:p>
+    <w:p>
+      <w:pPr>
+        <w:spacing w:line="360" w:lineRule="auto"/>
+        <w:jc w:val="both"/>
+        <w:rPr>
+          <w:rFonts w:ascii="Times New Roman" w:hAnsi="Times New Roman" w:cs="Times New Roman"/>
+          <w:sz w:val="24"/>
+          <w:szCs w:val="24"/>
+        </w:rPr>
+      </w:pPr>
+    </w:p>
+    <w:p>
+      <w:pPr>
+        <w:spacing w:line="360" w:lineRule="auto"/>
+        <w:jc w:val="both"/>
+        <w:rPr>
+          <w:rFonts w:ascii="Times New Roman" w:hAnsi="Times New Roman" w:cs="Times New Roman"/>
+          <w:b/>
+          <w:bCs/>
+          <w:sz w:val="24"/>
+          <w:szCs w:val="24"/>
+        </w:rPr>
+      </w:pPr>
+      <w:r>
+        <w:rPr>
+          <w:rFonts w:ascii="Times New Roman" w:hAnsi="Times New Roman" w:cs="Times New Roman"/>
+          <w:b/>
+          <w:bCs/>
+          <w:sz w:val="24"/>
+          <w:szCs w:val="24"/>
+        </w:rPr>
+        <w:t>Conversão de tipos</w:t>
+      </w:r>
+    </w:p>
+    <w:p>
+      <w:pPr>
+        <w:spacing w:line="360" w:lineRule="auto"/>
+        <w:jc w:val="both"/>
+        <w:rPr>
+          <w:rFonts w:ascii="Times New Roman" w:hAnsi="Times New Roman" w:cs="Times New Roman"/>
+          <w:sz w:val="24"/>
+          <w:szCs w:val="24"/>
+        </w:rPr>
+      </w:pPr>
+      <w:r>
+        <w:rPr>
+          <w:rFonts w:ascii="Times New Roman" w:hAnsi="Times New Roman" w:cs="Times New Roman"/>
+          <w:sz w:val="24"/>
+          <w:szCs w:val="24"/>
+        </w:rPr>
+        <w:t xml:space="preserve">Temos no </w:t>
+      </w:r>
+      <w:proofErr w:type="spellStart"/>
+      <w:r>
+        <w:rPr>
+          <w:rFonts w:ascii="Times New Roman" w:hAnsi="Times New Roman" w:cs="Times New Roman"/>
+          <w:sz w:val="24"/>
+          <w:szCs w:val="24"/>
+        </w:rPr>
+        <w:t>JavaScript</w:t>
+      </w:r>
+      <w:proofErr w:type="spellEnd"/>
+      <w:r>
+        <w:rPr>
+          <w:rFonts w:ascii="Times New Roman" w:hAnsi="Times New Roman" w:cs="Times New Roman"/>
+          <w:sz w:val="24"/>
+          <w:szCs w:val="24"/>
+        </w:rPr>
+        <w:t xml:space="preserve"> as seguintes conversões:</w:t>
+      </w:r>
+    </w:p>
+    <w:p>
+      <w:pPr>
         <w:pStyle w:val="PargrafodaLista"/>
-        <w:spacing w:line="360" w:lineRule="auto"/>
-        <w:rPr>
-          <w:rFonts w:ascii="Times New Roman" w:hAnsi="Times New Roman" w:cs="Times New Roman"/>
-          <w:sz w:val="24"/>
-          <w:szCs w:val="24"/>
-        </w:rPr>
-      </w:pPr>
-    </w:p>
-    <w:p>
-      <w:pPr>
+        <w:numPr>
+          <w:ilvl w:val="0"/>
+          <w:numId w:val="4"/>
+        </w:numPr>
+        <w:spacing w:line="360" w:lineRule="auto"/>
+        <w:jc w:val="both"/>
+        <w:rPr>
+          <w:rFonts w:ascii="Times New Roman" w:hAnsi="Times New Roman" w:cs="Times New Roman"/>
+          <w:sz w:val="24"/>
+          <w:szCs w:val="24"/>
+        </w:rPr>
+      </w:pPr>
+      <w:r>
+        <w:rPr>
+          <w:rFonts w:ascii="Times New Roman" w:hAnsi="Times New Roman" w:cs="Times New Roman"/>
+          <w:sz w:val="24"/>
+          <w:szCs w:val="24"/>
+        </w:rPr>
+        <w:t xml:space="preserve">Conversão implícita – podemos converter um tipo de dado em outros, por exemplo, um número para uma </w:t>
+      </w:r>
+      <w:proofErr w:type="spellStart"/>
+      <w:r>
+        <w:rPr>
+          <w:rFonts w:ascii="Times New Roman" w:hAnsi="Times New Roman" w:cs="Times New Roman"/>
+          <w:sz w:val="24"/>
+          <w:szCs w:val="24"/>
+        </w:rPr>
+        <w:t>string</w:t>
+      </w:r>
+      <w:proofErr w:type="spellEnd"/>
+      <w:r>
+        <w:rPr>
+          <w:rFonts w:ascii="Times New Roman" w:hAnsi="Times New Roman" w:cs="Times New Roman"/>
+          <w:sz w:val="24"/>
+          <w:szCs w:val="24"/>
+        </w:rPr>
+        <w:t xml:space="preserve">, uma </w:t>
+      </w:r>
+      <w:proofErr w:type="spellStart"/>
+      <w:r>
+        <w:rPr>
+          <w:rFonts w:ascii="Times New Roman" w:hAnsi="Times New Roman" w:cs="Times New Roman"/>
+          <w:sz w:val="24"/>
+          <w:szCs w:val="24"/>
+        </w:rPr>
+        <w:t>string</w:t>
+      </w:r>
+      <w:proofErr w:type="spellEnd"/>
+      <w:r>
+        <w:rPr>
+          <w:rFonts w:ascii="Times New Roman" w:hAnsi="Times New Roman" w:cs="Times New Roman"/>
+          <w:sz w:val="24"/>
+          <w:szCs w:val="24"/>
+        </w:rPr>
+        <w:t xml:space="preserve"> para um número. Exemplo:</w:t>
+      </w:r>
+    </w:p>
+    <w:p>
+      <w:pPr>
+        <w:spacing w:line="360" w:lineRule="auto"/>
+        <w:ind w:left="720"/>
+        <w:jc w:val="both"/>
+        <w:rPr>
+          <w:rFonts w:ascii="Times New Roman" w:hAnsi="Times New Roman" w:cs="Times New Roman"/>
+          <w:sz w:val="24"/>
+          <w:szCs w:val="24"/>
+        </w:rPr>
+      </w:pPr>
+      <w:proofErr w:type="spellStart"/>
+      <w:r>
+        <w:rPr>
+          <w:rFonts w:ascii="Times New Roman" w:hAnsi="Times New Roman" w:cs="Times New Roman"/>
+          <w:sz w:val="24"/>
+          <w:szCs w:val="24"/>
+        </w:rPr>
+        <w:t>Const</w:t>
+      </w:r>
+      <w:proofErr w:type="spellEnd"/>
+      <w:r>
+        <w:rPr>
+          <w:rFonts w:ascii="Times New Roman" w:hAnsi="Times New Roman" w:cs="Times New Roman"/>
+          <w:sz w:val="24"/>
+          <w:szCs w:val="24"/>
+        </w:rPr>
+        <w:t xml:space="preserve"> </w:t>
+      </w:r>
+      <w:proofErr w:type="spellStart"/>
+      <w:r>
+        <w:rPr>
+          <w:rFonts w:ascii="Times New Roman" w:hAnsi="Times New Roman" w:cs="Times New Roman"/>
+          <w:sz w:val="24"/>
+          <w:szCs w:val="24"/>
+        </w:rPr>
+        <w:t>numero</w:t>
+      </w:r>
+      <w:proofErr w:type="spellEnd"/>
+      <w:r>
+        <w:rPr>
+          <w:rFonts w:ascii="Times New Roman" w:hAnsi="Times New Roman" w:cs="Times New Roman"/>
+          <w:sz w:val="24"/>
+          <w:szCs w:val="24"/>
+        </w:rPr>
+        <w:t xml:space="preserve"> = 456;</w:t>
+      </w:r>
+    </w:p>
+    <w:p>
+      <w:pPr>
+        <w:spacing w:line="360" w:lineRule="auto"/>
+        <w:ind w:left="720"/>
+        <w:jc w:val="both"/>
+        <w:rPr>
+          <w:rFonts w:ascii="Times New Roman" w:hAnsi="Times New Roman" w:cs="Times New Roman"/>
+          <w:sz w:val="24"/>
+          <w:szCs w:val="24"/>
+        </w:rPr>
+      </w:pPr>
+      <w:proofErr w:type="spellStart"/>
+      <w:r>
+        <w:rPr>
+          <w:rFonts w:ascii="Times New Roman" w:hAnsi="Times New Roman" w:cs="Times New Roman"/>
+          <w:sz w:val="24"/>
+          <w:szCs w:val="24"/>
+        </w:rPr>
+        <w:t>Const</w:t>
+      </w:r>
+      <w:proofErr w:type="spellEnd"/>
+      <w:r>
+        <w:rPr>
+          <w:rFonts w:ascii="Times New Roman" w:hAnsi="Times New Roman" w:cs="Times New Roman"/>
+          <w:sz w:val="24"/>
+          <w:szCs w:val="24"/>
+        </w:rPr>
+        <w:t xml:space="preserve"> </w:t>
+      </w:r>
+      <w:proofErr w:type="spellStart"/>
+      <w:r>
+        <w:rPr>
+          <w:rFonts w:ascii="Times New Roman" w:hAnsi="Times New Roman" w:cs="Times New Roman"/>
+          <w:sz w:val="24"/>
+          <w:szCs w:val="24"/>
+        </w:rPr>
+        <w:t>numeroString</w:t>
+      </w:r>
+      <w:proofErr w:type="spellEnd"/>
+      <w:r>
+        <w:rPr>
+          <w:rFonts w:ascii="Times New Roman" w:hAnsi="Times New Roman" w:cs="Times New Roman"/>
+          <w:sz w:val="24"/>
+          <w:szCs w:val="24"/>
+        </w:rPr>
+        <w:t xml:space="preserve"> = “456”;</w:t>
+      </w:r>
+    </w:p>
+    <w:p>
+      <w:pPr>
+        <w:spacing w:line="360" w:lineRule="auto"/>
+        <w:ind w:left="720"/>
+        <w:jc w:val="both"/>
+        <w:rPr>
+          <w:rFonts w:ascii="Times New Roman" w:hAnsi="Times New Roman" w:cs="Times New Roman"/>
+          <w:sz w:val="24"/>
+          <w:szCs w:val="24"/>
+        </w:rPr>
+      </w:pPr>
+      <w:proofErr w:type="gramStart"/>
+      <w:r>
+        <w:rPr>
+          <w:rFonts w:ascii="Times New Roman" w:hAnsi="Times New Roman" w:cs="Times New Roman"/>
+          <w:sz w:val="24"/>
+          <w:szCs w:val="24"/>
+        </w:rPr>
+        <w:t>Console.log(</w:t>
+      </w:r>
+      <w:proofErr w:type="spellStart"/>
+      <w:proofErr w:type="gramEnd"/>
+      <w:r>
+        <w:rPr>
+          <w:rFonts w:ascii="Times New Roman" w:hAnsi="Times New Roman" w:cs="Times New Roman"/>
+          <w:sz w:val="24"/>
+          <w:szCs w:val="24"/>
+        </w:rPr>
+        <w:t>numero</w:t>
+      </w:r>
+      <w:proofErr w:type="spellEnd"/>
+      <w:r>
+        <w:rPr>
+          <w:rFonts w:ascii="Times New Roman" w:hAnsi="Times New Roman" w:cs="Times New Roman"/>
+          <w:sz w:val="24"/>
+          <w:szCs w:val="24"/>
+        </w:rPr>
+        <w:t xml:space="preserve"> === </w:t>
+      </w:r>
+      <w:proofErr w:type="spellStart"/>
+      <w:r>
+        <w:rPr>
+          <w:rFonts w:ascii="Times New Roman" w:hAnsi="Times New Roman" w:cs="Times New Roman"/>
+          <w:sz w:val="24"/>
+          <w:szCs w:val="24"/>
+        </w:rPr>
+        <w:t>numeroString</w:t>
+      </w:r>
+      <w:proofErr w:type="spellEnd"/>
+      <w:r>
+        <w:rPr>
+          <w:rFonts w:ascii="Times New Roman" w:hAnsi="Times New Roman" w:cs="Times New Roman"/>
+          <w:sz w:val="24"/>
+          <w:szCs w:val="24"/>
+        </w:rPr>
+        <w:t>);</w:t>
+      </w:r>
+    </w:p>
+    <w:p>
+      <w:pPr>
+        <w:spacing w:line="360" w:lineRule="auto"/>
+        <w:ind w:left="720"/>
+        <w:jc w:val="both"/>
+        <w:rPr>
+          <w:rFonts w:ascii="Times New Roman" w:hAnsi="Times New Roman" w:cs="Times New Roman"/>
+          <w:sz w:val="24"/>
+          <w:szCs w:val="24"/>
+        </w:rPr>
+      </w:pPr>
+      <w:r>
+        <w:rPr>
+          <w:rFonts w:ascii="Times New Roman" w:hAnsi="Times New Roman" w:cs="Times New Roman"/>
+          <w:sz w:val="24"/>
+          <w:szCs w:val="24"/>
+        </w:rPr>
+        <w:t xml:space="preserve">Dessa forma, será retornada que é falsa essa comparação, pois um número não é igual a uma </w:t>
+      </w:r>
+      <w:proofErr w:type="spellStart"/>
+      <w:r>
+        <w:rPr>
+          <w:rFonts w:ascii="Times New Roman" w:hAnsi="Times New Roman" w:cs="Times New Roman"/>
+          <w:sz w:val="24"/>
+          <w:szCs w:val="24"/>
+        </w:rPr>
+        <w:t>string</w:t>
+      </w:r>
+      <w:proofErr w:type="spellEnd"/>
+      <w:r>
+        <w:rPr>
+          <w:rFonts w:ascii="Times New Roman" w:hAnsi="Times New Roman" w:cs="Times New Roman"/>
+          <w:sz w:val="24"/>
+          <w:szCs w:val="24"/>
+        </w:rPr>
+        <w:t xml:space="preserve">, mas para fazer a conversão do número para </w:t>
+      </w:r>
+      <w:proofErr w:type="spellStart"/>
+      <w:r>
+        <w:rPr>
+          <w:rFonts w:ascii="Times New Roman" w:hAnsi="Times New Roman" w:cs="Times New Roman"/>
+          <w:sz w:val="24"/>
+          <w:szCs w:val="24"/>
+        </w:rPr>
+        <w:t>string</w:t>
+      </w:r>
+      <w:proofErr w:type="spellEnd"/>
+      <w:r>
+        <w:rPr>
+          <w:rFonts w:ascii="Times New Roman" w:hAnsi="Times New Roman" w:cs="Times New Roman"/>
+          <w:sz w:val="24"/>
+          <w:szCs w:val="24"/>
+        </w:rPr>
+        <w:t>, podemos fazer da seguinte forma:</w:t>
+      </w:r>
+    </w:p>
+    <w:p>
+      <w:pPr>
+        <w:spacing w:line="360" w:lineRule="auto"/>
+        <w:ind w:left="720"/>
+        <w:jc w:val="both"/>
+        <w:rPr>
+          <w:rFonts w:ascii="Times New Roman" w:hAnsi="Times New Roman" w:cs="Times New Roman"/>
+          <w:sz w:val="24"/>
+          <w:szCs w:val="24"/>
+        </w:rPr>
+      </w:pPr>
+      <w:proofErr w:type="gramStart"/>
+      <w:r>
+        <w:rPr>
+          <w:rFonts w:ascii="Times New Roman" w:hAnsi="Times New Roman" w:cs="Times New Roman"/>
+          <w:sz w:val="24"/>
+          <w:szCs w:val="24"/>
+        </w:rPr>
+        <w:t>Console.log(</w:t>
+      </w:r>
+      <w:proofErr w:type="spellStart"/>
+      <w:proofErr w:type="gramEnd"/>
+      <w:r>
+        <w:rPr>
+          <w:rFonts w:ascii="Times New Roman" w:hAnsi="Times New Roman" w:cs="Times New Roman"/>
+          <w:sz w:val="24"/>
+          <w:szCs w:val="24"/>
+        </w:rPr>
+        <w:t>numero</w:t>
+      </w:r>
+      <w:proofErr w:type="spellEnd"/>
+      <w:r>
+        <w:rPr>
+          <w:rFonts w:ascii="Times New Roman" w:hAnsi="Times New Roman" w:cs="Times New Roman"/>
+          <w:sz w:val="24"/>
+          <w:szCs w:val="24"/>
+        </w:rPr>
+        <w:t xml:space="preserve"> == </w:t>
+      </w:r>
+      <w:proofErr w:type="spellStart"/>
+      <w:r>
+        <w:rPr>
+          <w:rFonts w:ascii="Times New Roman" w:hAnsi="Times New Roman" w:cs="Times New Roman"/>
+          <w:sz w:val="24"/>
+          <w:szCs w:val="24"/>
+        </w:rPr>
+        <w:t>numeroString</w:t>
+      </w:r>
+      <w:proofErr w:type="spellEnd"/>
+      <w:r>
+        <w:rPr>
+          <w:rFonts w:ascii="Times New Roman" w:hAnsi="Times New Roman" w:cs="Times New Roman"/>
+          <w:sz w:val="24"/>
+          <w:szCs w:val="24"/>
+        </w:rPr>
+        <w:t>);</w:t>
+      </w:r>
+    </w:p>
+    <w:p>
+      <w:pPr>
+        <w:spacing w:line="360" w:lineRule="auto"/>
+        <w:ind w:left="720"/>
+        <w:jc w:val="both"/>
+        <w:rPr>
+          <w:rFonts w:ascii="Times New Roman" w:hAnsi="Times New Roman" w:cs="Times New Roman"/>
+          <w:sz w:val="24"/>
+          <w:szCs w:val="24"/>
+        </w:rPr>
+      </w:pPr>
+      <w:r>
+        <w:rPr>
+          <w:rFonts w:ascii="Times New Roman" w:hAnsi="Times New Roman" w:cs="Times New Roman"/>
+          <w:sz w:val="24"/>
+          <w:szCs w:val="24"/>
+        </w:rPr>
+        <w:t xml:space="preserve">Logo, assim será retornado o valor de </w:t>
+      </w:r>
+      <w:proofErr w:type="spellStart"/>
+      <w:r>
+        <w:rPr>
+          <w:rFonts w:ascii="Times New Roman" w:hAnsi="Times New Roman" w:cs="Times New Roman"/>
+          <w:sz w:val="24"/>
+          <w:szCs w:val="24"/>
+        </w:rPr>
+        <w:t>true</w:t>
+      </w:r>
+      <w:proofErr w:type="spellEnd"/>
+      <w:r>
+        <w:rPr>
+          <w:rFonts w:ascii="Times New Roman" w:hAnsi="Times New Roman" w:cs="Times New Roman"/>
+          <w:sz w:val="24"/>
+          <w:szCs w:val="24"/>
+        </w:rPr>
+        <w:t xml:space="preserve">. </w:t>
+      </w:r>
+    </w:p>
+    <w:p>
+      <w:pPr>
+        <w:pStyle w:val="PargrafodaLista"/>
+        <w:numPr>
+          <w:ilvl w:val="0"/>
+          <w:numId w:val="4"/>
+        </w:numPr>
+        <w:spacing w:line="360" w:lineRule="auto"/>
+        <w:jc w:val="both"/>
+        <w:rPr>
+          <w:rFonts w:ascii="Times New Roman" w:hAnsi="Times New Roman" w:cs="Times New Roman"/>
+          <w:sz w:val="24"/>
+          <w:szCs w:val="24"/>
+        </w:rPr>
+      </w:pPr>
+      <w:r>
+        <w:rPr>
+          <w:rFonts w:ascii="Times New Roman" w:hAnsi="Times New Roman" w:cs="Times New Roman"/>
+          <w:sz w:val="24"/>
+          <w:szCs w:val="24"/>
+        </w:rPr>
+        <w:t xml:space="preserve">Conversão explícita </w:t>
+      </w:r>
+    </w:p>
+    <w:p>
+      <w:pPr>
+        <w:pStyle w:val="PargrafodaLista"/>
+        <w:spacing w:line="360" w:lineRule="auto"/>
+        <w:jc w:val="both"/>
+        <w:rPr>
+          <w:rFonts w:ascii="Times New Roman" w:hAnsi="Times New Roman" w:cs="Times New Roman"/>
+          <w:sz w:val="24"/>
+          <w:szCs w:val="24"/>
+        </w:rPr>
+      </w:pPr>
+      <w:r>
+        <w:rPr>
+          <w:rFonts w:ascii="Times New Roman" w:hAnsi="Times New Roman" w:cs="Times New Roman"/>
+          <w:sz w:val="24"/>
+          <w:szCs w:val="24"/>
+        </w:rPr>
+        <w:t>Mas podemos fazer da seguinte forma, que é a mais recomendada&gt;</w:t>
+      </w:r>
+    </w:p>
+    <w:p>
+      <w:pPr>
+        <w:pStyle w:val="PargrafodaLista"/>
+        <w:spacing w:line="360" w:lineRule="auto"/>
+        <w:jc w:val="both"/>
+        <w:rPr>
+          <w:rFonts w:ascii="Times New Roman" w:hAnsi="Times New Roman" w:cs="Times New Roman"/>
+          <w:sz w:val="24"/>
+          <w:szCs w:val="24"/>
+        </w:rPr>
+      </w:pPr>
+      <w:r>
+        <w:rPr>
+          <w:rFonts w:ascii="Times New Roman" w:hAnsi="Times New Roman" w:cs="Times New Roman"/>
+          <w:sz w:val="24"/>
+          <w:szCs w:val="24"/>
+        </w:rPr>
+        <w:lastRenderedPageBreak/>
+        <w:tab/>
+      </w:r>
+      <w:proofErr w:type="spellStart"/>
+      <w:proofErr w:type="gramStart"/>
+      <w:r>
+        <w:rPr>
+          <w:rFonts w:ascii="Times New Roman" w:hAnsi="Times New Roman" w:cs="Times New Roman"/>
+          <w:sz w:val="24"/>
+          <w:szCs w:val="24"/>
+        </w:rPr>
+        <w:t>Number</w:t>
+      </w:r>
+      <w:proofErr w:type="spellEnd"/>
+      <w:r>
+        <w:rPr>
+          <w:rFonts w:ascii="Times New Roman" w:hAnsi="Times New Roman" w:cs="Times New Roman"/>
+          <w:sz w:val="24"/>
+          <w:szCs w:val="24"/>
+        </w:rPr>
+        <w:t>(</w:t>
+      </w:r>
+      <w:proofErr w:type="gramEnd"/>
+      <w:r>
+        <w:rPr>
+          <w:rFonts w:ascii="Times New Roman" w:hAnsi="Times New Roman" w:cs="Times New Roman"/>
+          <w:sz w:val="24"/>
+          <w:szCs w:val="24"/>
+        </w:rPr>
+        <w:t xml:space="preserve">) – pra transformar uma </w:t>
+      </w:r>
+      <w:proofErr w:type="spellStart"/>
+      <w:r>
+        <w:rPr>
+          <w:rFonts w:ascii="Times New Roman" w:hAnsi="Times New Roman" w:cs="Times New Roman"/>
+          <w:sz w:val="24"/>
+          <w:szCs w:val="24"/>
+        </w:rPr>
+        <w:t>string</w:t>
+      </w:r>
+      <w:proofErr w:type="spellEnd"/>
+      <w:r>
+        <w:rPr>
+          <w:rFonts w:ascii="Times New Roman" w:hAnsi="Times New Roman" w:cs="Times New Roman"/>
+          <w:sz w:val="24"/>
+          <w:szCs w:val="24"/>
+        </w:rPr>
+        <w:t xml:space="preserve"> para um número</w:t>
+      </w:r>
+      <w:r>
+        <w:rPr>
+          <w:rFonts w:ascii="Times New Roman" w:hAnsi="Times New Roman" w:cs="Times New Roman"/>
+          <w:sz w:val="24"/>
+          <w:szCs w:val="24"/>
+        </w:rPr>
+        <w:t xml:space="preserve"> (se caso a </w:t>
+      </w:r>
+      <w:proofErr w:type="spellStart"/>
+      <w:r>
+        <w:rPr>
+          <w:rFonts w:ascii="Times New Roman" w:hAnsi="Times New Roman" w:cs="Times New Roman"/>
+          <w:sz w:val="24"/>
+          <w:szCs w:val="24"/>
+        </w:rPr>
+        <w:t>string</w:t>
+      </w:r>
+      <w:proofErr w:type="spellEnd"/>
+      <w:r>
+        <w:rPr>
+          <w:rFonts w:ascii="Times New Roman" w:hAnsi="Times New Roman" w:cs="Times New Roman"/>
+          <w:sz w:val="24"/>
+          <w:szCs w:val="24"/>
+        </w:rPr>
+        <w:t xml:space="preserve"> tiver uma caractere, ele vai retornar </w:t>
+      </w:r>
+      <w:proofErr w:type="spellStart"/>
+      <w:r>
+        <w:rPr>
+          <w:rFonts w:ascii="Times New Roman" w:hAnsi="Times New Roman" w:cs="Times New Roman"/>
+          <w:sz w:val="24"/>
+          <w:szCs w:val="24"/>
+        </w:rPr>
+        <w:t>NaN</w:t>
+      </w:r>
+      <w:proofErr w:type="spellEnd"/>
+      <w:r>
+        <w:rPr>
+          <w:rFonts w:ascii="Times New Roman" w:hAnsi="Times New Roman" w:cs="Times New Roman"/>
+          <w:sz w:val="24"/>
+          <w:szCs w:val="24"/>
+        </w:rPr>
+        <w:t>, pois não tem o valor correto)</w:t>
+      </w:r>
+    </w:p>
+    <w:p>
+      <w:pPr>
+        <w:pStyle w:val="PargrafodaLista"/>
+        <w:spacing w:line="360" w:lineRule="auto"/>
+        <w:ind w:firstLine="696"/>
+        <w:jc w:val="both"/>
+        <w:rPr>
+          <w:rFonts w:ascii="Times New Roman" w:hAnsi="Times New Roman" w:cs="Times New Roman"/>
+          <w:sz w:val="24"/>
+          <w:szCs w:val="24"/>
+        </w:rPr>
+      </w:pPr>
+      <w:proofErr w:type="spellStart"/>
+      <w:proofErr w:type="gramStart"/>
+      <w:r>
+        <w:rPr>
+          <w:rFonts w:ascii="Times New Roman" w:hAnsi="Times New Roman" w:cs="Times New Roman"/>
+          <w:sz w:val="24"/>
+          <w:szCs w:val="24"/>
+        </w:rPr>
+        <w:t>String</w:t>
+      </w:r>
+      <w:proofErr w:type="spellEnd"/>
+      <w:r>
+        <w:rPr>
+          <w:rFonts w:ascii="Times New Roman" w:hAnsi="Times New Roman" w:cs="Times New Roman"/>
+          <w:sz w:val="24"/>
+          <w:szCs w:val="24"/>
+        </w:rPr>
+        <w:t>(</w:t>
+      </w:r>
+      <w:proofErr w:type="gramEnd"/>
+      <w:r>
+        <w:rPr>
+          <w:rFonts w:ascii="Times New Roman" w:hAnsi="Times New Roman" w:cs="Times New Roman"/>
+          <w:sz w:val="24"/>
+          <w:szCs w:val="24"/>
+        </w:rPr>
+        <w:t xml:space="preserve">) – pra transformar um número para uma </w:t>
+      </w:r>
+      <w:proofErr w:type="spellStart"/>
+      <w:r>
+        <w:rPr>
+          <w:rFonts w:ascii="Times New Roman" w:hAnsi="Times New Roman" w:cs="Times New Roman"/>
+          <w:sz w:val="24"/>
+          <w:szCs w:val="24"/>
+        </w:rPr>
+        <w:t>string</w:t>
+      </w:r>
+      <w:proofErr w:type="spellEnd"/>
+      <w:r>
+        <w:rPr>
+          <w:rFonts w:ascii="Times New Roman" w:hAnsi="Times New Roman" w:cs="Times New Roman"/>
+          <w:sz w:val="24"/>
+          <w:szCs w:val="24"/>
+        </w:rPr>
+        <w:t xml:space="preserve"> – também tem o </w:t>
+      </w:r>
+      <w:proofErr w:type="spellStart"/>
+      <w:r>
+        <w:rPr>
+          <w:rFonts w:ascii="Times New Roman" w:hAnsi="Times New Roman" w:cs="Times New Roman"/>
+          <w:sz w:val="24"/>
+          <w:szCs w:val="24"/>
+        </w:rPr>
+        <w:t>toString</w:t>
+      </w:r>
+      <w:proofErr w:type="spellEnd"/>
+      <w:r>
+        <w:rPr>
+          <w:rFonts w:ascii="Times New Roman" w:hAnsi="Times New Roman" w:cs="Times New Roman"/>
+          <w:sz w:val="24"/>
+          <w:szCs w:val="24"/>
+        </w:rPr>
+        <w:t>() é uma outra forma para fazer essa conversão, que é mais parecida com outras linguagens de programação</w:t>
+      </w:r>
+    </w:p>
+    <w:p>
+      <w:pPr>
+        <w:spacing w:line="360" w:lineRule="auto"/>
+        <w:jc w:val="both"/>
+        <w:rPr>
+          <w:rFonts w:ascii="Times New Roman" w:hAnsi="Times New Roman" w:cs="Times New Roman"/>
+          <w:sz w:val="24"/>
+          <w:szCs w:val="24"/>
+        </w:rPr>
+      </w:pPr>
+    </w:p>
+    <w:p>
+      <w:pPr>
+        <w:spacing w:line="360" w:lineRule="auto"/>
+        <w:jc w:val="both"/>
+        <w:rPr>
+          <w:rFonts w:ascii="Times New Roman" w:hAnsi="Times New Roman" w:cs="Times New Roman"/>
+          <w:b/>
+          <w:bCs/>
+          <w:sz w:val="24"/>
+          <w:szCs w:val="24"/>
+        </w:rPr>
+      </w:pPr>
+      <w:r>
+        <w:rPr>
+          <w:rFonts w:ascii="Times New Roman" w:hAnsi="Times New Roman" w:cs="Times New Roman"/>
+          <w:b/>
+          <w:bCs/>
+          <w:sz w:val="24"/>
+          <w:szCs w:val="24"/>
+        </w:rPr>
+        <w:t xml:space="preserve">Palavras para não colocar em </w:t>
+      </w:r>
+      <w:proofErr w:type="spellStart"/>
+      <w:r>
+        <w:rPr>
+          <w:rFonts w:ascii="Times New Roman" w:hAnsi="Times New Roman" w:cs="Times New Roman"/>
+          <w:b/>
+          <w:bCs/>
+          <w:sz w:val="24"/>
+          <w:szCs w:val="24"/>
+        </w:rPr>
+        <w:t>declarões</w:t>
+      </w:r>
+      <w:proofErr w:type="spellEnd"/>
+      <w:r>
+        <w:rPr>
+          <w:rFonts w:ascii="Times New Roman" w:hAnsi="Times New Roman" w:cs="Times New Roman"/>
+          <w:b/>
+          <w:bCs/>
+          <w:sz w:val="24"/>
+          <w:szCs w:val="24"/>
+        </w:rPr>
+        <w:t>:</w:t>
+      </w:r>
+    </w:p>
+    <w:p>
+      <w:pPr>
+        <w:shd w:val="clear" w:color="auto" w:fill="272822"/>
+        <w:tabs>
+          <w:tab w:val="left" w:pos="916"/>
+          <w:tab w:val="left" w:pos="1832"/>
+          <w:tab w:val="left" w:pos="2748"/>
+          <w:tab w:val="left" w:pos="3664"/>
+          <w:tab w:val="left" w:pos="4580"/>
+          <w:tab w:val="left" w:pos="5496"/>
+          <w:tab w:val="left" w:pos="6412"/>
+          <w:tab w:val="left" w:pos="7328"/>
+          <w:tab w:val="left" w:pos="8244"/>
+          <w:tab w:val="left" w:pos="9160"/>
+          <w:tab w:val="left" w:pos="10076"/>
+          <w:tab w:val="left" w:pos="10992"/>
+          <w:tab w:val="left" w:pos="11908"/>
+          <w:tab w:val="left" w:pos="12824"/>
+          <w:tab w:val="left" w:pos="13740"/>
+          <w:tab w:val="left" w:pos="14656"/>
+        </w:tabs>
+        <w:spacing w:after="0" w:line="240" w:lineRule="auto"/>
+        <w:rPr>
+          <w:rFonts w:ascii="Courier New" w:eastAsia="Times New Roman" w:hAnsi="Courier New" w:cs="Courier New"/>
+          <w:color w:val="FFFFFF"/>
+          <w:sz w:val="20"/>
+          <w:szCs w:val="20"/>
+          <w:lang w:eastAsia="pt-BR"/>
+        </w:rPr>
+      </w:pPr>
+      <w:proofErr w:type="spellStart"/>
+      <w:r>
+        <w:rPr>
+          <w:rFonts w:ascii="Courier New" w:eastAsia="Times New Roman" w:hAnsi="Courier New" w:cs="Courier New"/>
+          <w:color w:val="FFFFFF"/>
+          <w:sz w:val="20"/>
+          <w:szCs w:val="20"/>
+          <w:lang w:eastAsia="pt-BR"/>
+        </w:rPr>
+        <w:t>arguments</w:t>
+      </w:r>
+      <w:proofErr w:type="spellEnd"/>
+    </w:p>
+    <w:p>
+      <w:pPr>
+        <w:shd w:val="clear" w:color="auto" w:fill="272822"/>
+        <w:tabs>
+          <w:tab w:val="left" w:pos="916"/>
+          <w:tab w:val="left" w:pos="1832"/>
+          <w:tab w:val="left" w:pos="2748"/>
+          <w:tab w:val="left" w:pos="3664"/>
+          <w:tab w:val="left" w:pos="4580"/>
+          <w:tab w:val="left" w:pos="5496"/>
+          <w:tab w:val="left" w:pos="6412"/>
+          <w:tab w:val="left" w:pos="7328"/>
+          <w:tab w:val="left" w:pos="8244"/>
+          <w:tab w:val="left" w:pos="9160"/>
+          <w:tab w:val="left" w:pos="10076"/>
+          <w:tab w:val="left" w:pos="10992"/>
+          <w:tab w:val="left" w:pos="11908"/>
+          <w:tab w:val="left" w:pos="12824"/>
+          <w:tab w:val="left" w:pos="13740"/>
+          <w:tab w:val="left" w:pos="14656"/>
+        </w:tabs>
+        <w:spacing w:after="0" w:line="240" w:lineRule="auto"/>
+        <w:rPr>
+          <w:rFonts w:ascii="Courier New" w:eastAsia="Times New Roman" w:hAnsi="Courier New" w:cs="Courier New"/>
+          <w:color w:val="FFFFFF"/>
+          <w:sz w:val="20"/>
+          <w:szCs w:val="20"/>
+          <w:lang w:eastAsia="pt-BR"/>
+        </w:rPr>
+      </w:pPr>
+      <w:r>
+        <w:rPr>
+          <w:rFonts w:ascii="Courier New" w:eastAsia="Times New Roman" w:hAnsi="Courier New" w:cs="Courier New"/>
+          <w:color w:val="66D9EF"/>
+          <w:sz w:val="20"/>
+          <w:szCs w:val="20"/>
+          <w:lang w:eastAsia="pt-BR"/>
+        </w:rPr>
+        <w:t>as</w:t>
+      </w:r>
+    </w:p>
+    <w:p>
+      <w:pPr>
+        <w:shd w:val="clear" w:color="auto" w:fill="272822"/>
+        <w:tabs>
+          <w:tab w:val="left" w:pos="916"/>
+          <w:tab w:val="left" w:pos="1832"/>
+          <w:tab w:val="left" w:pos="2748"/>
+          <w:tab w:val="left" w:pos="3664"/>
+          <w:tab w:val="left" w:pos="4580"/>
+          <w:tab w:val="left" w:pos="5496"/>
+          <w:tab w:val="left" w:pos="6412"/>
+          <w:tab w:val="left" w:pos="7328"/>
+          <w:tab w:val="left" w:pos="8244"/>
+          <w:tab w:val="left" w:pos="9160"/>
+          <w:tab w:val="left" w:pos="10076"/>
+          <w:tab w:val="left" w:pos="10992"/>
+          <w:tab w:val="left" w:pos="11908"/>
+          <w:tab w:val="left" w:pos="12824"/>
+          <w:tab w:val="left" w:pos="13740"/>
+          <w:tab w:val="left" w:pos="14656"/>
+        </w:tabs>
+        <w:spacing w:after="0" w:line="240" w:lineRule="auto"/>
+        <w:rPr>
+          <w:rFonts w:ascii="Courier New" w:eastAsia="Times New Roman" w:hAnsi="Courier New" w:cs="Courier New"/>
+          <w:color w:val="FFFFFF"/>
+          <w:sz w:val="20"/>
+          <w:szCs w:val="20"/>
+          <w:lang w:eastAsia="pt-BR"/>
+        </w:rPr>
+      </w:pPr>
+      <w:proofErr w:type="spellStart"/>
+      <w:r>
+        <w:rPr>
+          <w:rFonts w:ascii="Courier New" w:eastAsia="Times New Roman" w:hAnsi="Courier New" w:cs="Courier New"/>
+          <w:color w:val="FFFFFF"/>
+          <w:sz w:val="20"/>
+          <w:szCs w:val="20"/>
+          <w:lang w:eastAsia="pt-BR"/>
+        </w:rPr>
+        <w:t>async</w:t>
+      </w:r>
+      <w:proofErr w:type="spellEnd"/>
+    </w:p>
+    <w:p>
+      <w:pPr>
+        <w:shd w:val="clear" w:color="auto" w:fill="272822"/>
+        <w:tabs>
+          <w:tab w:val="left" w:pos="916"/>
+          <w:tab w:val="left" w:pos="1832"/>
+          <w:tab w:val="left" w:pos="2748"/>
+          <w:tab w:val="left" w:pos="3664"/>
+          <w:tab w:val="left" w:pos="4580"/>
+          <w:tab w:val="left" w:pos="5496"/>
+          <w:tab w:val="left" w:pos="6412"/>
+          <w:tab w:val="left" w:pos="7328"/>
+          <w:tab w:val="left" w:pos="8244"/>
+          <w:tab w:val="left" w:pos="9160"/>
+          <w:tab w:val="left" w:pos="10076"/>
+          <w:tab w:val="left" w:pos="10992"/>
+          <w:tab w:val="left" w:pos="11908"/>
+          <w:tab w:val="left" w:pos="12824"/>
+          <w:tab w:val="left" w:pos="13740"/>
+          <w:tab w:val="left" w:pos="14656"/>
+        </w:tabs>
+        <w:spacing w:after="0" w:line="240" w:lineRule="auto"/>
+        <w:rPr>
+          <w:rFonts w:ascii="Courier New" w:eastAsia="Times New Roman" w:hAnsi="Courier New" w:cs="Courier New"/>
+          <w:color w:val="FFFFFF"/>
+          <w:sz w:val="20"/>
+          <w:szCs w:val="20"/>
+          <w:lang w:eastAsia="pt-BR"/>
+        </w:rPr>
+      </w:pPr>
+      <w:proofErr w:type="spellStart"/>
+      <w:r>
+        <w:rPr>
+          <w:rFonts w:ascii="Courier New" w:eastAsia="Times New Roman" w:hAnsi="Courier New" w:cs="Courier New"/>
+          <w:color w:val="FFFFFF"/>
+          <w:sz w:val="20"/>
+          <w:szCs w:val="20"/>
+          <w:lang w:eastAsia="pt-BR"/>
+        </w:rPr>
+        <w:t>await</w:t>
+      </w:r>
+      <w:proofErr w:type="spellEnd"/>
+    </w:p>
+    <w:p>
+      <w:pPr>
+        <w:shd w:val="clear" w:color="auto" w:fill="272822"/>
+        <w:tabs>
+          <w:tab w:val="left" w:pos="916"/>
+          <w:tab w:val="left" w:pos="1832"/>
+          <w:tab w:val="left" w:pos="2748"/>
+          <w:tab w:val="left" w:pos="3664"/>
+          <w:tab w:val="left" w:pos="4580"/>
+          <w:tab w:val="left" w:pos="5496"/>
+          <w:tab w:val="left" w:pos="6412"/>
+          <w:tab w:val="left" w:pos="7328"/>
+          <w:tab w:val="left" w:pos="8244"/>
+          <w:tab w:val="left" w:pos="9160"/>
+          <w:tab w:val="left" w:pos="10076"/>
+          <w:tab w:val="left" w:pos="10992"/>
+          <w:tab w:val="left" w:pos="11908"/>
+          <w:tab w:val="left" w:pos="12824"/>
+          <w:tab w:val="left" w:pos="13740"/>
+          <w:tab w:val="left" w:pos="14656"/>
+        </w:tabs>
+        <w:spacing w:after="0" w:line="240" w:lineRule="auto"/>
+        <w:rPr>
+          <w:rFonts w:ascii="Courier New" w:eastAsia="Times New Roman" w:hAnsi="Courier New" w:cs="Courier New"/>
+          <w:color w:val="FFFFFF"/>
+          <w:sz w:val="20"/>
+          <w:szCs w:val="20"/>
+          <w:lang w:eastAsia="pt-BR"/>
+        </w:rPr>
+      </w:pPr>
+      <w:r>
+        <w:rPr>
+          <w:rFonts w:ascii="Courier New" w:eastAsia="Times New Roman" w:hAnsi="Courier New" w:cs="Courier New"/>
+          <w:color w:val="66D9EF"/>
+          <w:sz w:val="20"/>
+          <w:szCs w:val="20"/>
+          <w:lang w:eastAsia="pt-BR"/>
+        </w:rPr>
+        <w:t>break</w:t>
+      </w:r>
+    </w:p>
+    <w:p>
+      <w:pPr>
+        <w:shd w:val="clear" w:color="auto" w:fill="272822"/>
+        <w:tabs>
+          <w:tab w:val="left" w:pos="916"/>
+          <w:tab w:val="left" w:pos="1832"/>
+          <w:tab w:val="left" w:pos="2748"/>
+          <w:tab w:val="left" w:pos="3664"/>
+          <w:tab w:val="left" w:pos="4580"/>
+          <w:tab w:val="left" w:pos="5496"/>
+          <w:tab w:val="left" w:pos="6412"/>
+          <w:tab w:val="left" w:pos="7328"/>
+          <w:tab w:val="left" w:pos="8244"/>
+          <w:tab w:val="left" w:pos="9160"/>
+          <w:tab w:val="left" w:pos="10076"/>
+          <w:tab w:val="left" w:pos="10992"/>
+          <w:tab w:val="left" w:pos="11908"/>
+          <w:tab w:val="left" w:pos="12824"/>
+          <w:tab w:val="left" w:pos="13740"/>
+          <w:tab w:val="left" w:pos="14656"/>
+        </w:tabs>
+        <w:spacing w:after="0" w:line="240" w:lineRule="auto"/>
+        <w:rPr>
+          <w:rFonts w:ascii="Courier New" w:eastAsia="Times New Roman" w:hAnsi="Courier New" w:cs="Courier New"/>
+          <w:color w:val="FFFFFF"/>
+          <w:sz w:val="20"/>
+          <w:szCs w:val="20"/>
+          <w:lang w:eastAsia="pt-BR"/>
+        </w:rPr>
+      </w:pPr>
+      <w:r>
+        <w:rPr>
+          <w:rFonts w:ascii="Courier New" w:eastAsia="Times New Roman" w:hAnsi="Courier New" w:cs="Courier New"/>
+          <w:color w:val="66D9EF"/>
+          <w:sz w:val="20"/>
+          <w:szCs w:val="20"/>
+          <w:lang w:eastAsia="pt-BR"/>
+        </w:rPr>
+        <w:t>case</w:t>
+      </w:r>
+    </w:p>
+    <w:p>
+      <w:pPr>
+        <w:shd w:val="clear" w:color="auto" w:fill="272822"/>
+        <w:tabs>
+          <w:tab w:val="left" w:pos="916"/>
+          <w:tab w:val="left" w:pos="1832"/>
+          <w:tab w:val="left" w:pos="2748"/>
+          <w:tab w:val="left" w:pos="3664"/>
+          <w:tab w:val="left" w:pos="4580"/>
+          <w:tab w:val="left" w:pos="5496"/>
+          <w:tab w:val="left" w:pos="6412"/>
+          <w:tab w:val="left" w:pos="7328"/>
+          <w:tab w:val="left" w:pos="8244"/>
+          <w:tab w:val="left" w:pos="9160"/>
+          <w:tab w:val="left" w:pos="10076"/>
+          <w:tab w:val="left" w:pos="10992"/>
+          <w:tab w:val="left" w:pos="11908"/>
+          <w:tab w:val="left" w:pos="12824"/>
+          <w:tab w:val="left" w:pos="13740"/>
+          <w:tab w:val="left" w:pos="14656"/>
+        </w:tabs>
+        <w:spacing w:after="0" w:line="240" w:lineRule="auto"/>
+        <w:rPr>
+          <w:rFonts w:ascii="Courier New" w:eastAsia="Times New Roman" w:hAnsi="Courier New" w:cs="Courier New"/>
+          <w:color w:val="FFFFFF"/>
+          <w:sz w:val="20"/>
+          <w:szCs w:val="20"/>
+          <w:lang w:eastAsia="pt-BR"/>
+        </w:rPr>
+      </w:pPr>
+      <w:r>
+        <w:rPr>
+          <w:rFonts w:ascii="Courier New" w:eastAsia="Times New Roman" w:hAnsi="Courier New" w:cs="Courier New"/>
+          <w:color w:val="66D9EF"/>
+          <w:sz w:val="20"/>
+          <w:szCs w:val="20"/>
+          <w:lang w:eastAsia="pt-BR"/>
+        </w:rPr>
+        <w:t>catch</w:t>
+      </w:r>
+    </w:p>
+    <w:p>
+      <w:pPr>
+        <w:shd w:val="clear" w:color="auto" w:fill="272822"/>
+        <w:tabs>
+          <w:tab w:val="left" w:pos="916"/>
+          <w:tab w:val="left" w:pos="1832"/>
+          <w:tab w:val="left" w:pos="2748"/>
+          <w:tab w:val="left" w:pos="3664"/>
+          <w:tab w:val="left" w:pos="4580"/>
+          <w:tab w:val="left" w:pos="5496"/>
+          <w:tab w:val="left" w:pos="6412"/>
+          <w:tab w:val="left" w:pos="7328"/>
+          <w:tab w:val="left" w:pos="8244"/>
+          <w:tab w:val="left" w:pos="9160"/>
+          <w:tab w:val="left" w:pos="10076"/>
+          <w:tab w:val="left" w:pos="10992"/>
+          <w:tab w:val="left" w:pos="11908"/>
+          <w:tab w:val="left" w:pos="12824"/>
+          <w:tab w:val="left" w:pos="13740"/>
+          <w:tab w:val="left" w:pos="14656"/>
+        </w:tabs>
+        <w:spacing w:after="0" w:line="240" w:lineRule="auto"/>
+        <w:rPr>
+          <w:rFonts w:ascii="Courier New" w:eastAsia="Times New Roman" w:hAnsi="Courier New" w:cs="Courier New"/>
+          <w:color w:val="FFFFFF"/>
+          <w:sz w:val="20"/>
+          <w:szCs w:val="20"/>
+          <w:lang w:eastAsia="pt-BR"/>
+        </w:rPr>
+      </w:pPr>
+      <w:proofErr w:type="spellStart"/>
+      <w:r>
+        <w:rPr>
+          <w:rFonts w:ascii="Courier New" w:eastAsia="Times New Roman" w:hAnsi="Courier New" w:cs="Courier New"/>
+          <w:color w:val="66D9EF"/>
+          <w:sz w:val="20"/>
+          <w:szCs w:val="20"/>
+          <w:lang w:eastAsia="pt-BR"/>
+        </w:rPr>
+        <w:t>class</w:t>
+      </w:r>
+      <w:proofErr w:type="spellEnd"/>
+    </w:p>
+    <w:p>
+      <w:pPr>
+        <w:shd w:val="clear" w:color="auto" w:fill="272822"/>
+        <w:tabs>
+          <w:tab w:val="left" w:pos="916"/>
+          <w:tab w:val="left" w:pos="1832"/>
+          <w:tab w:val="left" w:pos="2748"/>
+          <w:tab w:val="left" w:pos="3664"/>
+          <w:tab w:val="left" w:pos="4580"/>
+          <w:tab w:val="left" w:pos="5496"/>
+          <w:tab w:val="left" w:pos="6412"/>
+          <w:tab w:val="left" w:pos="7328"/>
+          <w:tab w:val="left" w:pos="8244"/>
+          <w:tab w:val="left" w:pos="9160"/>
+          <w:tab w:val="left" w:pos="10076"/>
+          <w:tab w:val="left" w:pos="10992"/>
+          <w:tab w:val="left" w:pos="11908"/>
+          <w:tab w:val="left" w:pos="12824"/>
+          <w:tab w:val="left" w:pos="13740"/>
+          <w:tab w:val="left" w:pos="14656"/>
+        </w:tabs>
+        <w:spacing w:after="0" w:line="240" w:lineRule="auto"/>
+        <w:rPr>
+          <w:rFonts w:ascii="Courier New" w:eastAsia="Times New Roman" w:hAnsi="Courier New" w:cs="Courier New"/>
+          <w:color w:val="FFFFFF"/>
+          <w:sz w:val="20"/>
+          <w:szCs w:val="20"/>
+          <w:lang w:eastAsia="pt-BR"/>
+        </w:rPr>
+      </w:pPr>
+      <w:proofErr w:type="spellStart"/>
+      <w:r>
+        <w:rPr>
+          <w:rFonts w:ascii="Courier New" w:eastAsia="Times New Roman" w:hAnsi="Courier New" w:cs="Courier New"/>
+          <w:color w:val="66D9EF"/>
+          <w:sz w:val="20"/>
+          <w:szCs w:val="20"/>
+          <w:lang w:eastAsia="pt-BR"/>
+        </w:rPr>
+        <w:t>const</w:t>
+      </w:r>
+      <w:proofErr w:type="spellEnd"/>
+    </w:p>
+    <w:p>
+      <w:pPr>
+        <w:shd w:val="clear" w:color="auto" w:fill="272822"/>
+        <w:tabs>
+          <w:tab w:val="left" w:pos="916"/>
+          <w:tab w:val="left" w:pos="1832"/>
+          <w:tab w:val="left" w:pos="2748"/>
+          <w:tab w:val="left" w:pos="3664"/>
+          <w:tab w:val="left" w:pos="4580"/>
+          <w:tab w:val="left" w:pos="5496"/>
+          <w:tab w:val="left" w:pos="6412"/>
+          <w:tab w:val="left" w:pos="7328"/>
+          <w:tab w:val="left" w:pos="8244"/>
+          <w:tab w:val="left" w:pos="9160"/>
+          <w:tab w:val="left" w:pos="10076"/>
+          <w:tab w:val="left" w:pos="10992"/>
+          <w:tab w:val="left" w:pos="11908"/>
+          <w:tab w:val="left" w:pos="12824"/>
+          <w:tab w:val="left" w:pos="13740"/>
+          <w:tab w:val="left" w:pos="14656"/>
+        </w:tabs>
+        <w:spacing w:after="0" w:line="240" w:lineRule="auto"/>
+        <w:rPr>
+          <w:rFonts w:ascii="Courier New" w:eastAsia="Times New Roman" w:hAnsi="Courier New" w:cs="Courier New"/>
+          <w:color w:val="FFFFFF"/>
+          <w:sz w:val="20"/>
+          <w:szCs w:val="20"/>
+          <w:lang w:eastAsia="pt-BR"/>
+        </w:rPr>
+      </w:pPr>
+      <w:r>
+        <w:rPr>
+          <w:rFonts w:ascii="Courier New" w:eastAsia="Times New Roman" w:hAnsi="Courier New" w:cs="Courier New"/>
+          <w:color w:val="66D9EF"/>
+          <w:sz w:val="20"/>
+          <w:szCs w:val="20"/>
+          <w:lang w:eastAsia="pt-BR"/>
+        </w:rPr>
+        <w:t>continue</w:t>
+      </w:r>
+    </w:p>
+    <w:p>
+      <w:pPr>
+        <w:shd w:val="clear" w:color="auto" w:fill="272822"/>
+        <w:tabs>
+          <w:tab w:val="left" w:pos="916"/>
+          <w:tab w:val="left" w:pos="1832"/>
+          <w:tab w:val="left" w:pos="2748"/>
+          <w:tab w:val="left" w:pos="3664"/>
+          <w:tab w:val="left" w:pos="4580"/>
+          <w:tab w:val="left" w:pos="5496"/>
+          <w:tab w:val="left" w:pos="6412"/>
+          <w:tab w:val="left" w:pos="7328"/>
+          <w:tab w:val="left" w:pos="8244"/>
+          <w:tab w:val="left" w:pos="9160"/>
+          <w:tab w:val="left" w:pos="10076"/>
+          <w:tab w:val="left" w:pos="10992"/>
+          <w:tab w:val="left" w:pos="11908"/>
+          <w:tab w:val="left" w:pos="12824"/>
+          <w:tab w:val="left" w:pos="13740"/>
+          <w:tab w:val="left" w:pos="14656"/>
+        </w:tabs>
+        <w:spacing w:after="0" w:line="240" w:lineRule="auto"/>
+        <w:rPr>
+          <w:rFonts w:ascii="Courier New" w:eastAsia="Times New Roman" w:hAnsi="Courier New" w:cs="Courier New"/>
+          <w:color w:val="FFFFFF"/>
+          <w:sz w:val="20"/>
+          <w:szCs w:val="20"/>
+          <w:lang w:eastAsia="pt-BR"/>
+        </w:rPr>
+      </w:pPr>
+      <w:proofErr w:type="spellStart"/>
+      <w:r>
+        <w:rPr>
+          <w:rFonts w:ascii="Courier New" w:eastAsia="Times New Roman" w:hAnsi="Courier New" w:cs="Courier New"/>
+          <w:color w:val="66D9EF"/>
+          <w:sz w:val="20"/>
+          <w:szCs w:val="20"/>
+          <w:lang w:eastAsia="pt-BR"/>
+        </w:rPr>
+        <w:t>debugger</w:t>
+      </w:r>
+      <w:proofErr w:type="spellEnd"/>
+    </w:p>
+    <w:p>
+      <w:pPr>
+        <w:shd w:val="clear" w:color="auto" w:fill="272822"/>
+        <w:tabs>
+          <w:tab w:val="left" w:pos="916"/>
+          <w:tab w:val="left" w:pos="1832"/>
+          <w:tab w:val="left" w:pos="2748"/>
+          <w:tab w:val="left" w:pos="3664"/>
+          <w:tab w:val="left" w:pos="4580"/>
+          <w:tab w:val="left" w:pos="5496"/>
+          <w:tab w:val="left" w:pos="6412"/>
+          <w:tab w:val="left" w:pos="7328"/>
+          <w:tab w:val="left" w:pos="8244"/>
+          <w:tab w:val="left" w:pos="9160"/>
+          <w:tab w:val="left" w:pos="10076"/>
+          <w:tab w:val="left" w:pos="10992"/>
+          <w:tab w:val="left" w:pos="11908"/>
+          <w:tab w:val="left" w:pos="12824"/>
+          <w:tab w:val="left" w:pos="13740"/>
+          <w:tab w:val="left" w:pos="14656"/>
+        </w:tabs>
+        <w:spacing w:after="0" w:line="240" w:lineRule="auto"/>
+        <w:rPr>
+          <w:rFonts w:ascii="Courier New" w:eastAsia="Times New Roman" w:hAnsi="Courier New" w:cs="Courier New"/>
+          <w:color w:val="FFFFFF"/>
+          <w:sz w:val="20"/>
+          <w:szCs w:val="20"/>
+          <w:lang w:eastAsia="pt-BR"/>
+        </w:rPr>
+      </w:pPr>
+      <w:r>
+        <w:rPr>
+          <w:rFonts w:ascii="Courier New" w:eastAsia="Times New Roman" w:hAnsi="Courier New" w:cs="Courier New"/>
+          <w:color w:val="66D9EF"/>
+          <w:sz w:val="20"/>
+          <w:szCs w:val="20"/>
+          <w:lang w:eastAsia="pt-BR"/>
+        </w:rPr>
+        <w:t>default</w:t>
+      </w:r>
+    </w:p>
+    <w:p>
+      <w:pPr>
+        <w:shd w:val="clear" w:color="auto" w:fill="272822"/>
+        <w:tabs>
+          <w:tab w:val="left" w:pos="916"/>
+          <w:tab w:val="left" w:pos="1832"/>
+          <w:tab w:val="left" w:pos="2748"/>
+          <w:tab w:val="left" w:pos="3664"/>
+          <w:tab w:val="left" w:pos="4580"/>
+          <w:tab w:val="left" w:pos="5496"/>
+          <w:tab w:val="left" w:pos="6412"/>
+          <w:tab w:val="left" w:pos="7328"/>
+          <w:tab w:val="left" w:pos="8244"/>
+          <w:tab w:val="left" w:pos="9160"/>
+          <w:tab w:val="left" w:pos="10076"/>
+          <w:tab w:val="left" w:pos="10992"/>
+          <w:tab w:val="left" w:pos="11908"/>
+          <w:tab w:val="left" w:pos="12824"/>
+          <w:tab w:val="left" w:pos="13740"/>
+          <w:tab w:val="left" w:pos="14656"/>
+        </w:tabs>
+        <w:spacing w:after="0" w:line="240" w:lineRule="auto"/>
+        <w:rPr>
+          <w:rFonts w:ascii="Courier New" w:eastAsia="Times New Roman" w:hAnsi="Courier New" w:cs="Courier New"/>
+          <w:color w:val="FFFFFF"/>
+          <w:sz w:val="20"/>
+          <w:szCs w:val="20"/>
+          <w:lang w:eastAsia="pt-BR"/>
+        </w:rPr>
+      </w:pPr>
+      <w:r>
+        <w:rPr>
+          <w:rFonts w:ascii="Courier New" w:eastAsia="Times New Roman" w:hAnsi="Courier New" w:cs="Courier New"/>
+          <w:color w:val="66D9EF"/>
+          <w:sz w:val="20"/>
+          <w:szCs w:val="20"/>
+          <w:lang w:eastAsia="pt-BR"/>
+        </w:rPr>
+        <w:t>delete</w:t>
+      </w:r>
+    </w:p>
+    <w:p>
+      <w:pPr>
+        <w:shd w:val="clear" w:color="auto" w:fill="272822"/>
+        <w:tabs>
+          <w:tab w:val="left" w:pos="916"/>
+          <w:tab w:val="left" w:pos="1832"/>
+          <w:tab w:val="left" w:pos="2748"/>
+          <w:tab w:val="left" w:pos="3664"/>
+          <w:tab w:val="left" w:pos="4580"/>
+          <w:tab w:val="left" w:pos="5496"/>
+          <w:tab w:val="left" w:pos="6412"/>
+          <w:tab w:val="left" w:pos="7328"/>
+          <w:tab w:val="left" w:pos="8244"/>
+          <w:tab w:val="left" w:pos="9160"/>
+          <w:tab w:val="left" w:pos="10076"/>
+          <w:tab w:val="left" w:pos="10992"/>
+          <w:tab w:val="left" w:pos="11908"/>
+          <w:tab w:val="left" w:pos="12824"/>
+          <w:tab w:val="left" w:pos="13740"/>
+          <w:tab w:val="left" w:pos="14656"/>
+        </w:tabs>
+        <w:spacing w:after="0" w:line="240" w:lineRule="auto"/>
+        <w:rPr>
+          <w:rFonts w:ascii="Courier New" w:eastAsia="Times New Roman" w:hAnsi="Courier New" w:cs="Courier New"/>
+          <w:color w:val="FFFFFF"/>
+          <w:sz w:val="20"/>
+          <w:szCs w:val="20"/>
+          <w:lang w:eastAsia="pt-BR"/>
+        </w:rPr>
+      </w:pPr>
+      <w:r>
+        <w:rPr>
+          <w:rFonts w:ascii="Courier New" w:eastAsia="Times New Roman" w:hAnsi="Courier New" w:cs="Courier New"/>
+          <w:color w:val="66D9EF"/>
+          <w:sz w:val="20"/>
+          <w:szCs w:val="20"/>
+          <w:lang w:eastAsia="pt-BR"/>
+        </w:rPr>
+        <w:t>do</w:t>
+      </w:r>
+    </w:p>
+    <w:p>
+      <w:pPr>
+        <w:shd w:val="clear" w:color="auto" w:fill="272822"/>
+        <w:tabs>
+          <w:tab w:val="left" w:pos="916"/>
+          <w:tab w:val="left" w:pos="1832"/>
+          <w:tab w:val="left" w:pos="2748"/>
+          <w:tab w:val="left" w:pos="3664"/>
+          <w:tab w:val="left" w:pos="4580"/>
+          <w:tab w:val="left" w:pos="5496"/>
+          <w:tab w:val="left" w:pos="6412"/>
+          <w:tab w:val="left" w:pos="7328"/>
+          <w:tab w:val="left" w:pos="8244"/>
+          <w:tab w:val="left" w:pos="9160"/>
+          <w:tab w:val="left" w:pos="10076"/>
+          <w:tab w:val="left" w:pos="10992"/>
+          <w:tab w:val="left" w:pos="11908"/>
+          <w:tab w:val="left" w:pos="12824"/>
+          <w:tab w:val="left" w:pos="13740"/>
+          <w:tab w:val="left" w:pos="14656"/>
+        </w:tabs>
+        <w:spacing w:after="0" w:line="240" w:lineRule="auto"/>
+        <w:rPr>
+          <w:rFonts w:ascii="Courier New" w:eastAsia="Times New Roman" w:hAnsi="Courier New" w:cs="Courier New"/>
+          <w:color w:val="FFFFFF"/>
+          <w:sz w:val="20"/>
+          <w:szCs w:val="20"/>
+          <w:lang w:eastAsia="pt-BR"/>
+        </w:rPr>
+      </w:pPr>
+      <w:proofErr w:type="spellStart"/>
+      <w:r>
+        <w:rPr>
+          <w:rFonts w:ascii="Courier New" w:eastAsia="Times New Roman" w:hAnsi="Courier New" w:cs="Courier New"/>
+          <w:color w:val="66D9EF"/>
+          <w:sz w:val="20"/>
+          <w:szCs w:val="20"/>
+          <w:lang w:eastAsia="pt-BR"/>
+        </w:rPr>
+        <w:t>else</w:t>
+      </w:r>
+      <w:proofErr w:type="spellEnd"/>
+    </w:p>
+    <w:p>
+      <w:pPr>
+        <w:shd w:val="clear" w:color="auto" w:fill="272822"/>
+        <w:tabs>
+          <w:tab w:val="left" w:pos="916"/>
+          <w:tab w:val="left" w:pos="1832"/>
+          <w:tab w:val="left" w:pos="2748"/>
+          <w:tab w:val="left" w:pos="3664"/>
+          <w:tab w:val="left" w:pos="4580"/>
+          <w:tab w:val="left" w:pos="5496"/>
+          <w:tab w:val="left" w:pos="6412"/>
+          <w:tab w:val="left" w:pos="7328"/>
+          <w:tab w:val="left" w:pos="8244"/>
+          <w:tab w:val="left" w:pos="9160"/>
+          <w:tab w:val="left" w:pos="10076"/>
+          <w:tab w:val="left" w:pos="10992"/>
+          <w:tab w:val="left" w:pos="11908"/>
+          <w:tab w:val="left" w:pos="12824"/>
+          <w:tab w:val="left" w:pos="13740"/>
+          <w:tab w:val="left" w:pos="14656"/>
+        </w:tabs>
+        <w:spacing w:after="0" w:line="240" w:lineRule="auto"/>
+        <w:rPr>
+          <w:rFonts w:ascii="Courier New" w:eastAsia="Times New Roman" w:hAnsi="Courier New" w:cs="Courier New"/>
+          <w:color w:val="FFFFFF"/>
+          <w:sz w:val="20"/>
+          <w:szCs w:val="20"/>
+          <w:lang w:eastAsia="pt-BR"/>
+        </w:rPr>
+      </w:pPr>
+      <w:proofErr w:type="spellStart"/>
+      <w:r>
+        <w:rPr>
+          <w:rFonts w:ascii="Courier New" w:eastAsia="Times New Roman" w:hAnsi="Courier New" w:cs="Courier New"/>
+          <w:color w:val="66D9EF"/>
+          <w:sz w:val="20"/>
+          <w:szCs w:val="20"/>
+          <w:lang w:eastAsia="pt-BR"/>
+        </w:rPr>
+        <w:t>eval</w:t>
+      </w:r>
+      <w:proofErr w:type="spellEnd"/>
+    </w:p>
+    <w:p>
+      <w:pPr>
+        <w:shd w:val="clear" w:color="auto" w:fill="272822"/>
+        <w:tabs>
+          <w:tab w:val="left" w:pos="916"/>
+          <w:tab w:val="left" w:pos="1832"/>
+          <w:tab w:val="left" w:pos="2748"/>
+          <w:tab w:val="left" w:pos="3664"/>
+          <w:tab w:val="left" w:pos="4580"/>
+          <w:tab w:val="left" w:pos="5496"/>
+          <w:tab w:val="left" w:pos="6412"/>
+          <w:tab w:val="left" w:pos="7328"/>
+          <w:tab w:val="left" w:pos="8244"/>
+          <w:tab w:val="left" w:pos="9160"/>
+          <w:tab w:val="left" w:pos="10076"/>
+          <w:tab w:val="left" w:pos="10992"/>
+          <w:tab w:val="left" w:pos="11908"/>
+          <w:tab w:val="left" w:pos="12824"/>
+          <w:tab w:val="left" w:pos="13740"/>
+          <w:tab w:val="left" w:pos="14656"/>
+        </w:tabs>
+        <w:spacing w:after="0" w:line="240" w:lineRule="auto"/>
+        <w:rPr>
+          <w:rFonts w:ascii="Courier New" w:eastAsia="Times New Roman" w:hAnsi="Courier New" w:cs="Courier New"/>
+          <w:color w:val="FFFFFF"/>
+          <w:sz w:val="20"/>
+          <w:szCs w:val="20"/>
+          <w:lang w:eastAsia="pt-BR"/>
+        </w:rPr>
+      </w:pPr>
+      <w:proofErr w:type="spellStart"/>
+      <w:r>
+        <w:rPr>
+          <w:rFonts w:ascii="Courier New" w:eastAsia="Times New Roman" w:hAnsi="Courier New" w:cs="Courier New"/>
+          <w:color w:val="66D9EF"/>
+          <w:sz w:val="20"/>
+          <w:szCs w:val="20"/>
+          <w:lang w:eastAsia="pt-BR"/>
+        </w:rPr>
+        <w:t>export</w:t>
+      </w:r>
+      <w:proofErr w:type="spellEnd"/>
+    </w:p>
+    <w:p>
+      <w:pPr>
+        <w:shd w:val="clear" w:color="auto" w:fill="272822"/>
+        <w:tabs>
+          <w:tab w:val="left" w:pos="916"/>
+          <w:tab w:val="left" w:pos="1832"/>
+          <w:tab w:val="left" w:pos="2748"/>
+          <w:tab w:val="left" w:pos="3664"/>
+          <w:tab w:val="left" w:pos="4580"/>
+          <w:tab w:val="left" w:pos="5496"/>
+          <w:tab w:val="left" w:pos="6412"/>
+          <w:tab w:val="left" w:pos="7328"/>
+          <w:tab w:val="left" w:pos="8244"/>
+          <w:tab w:val="left" w:pos="9160"/>
+          <w:tab w:val="left" w:pos="10076"/>
+          <w:tab w:val="left" w:pos="10992"/>
+          <w:tab w:val="left" w:pos="11908"/>
+          <w:tab w:val="left" w:pos="12824"/>
+          <w:tab w:val="left" w:pos="13740"/>
+          <w:tab w:val="left" w:pos="14656"/>
+        </w:tabs>
+        <w:spacing w:after="0" w:line="240" w:lineRule="auto"/>
+        <w:rPr>
+          <w:rFonts w:ascii="Courier New" w:eastAsia="Times New Roman" w:hAnsi="Courier New" w:cs="Courier New"/>
+          <w:color w:val="FFFFFF"/>
+          <w:sz w:val="20"/>
+          <w:szCs w:val="20"/>
+          <w:lang w:eastAsia="pt-BR"/>
+        </w:rPr>
+      </w:pPr>
+      <w:proofErr w:type="spellStart"/>
+      <w:r>
+        <w:rPr>
+          <w:rFonts w:ascii="Courier New" w:eastAsia="Times New Roman" w:hAnsi="Courier New" w:cs="Courier New"/>
+          <w:color w:val="66D9EF"/>
+          <w:sz w:val="20"/>
+          <w:szCs w:val="20"/>
+          <w:lang w:eastAsia="pt-BR"/>
+        </w:rPr>
+        <w:t>extends</w:t>
+      </w:r>
+      <w:proofErr w:type="spellEnd"/>
+    </w:p>
+    <w:p>
+      <w:pPr>
+        <w:shd w:val="clear" w:color="auto" w:fill="272822"/>
+        <w:tabs>
+          <w:tab w:val="left" w:pos="916"/>
+          <w:tab w:val="left" w:pos="1832"/>
+          <w:tab w:val="left" w:pos="2748"/>
+          <w:tab w:val="left" w:pos="3664"/>
+          <w:tab w:val="left" w:pos="4580"/>
+          <w:tab w:val="left" w:pos="5496"/>
+          <w:tab w:val="left" w:pos="6412"/>
+          <w:tab w:val="left" w:pos="7328"/>
+          <w:tab w:val="left" w:pos="8244"/>
+          <w:tab w:val="left" w:pos="9160"/>
+          <w:tab w:val="left" w:pos="10076"/>
+          <w:tab w:val="left" w:pos="10992"/>
+          <w:tab w:val="left" w:pos="11908"/>
+          <w:tab w:val="left" w:pos="12824"/>
+          <w:tab w:val="left" w:pos="13740"/>
+          <w:tab w:val="left" w:pos="14656"/>
+        </w:tabs>
+        <w:spacing w:after="0" w:line="240" w:lineRule="auto"/>
+        <w:rPr>
+          <w:rFonts w:ascii="Courier New" w:eastAsia="Times New Roman" w:hAnsi="Courier New" w:cs="Courier New"/>
+          <w:color w:val="FFFFFF"/>
+          <w:sz w:val="20"/>
+          <w:szCs w:val="20"/>
+          <w:lang w:eastAsia="pt-BR"/>
+        </w:rPr>
+      </w:pPr>
+      <w:r>
+        <w:rPr>
+          <w:rFonts w:ascii="Courier New" w:eastAsia="Times New Roman" w:hAnsi="Courier New" w:cs="Courier New"/>
+          <w:color w:val="66D9EF"/>
+          <w:sz w:val="20"/>
+          <w:szCs w:val="20"/>
+          <w:lang w:eastAsia="pt-BR"/>
+        </w:rPr>
+        <w:t>false</w:t>
+      </w:r>
+    </w:p>
+    <w:p>
+      <w:pPr>
+        <w:shd w:val="clear" w:color="auto" w:fill="272822"/>
+        <w:tabs>
+          <w:tab w:val="left" w:pos="916"/>
+          <w:tab w:val="left" w:pos="1832"/>
+          <w:tab w:val="left" w:pos="2748"/>
+          <w:tab w:val="left" w:pos="3664"/>
+          <w:tab w:val="left" w:pos="4580"/>
+          <w:tab w:val="left" w:pos="5496"/>
+          <w:tab w:val="left" w:pos="6412"/>
+          <w:tab w:val="left" w:pos="7328"/>
+          <w:tab w:val="left" w:pos="8244"/>
+          <w:tab w:val="left" w:pos="9160"/>
+          <w:tab w:val="left" w:pos="10076"/>
+          <w:tab w:val="left" w:pos="10992"/>
+          <w:tab w:val="left" w:pos="11908"/>
+          <w:tab w:val="left" w:pos="12824"/>
+          <w:tab w:val="left" w:pos="13740"/>
+          <w:tab w:val="left" w:pos="14656"/>
+        </w:tabs>
+        <w:spacing w:after="0" w:line="240" w:lineRule="auto"/>
+        <w:rPr>
+          <w:rFonts w:ascii="Courier New" w:eastAsia="Times New Roman" w:hAnsi="Courier New" w:cs="Courier New"/>
+          <w:color w:val="FFFFFF"/>
+          <w:sz w:val="20"/>
+          <w:szCs w:val="20"/>
+          <w:lang w:eastAsia="pt-BR"/>
+        </w:rPr>
+      </w:pPr>
+      <w:proofErr w:type="spellStart"/>
+      <w:r>
+        <w:rPr>
+          <w:rFonts w:ascii="Courier New" w:eastAsia="Times New Roman" w:hAnsi="Courier New" w:cs="Courier New"/>
+          <w:color w:val="66D9EF"/>
+          <w:sz w:val="20"/>
+          <w:szCs w:val="20"/>
+          <w:lang w:eastAsia="pt-BR"/>
+        </w:rPr>
+        <w:t>finally</w:t>
+      </w:r>
+      <w:proofErr w:type="spellEnd"/>
+    </w:p>
+    <w:p>
+      <w:pPr>
+        <w:shd w:val="clear" w:color="auto" w:fill="272822"/>
+        <w:tabs>
+          <w:tab w:val="left" w:pos="916"/>
+          <w:tab w:val="left" w:pos="1832"/>
+          <w:tab w:val="left" w:pos="2748"/>
+          <w:tab w:val="left" w:pos="3664"/>
+          <w:tab w:val="left" w:pos="4580"/>
+          <w:tab w:val="left" w:pos="5496"/>
+          <w:tab w:val="left" w:pos="6412"/>
+          <w:tab w:val="left" w:pos="7328"/>
+          <w:tab w:val="left" w:pos="8244"/>
+          <w:tab w:val="left" w:pos="9160"/>
+          <w:tab w:val="left" w:pos="10076"/>
+          <w:tab w:val="left" w:pos="10992"/>
+          <w:tab w:val="left" w:pos="11908"/>
+          <w:tab w:val="left" w:pos="12824"/>
+          <w:tab w:val="left" w:pos="13740"/>
+          <w:tab w:val="left" w:pos="14656"/>
+        </w:tabs>
+        <w:spacing w:after="0" w:line="240" w:lineRule="auto"/>
+        <w:rPr>
+          <w:rFonts w:ascii="Courier New" w:eastAsia="Times New Roman" w:hAnsi="Courier New" w:cs="Courier New"/>
+          <w:color w:val="FFFFFF"/>
+          <w:sz w:val="20"/>
+          <w:szCs w:val="20"/>
+          <w:lang w:eastAsia="pt-BR"/>
+        </w:rPr>
+      </w:pPr>
+      <w:r>
+        <w:rPr>
+          <w:rFonts w:ascii="Courier New" w:eastAsia="Times New Roman" w:hAnsi="Courier New" w:cs="Courier New"/>
+          <w:color w:val="66D9EF"/>
+          <w:sz w:val="20"/>
+          <w:szCs w:val="20"/>
+          <w:lang w:eastAsia="pt-BR"/>
+        </w:rPr>
+        <w:t>for</w:t>
+      </w:r>
+    </w:p>
+    <w:p>
+      <w:pPr>
+        <w:shd w:val="clear" w:color="auto" w:fill="272822"/>
+        <w:tabs>
+          <w:tab w:val="left" w:pos="916"/>
+          <w:tab w:val="left" w:pos="1832"/>
+          <w:tab w:val="left" w:pos="2748"/>
+          <w:tab w:val="left" w:pos="3664"/>
+          <w:tab w:val="left" w:pos="4580"/>
+          <w:tab w:val="left" w:pos="5496"/>
+          <w:tab w:val="left" w:pos="6412"/>
+          <w:tab w:val="left" w:pos="7328"/>
+          <w:tab w:val="left" w:pos="8244"/>
+          <w:tab w:val="left" w:pos="9160"/>
+          <w:tab w:val="left" w:pos="10076"/>
+          <w:tab w:val="left" w:pos="10992"/>
+          <w:tab w:val="left" w:pos="11908"/>
+          <w:tab w:val="left" w:pos="12824"/>
+          <w:tab w:val="left" w:pos="13740"/>
+          <w:tab w:val="left" w:pos="14656"/>
+        </w:tabs>
+        <w:spacing w:after="0" w:line="240" w:lineRule="auto"/>
+        <w:rPr>
+          <w:rFonts w:ascii="Courier New" w:eastAsia="Times New Roman" w:hAnsi="Courier New" w:cs="Courier New"/>
+          <w:color w:val="FFFFFF"/>
+          <w:sz w:val="20"/>
+          <w:szCs w:val="20"/>
+          <w:lang w:eastAsia="pt-BR"/>
+        </w:rPr>
+      </w:pPr>
+      <w:proofErr w:type="spellStart"/>
+      <w:r>
+        <w:rPr>
+          <w:rFonts w:ascii="Courier New" w:eastAsia="Times New Roman" w:hAnsi="Courier New" w:cs="Courier New"/>
+          <w:color w:val="66D9EF"/>
+          <w:sz w:val="20"/>
+          <w:szCs w:val="20"/>
+          <w:lang w:eastAsia="pt-BR"/>
+        </w:rPr>
+        <w:t>from</w:t>
+      </w:r>
+      <w:proofErr w:type="spellEnd"/>
+    </w:p>
+    <w:p>
+      <w:pPr>
+        <w:shd w:val="clear" w:color="auto" w:fill="272822"/>
+        <w:tabs>
+          <w:tab w:val="left" w:pos="916"/>
+          <w:tab w:val="left" w:pos="1832"/>
+          <w:tab w:val="left" w:pos="2748"/>
+          <w:tab w:val="left" w:pos="3664"/>
+          <w:tab w:val="left" w:pos="4580"/>
+          <w:tab w:val="left" w:pos="5496"/>
+          <w:tab w:val="left" w:pos="6412"/>
+          <w:tab w:val="left" w:pos="7328"/>
+          <w:tab w:val="left" w:pos="8244"/>
+          <w:tab w:val="left" w:pos="9160"/>
+          <w:tab w:val="left" w:pos="10076"/>
+          <w:tab w:val="left" w:pos="10992"/>
+          <w:tab w:val="left" w:pos="11908"/>
+          <w:tab w:val="left" w:pos="12824"/>
+          <w:tab w:val="left" w:pos="13740"/>
+          <w:tab w:val="left" w:pos="14656"/>
+        </w:tabs>
+        <w:spacing w:after="0" w:line="240" w:lineRule="auto"/>
+        <w:rPr>
+          <w:rFonts w:ascii="Courier New" w:eastAsia="Times New Roman" w:hAnsi="Courier New" w:cs="Courier New"/>
+          <w:color w:val="FFFFFF"/>
+          <w:sz w:val="20"/>
+          <w:szCs w:val="20"/>
+          <w:lang w:eastAsia="pt-BR"/>
+        </w:rPr>
+      </w:pPr>
+      <w:proofErr w:type="spellStart"/>
+      <w:r>
+        <w:rPr>
+          <w:rFonts w:ascii="Courier New" w:eastAsia="Times New Roman" w:hAnsi="Courier New" w:cs="Courier New"/>
+          <w:color w:val="66D9EF"/>
+          <w:sz w:val="20"/>
+          <w:szCs w:val="20"/>
+          <w:lang w:eastAsia="pt-BR"/>
+        </w:rPr>
+        <w:t>function</w:t>
+      </w:r>
+      <w:proofErr w:type="spellEnd"/>
+    </w:p>
+    <w:p>
+      <w:pPr>
+        <w:shd w:val="clear" w:color="auto" w:fill="272822"/>
+        <w:tabs>
+          <w:tab w:val="left" w:pos="916"/>
+          <w:tab w:val="left" w:pos="1832"/>
+          <w:tab w:val="left" w:pos="2748"/>
+          <w:tab w:val="left" w:pos="3664"/>
+          <w:tab w:val="left" w:pos="4580"/>
+          <w:tab w:val="left" w:pos="5496"/>
+          <w:tab w:val="left" w:pos="6412"/>
+          <w:tab w:val="left" w:pos="7328"/>
+          <w:tab w:val="left" w:pos="8244"/>
+          <w:tab w:val="left" w:pos="9160"/>
+          <w:tab w:val="left" w:pos="10076"/>
+          <w:tab w:val="left" w:pos="10992"/>
+          <w:tab w:val="left" w:pos="11908"/>
+          <w:tab w:val="left" w:pos="12824"/>
+          <w:tab w:val="left" w:pos="13740"/>
+          <w:tab w:val="left" w:pos="14656"/>
+        </w:tabs>
+        <w:spacing w:after="0" w:line="240" w:lineRule="auto"/>
+        <w:rPr>
+          <w:rFonts w:ascii="Courier New" w:eastAsia="Times New Roman" w:hAnsi="Courier New" w:cs="Courier New"/>
+          <w:color w:val="FFFFFF"/>
+          <w:sz w:val="20"/>
+          <w:szCs w:val="20"/>
+          <w:lang w:eastAsia="pt-BR"/>
+        </w:rPr>
+      </w:pPr>
+      <w:proofErr w:type="spellStart"/>
+      <w:r>
+        <w:rPr>
+          <w:rFonts w:ascii="Courier New" w:eastAsia="Times New Roman" w:hAnsi="Courier New" w:cs="Courier New"/>
+          <w:color w:val="66D9EF"/>
+          <w:sz w:val="20"/>
+          <w:szCs w:val="20"/>
+          <w:lang w:eastAsia="pt-BR"/>
+        </w:rPr>
+        <w:t>get</w:t>
+      </w:r>
+      <w:proofErr w:type="spellEnd"/>
+    </w:p>
+    <w:p>
+      <w:pPr>
+        <w:shd w:val="clear" w:color="auto" w:fill="272822"/>
+        <w:tabs>
+          <w:tab w:val="left" w:pos="916"/>
+          <w:tab w:val="left" w:pos="1832"/>
+          <w:tab w:val="left" w:pos="2748"/>
+          <w:tab w:val="left" w:pos="3664"/>
+          <w:tab w:val="left" w:pos="4580"/>
+          <w:tab w:val="left" w:pos="5496"/>
+          <w:tab w:val="left" w:pos="6412"/>
+          <w:tab w:val="left" w:pos="7328"/>
+          <w:tab w:val="left" w:pos="8244"/>
+          <w:tab w:val="left" w:pos="9160"/>
+          <w:tab w:val="left" w:pos="10076"/>
+          <w:tab w:val="left" w:pos="10992"/>
+          <w:tab w:val="left" w:pos="11908"/>
+          <w:tab w:val="left" w:pos="12824"/>
+          <w:tab w:val="left" w:pos="13740"/>
+          <w:tab w:val="left" w:pos="14656"/>
+        </w:tabs>
+        <w:spacing w:after="0" w:line="240" w:lineRule="auto"/>
+        <w:rPr>
+          <w:rFonts w:ascii="Courier New" w:eastAsia="Times New Roman" w:hAnsi="Courier New" w:cs="Courier New"/>
+          <w:color w:val="FFFFFF"/>
+          <w:sz w:val="20"/>
+          <w:szCs w:val="20"/>
+          <w:lang w:eastAsia="pt-BR"/>
+        </w:rPr>
+      </w:pPr>
+      <w:proofErr w:type="spellStart"/>
+      <w:r>
+        <w:rPr>
+          <w:rFonts w:ascii="Courier New" w:eastAsia="Times New Roman" w:hAnsi="Courier New" w:cs="Courier New"/>
+          <w:color w:val="66D9EF"/>
+          <w:sz w:val="20"/>
+          <w:szCs w:val="20"/>
+          <w:lang w:eastAsia="pt-BR"/>
+        </w:rPr>
+        <w:t>if</w:t>
+      </w:r>
+      <w:proofErr w:type="spellEnd"/>
+    </w:p>
+    <w:p>
+      <w:pPr>
+        <w:shd w:val="clear" w:color="auto" w:fill="272822"/>
+        <w:tabs>
+          <w:tab w:val="left" w:pos="916"/>
+          <w:tab w:val="left" w:pos="1832"/>
+          <w:tab w:val="left" w:pos="2748"/>
+          <w:tab w:val="left" w:pos="3664"/>
+          <w:tab w:val="left" w:pos="4580"/>
+          <w:tab w:val="left" w:pos="5496"/>
+          <w:tab w:val="left" w:pos="6412"/>
+          <w:tab w:val="left" w:pos="7328"/>
+          <w:tab w:val="left" w:pos="8244"/>
+          <w:tab w:val="left" w:pos="9160"/>
+          <w:tab w:val="left" w:pos="10076"/>
+          <w:tab w:val="left" w:pos="10992"/>
+          <w:tab w:val="left" w:pos="11908"/>
+          <w:tab w:val="left" w:pos="12824"/>
+          <w:tab w:val="left" w:pos="13740"/>
+          <w:tab w:val="left" w:pos="14656"/>
+        </w:tabs>
+        <w:spacing w:after="0" w:line="240" w:lineRule="auto"/>
+        <w:rPr>
+          <w:rFonts w:ascii="Courier New" w:eastAsia="Times New Roman" w:hAnsi="Courier New" w:cs="Courier New"/>
+          <w:color w:val="FFFFFF"/>
+          <w:sz w:val="20"/>
+          <w:szCs w:val="20"/>
+          <w:lang w:eastAsia="pt-BR"/>
+        </w:rPr>
+      </w:pPr>
+      <w:proofErr w:type="spellStart"/>
+      <w:r>
+        <w:rPr>
+          <w:rFonts w:ascii="Courier New" w:eastAsia="Times New Roman" w:hAnsi="Courier New" w:cs="Courier New"/>
+          <w:color w:val="66D9EF"/>
+          <w:sz w:val="20"/>
+          <w:szCs w:val="20"/>
+          <w:lang w:eastAsia="pt-BR"/>
+        </w:rPr>
+        <w:t>import</w:t>
+      </w:r>
+      <w:proofErr w:type="spellEnd"/>
+    </w:p>
+    <w:p>
+      <w:pPr>
+        <w:shd w:val="clear" w:color="auto" w:fill="272822"/>
+        <w:tabs>
+          <w:tab w:val="left" w:pos="916"/>
+          <w:tab w:val="left" w:pos="1832"/>
+          <w:tab w:val="left" w:pos="2748"/>
+          <w:tab w:val="left" w:pos="3664"/>
+          <w:tab w:val="left" w:pos="4580"/>
+          <w:tab w:val="left" w:pos="5496"/>
+          <w:tab w:val="left" w:pos="6412"/>
+          <w:tab w:val="left" w:pos="7328"/>
+          <w:tab w:val="left" w:pos="8244"/>
+          <w:tab w:val="left" w:pos="9160"/>
+          <w:tab w:val="left" w:pos="10076"/>
+          <w:tab w:val="left" w:pos="10992"/>
+          <w:tab w:val="left" w:pos="11908"/>
+          <w:tab w:val="left" w:pos="12824"/>
+          <w:tab w:val="left" w:pos="13740"/>
+          <w:tab w:val="left" w:pos="14656"/>
+        </w:tabs>
+        <w:spacing w:after="0" w:line="240" w:lineRule="auto"/>
+        <w:rPr>
+          <w:rFonts w:ascii="Courier New" w:eastAsia="Times New Roman" w:hAnsi="Courier New" w:cs="Courier New"/>
+          <w:color w:val="FFFFFF"/>
+          <w:sz w:val="20"/>
+          <w:szCs w:val="20"/>
+          <w:lang w:eastAsia="pt-BR"/>
+        </w:rPr>
+      </w:pPr>
+      <w:r>
+        <w:rPr>
+          <w:rFonts w:ascii="Courier New" w:eastAsia="Times New Roman" w:hAnsi="Courier New" w:cs="Courier New"/>
+          <w:color w:val="66D9EF"/>
+          <w:sz w:val="20"/>
+          <w:szCs w:val="20"/>
+          <w:lang w:eastAsia="pt-BR"/>
+        </w:rPr>
+        <w:t>in</w:t>
+      </w:r>
+    </w:p>
+    <w:p>
+      <w:pPr>
+        <w:shd w:val="clear" w:color="auto" w:fill="272822"/>
+        <w:tabs>
+          <w:tab w:val="left" w:pos="916"/>
+          <w:tab w:val="left" w:pos="1832"/>
+          <w:tab w:val="left" w:pos="2748"/>
+          <w:tab w:val="left" w:pos="3664"/>
+          <w:tab w:val="left" w:pos="4580"/>
+          <w:tab w:val="left" w:pos="5496"/>
+          <w:tab w:val="left" w:pos="6412"/>
+          <w:tab w:val="left" w:pos="7328"/>
+          <w:tab w:val="left" w:pos="8244"/>
+          <w:tab w:val="left" w:pos="9160"/>
+          <w:tab w:val="left" w:pos="10076"/>
+          <w:tab w:val="left" w:pos="10992"/>
+          <w:tab w:val="left" w:pos="11908"/>
+          <w:tab w:val="left" w:pos="12824"/>
+          <w:tab w:val="left" w:pos="13740"/>
+          <w:tab w:val="left" w:pos="14656"/>
+        </w:tabs>
+        <w:spacing w:after="0" w:line="240" w:lineRule="auto"/>
+        <w:rPr>
+          <w:rFonts w:ascii="Courier New" w:eastAsia="Times New Roman" w:hAnsi="Courier New" w:cs="Courier New"/>
+          <w:color w:val="FFFFFF"/>
+          <w:sz w:val="20"/>
+          <w:szCs w:val="20"/>
+          <w:lang w:eastAsia="pt-BR"/>
+        </w:rPr>
+      </w:pPr>
+      <w:proofErr w:type="spellStart"/>
+      <w:r>
+        <w:rPr>
+          <w:rFonts w:ascii="Courier New" w:eastAsia="Times New Roman" w:hAnsi="Courier New" w:cs="Courier New"/>
+          <w:color w:val="66D9EF"/>
+          <w:sz w:val="20"/>
+          <w:szCs w:val="20"/>
+          <w:lang w:eastAsia="pt-BR"/>
+        </w:rPr>
+        <w:t>instanceof</w:t>
+      </w:r>
+      <w:proofErr w:type="spellEnd"/>
+    </w:p>
+    <w:p>
+      <w:pPr>
+        <w:shd w:val="clear" w:color="auto" w:fill="272822"/>
+        <w:tabs>
+          <w:tab w:val="left" w:pos="916"/>
+          <w:tab w:val="left" w:pos="1832"/>
+          <w:tab w:val="left" w:pos="2748"/>
+          <w:tab w:val="left" w:pos="3664"/>
+          <w:tab w:val="left" w:pos="4580"/>
+          <w:tab w:val="left" w:pos="5496"/>
+          <w:tab w:val="left" w:pos="6412"/>
+          <w:tab w:val="left" w:pos="7328"/>
+          <w:tab w:val="left" w:pos="8244"/>
+          <w:tab w:val="left" w:pos="9160"/>
+          <w:tab w:val="left" w:pos="10076"/>
+          <w:tab w:val="left" w:pos="10992"/>
+          <w:tab w:val="left" w:pos="11908"/>
+          <w:tab w:val="left" w:pos="12824"/>
+          <w:tab w:val="left" w:pos="13740"/>
+          <w:tab w:val="left" w:pos="14656"/>
+        </w:tabs>
+        <w:spacing w:after="0" w:line="240" w:lineRule="auto"/>
+        <w:rPr>
+          <w:rFonts w:ascii="Courier New" w:eastAsia="Times New Roman" w:hAnsi="Courier New" w:cs="Courier New"/>
+          <w:color w:val="FFFFFF"/>
+          <w:sz w:val="20"/>
+          <w:szCs w:val="20"/>
+          <w:lang w:eastAsia="pt-BR"/>
+        </w:rPr>
+      </w:pPr>
+      <w:proofErr w:type="spellStart"/>
+      <w:r>
+        <w:rPr>
+          <w:rFonts w:ascii="Courier New" w:eastAsia="Times New Roman" w:hAnsi="Courier New" w:cs="Courier New"/>
+          <w:color w:val="FFFFFF"/>
+          <w:sz w:val="20"/>
+          <w:szCs w:val="20"/>
+          <w:lang w:eastAsia="pt-BR"/>
+        </w:rPr>
+        <w:t>let</w:t>
+      </w:r>
+      <w:proofErr w:type="spellEnd"/>
+    </w:p>
+    <w:p>
+      <w:pPr>
+        <w:shd w:val="clear" w:color="auto" w:fill="272822"/>
+        <w:tabs>
+          <w:tab w:val="left" w:pos="916"/>
+          <w:tab w:val="left" w:pos="1832"/>
+          <w:tab w:val="left" w:pos="2748"/>
+          <w:tab w:val="left" w:pos="3664"/>
+          <w:tab w:val="left" w:pos="4580"/>
+          <w:tab w:val="left" w:pos="5496"/>
+          <w:tab w:val="left" w:pos="6412"/>
+          <w:tab w:val="left" w:pos="7328"/>
+          <w:tab w:val="left" w:pos="8244"/>
+          <w:tab w:val="left" w:pos="9160"/>
+          <w:tab w:val="left" w:pos="10076"/>
+          <w:tab w:val="left" w:pos="10992"/>
+          <w:tab w:val="left" w:pos="11908"/>
+          <w:tab w:val="left" w:pos="12824"/>
+          <w:tab w:val="left" w:pos="13740"/>
+          <w:tab w:val="left" w:pos="14656"/>
+        </w:tabs>
+        <w:spacing w:after="0" w:line="240" w:lineRule="auto"/>
+        <w:rPr>
+          <w:rFonts w:ascii="Courier New" w:eastAsia="Times New Roman" w:hAnsi="Courier New" w:cs="Courier New"/>
+          <w:color w:val="FFFFFF"/>
+          <w:sz w:val="20"/>
+          <w:szCs w:val="20"/>
+          <w:lang w:eastAsia="pt-BR"/>
+        </w:rPr>
+      </w:pPr>
+      <w:proofErr w:type="spellStart"/>
+      <w:r>
+        <w:rPr>
+          <w:rFonts w:ascii="Courier New" w:eastAsia="Times New Roman" w:hAnsi="Courier New" w:cs="Courier New"/>
+          <w:color w:val="FFFFFF"/>
+          <w:sz w:val="20"/>
+          <w:szCs w:val="20"/>
+          <w:lang w:eastAsia="pt-BR"/>
+        </w:rPr>
+        <w:t>of</w:t>
+      </w:r>
+      <w:proofErr w:type="spellEnd"/>
+    </w:p>
+    <w:p>
+      <w:pPr>
+        <w:shd w:val="clear" w:color="auto" w:fill="272822"/>
+        <w:tabs>
+          <w:tab w:val="left" w:pos="916"/>
+          <w:tab w:val="left" w:pos="1832"/>
+          <w:tab w:val="left" w:pos="2748"/>
+          <w:tab w:val="left" w:pos="3664"/>
+          <w:tab w:val="left" w:pos="4580"/>
+          <w:tab w:val="left" w:pos="5496"/>
+          <w:tab w:val="left" w:pos="6412"/>
+          <w:tab w:val="left" w:pos="7328"/>
+          <w:tab w:val="left" w:pos="8244"/>
+          <w:tab w:val="left" w:pos="9160"/>
+          <w:tab w:val="left" w:pos="10076"/>
+          <w:tab w:val="left" w:pos="10992"/>
+          <w:tab w:val="left" w:pos="11908"/>
+          <w:tab w:val="left" w:pos="12824"/>
+          <w:tab w:val="left" w:pos="13740"/>
+          <w:tab w:val="left" w:pos="14656"/>
+        </w:tabs>
+        <w:spacing w:after="0" w:line="240" w:lineRule="auto"/>
+        <w:rPr>
+          <w:rFonts w:ascii="Courier New" w:eastAsia="Times New Roman" w:hAnsi="Courier New" w:cs="Courier New"/>
+          <w:color w:val="FFFFFF"/>
+          <w:sz w:val="20"/>
+          <w:szCs w:val="20"/>
+          <w:lang w:eastAsia="pt-BR"/>
+        </w:rPr>
+      </w:pPr>
+      <w:r>
+        <w:rPr>
+          <w:rFonts w:ascii="Courier New" w:eastAsia="Times New Roman" w:hAnsi="Courier New" w:cs="Courier New"/>
+          <w:color w:val="66D9EF"/>
+          <w:sz w:val="20"/>
+          <w:szCs w:val="20"/>
+          <w:lang w:eastAsia="pt-BR"/>
+        </w:rPr>
+        <w:t>new</w:t>
+      </w:r>
+    </w:p>
+    <w:p>
+      <w:pPr>
+        <w:shd w:val="clear" w:color="auto" w:fill="272822"/>
+        <w:tabs>
+          <w:tab w:val="left" w:pos="916"/>
+          <w:tab w:val="left" w:pos="1832"/>
+          <w:tab w:val="left" w:pos="2748"/>
+          <w:tab w:val="left" w:pos="3664"/>
+          <w:tab w:val="left" w:pos="4580"/>
+          <w:tab w:val="left" w:pos="5496"/>
+          <w:tab w:val="left" w:pos="6412"/>
+          <w:tab w:val="left" w:pos="7328"/>
+          <w:tab w:val="left" w:pos="8244"/>
+          <w:tab w:val="left" w:pos="9160"/>
+          <w:tab w:val="left" w:pos="10076"/>
+          <w:tab w:val="left" w:pos="10992"/>
+          <w:tab w:val="left" w:pos="11908"/>
+          <w:tab w:val="left" w:pos="12824"/>
+          <w:tab w:val="left" w:pos="13740"/>
+          <w:tab w:val="left" w:pos="14656"/>
+        </w:tabs>
+        <w:spacing w:after="0" w:line="240" w:lineRule="auto"/>
+        <w:rPr>
+          <w:rFonts w:ascii="Courier New" w:eastAsia="Times New Roman" w:hAnsi="Courier New" w:cs="Courier New"/>
+          <w:color w:val="FFFFFF"/>
+          <w:sz w:val="20"/>
+          <w:szCs w:val="20"/>
+          <w:lang w:eastAsia="pt-BR"/>
+        </w:rPr>
+      </w:pPr>
+      <w:proofErr w:type="spellStart"/>
+      <w:r>
+        <w:rPr>
+          <w:rFonts w:ascii="Courier New" w:eastAsia="Times New Roman" w:hAnsi="Courier New" w:cs="Courier New"/>
+          <w:color w:val="66D9EF"/>
+          <w:sz w:val="20"/>
+          <w:szCs w:val="20"/>
+          <w:lang w:eastAsia="pt-BR"/>
+        </w:rPr>
+        <w:t>null</w:t>
+      </w:r>
+      <w:proofErr w:type="spellEnd"/>
+    </w:p>
+    <w:p>
+      <w:pPr>
+        <w:shd w:val="clear" w:color="auto" w:fill="272822"/>
+        <w:tabs>
+          <w:tab w:val="left" w:pos="916"/>
+          <w:tab w:val="left" w:pos="1832"/>
+          <w:tab w:val="left" w:pos="2748"/>
+          <w:tab w:val="left" w:pos="3664"/>
+          <w:tab w:val="left" w:pos="4580"/>
+          <w:tab w:val="left" w:pos="5496"/>
+          <w:tab w:val="left" w:pos="6412"/>
+          <w:tab w:val="left" w:pos="7328"/>
+          <w:tab w:val="left" w:pos="8244"/>
+          <w:tab w:val="left" w:pos="9160"/>
+          <w:tab w:val="left" w:pos="10076"/>
+          <w:tab w:val="left" w:pos="10992"/>
+          <w:tab w:val="left" w:pos="11908"/>
+          <w:tab w:val="left" w:pos="12824"/>
+          <w:tab w:val="left" w:pos="13740"/>
+          <w:tab w:val="left" w:pos="14656"/>
+        </w:tabs>
+        <w:spacing w:after="0" w:line="240" w:lineRule="auto"/>
+        <w:rPr>
+          <w:rFonts w:ascii="Courier New" w:eastAsia="Times New Roman" w:hAnsi="Courier New" w:cs="Courier New"/>
+          <w:color w:val="FFFFFF"/>
+          <w:sz w:val="20"/>
+          <w:szCs w:val="20"/>
+          <w:lang w:eastAsia="pt-BR"/>
+        </w:rPr>
+      </w:pPr>
+      <w:proofErr w:type="spellStart"/>
+      <w:r>
+        <w:rPr>
+          <w:rFonts w:ascii="Courier New" w:eastAsia="Times New Roman" w:hAnsi="Courier New" w:cs="Courier New"/>
+          <w:color w:val="66D9EF"/>
+          <w:sz w:val="20"/>
+          <w:szCs w:val="20"/>
+          <w:lang w:eastAsia="pt-BR"/>
+        </w:rPr>
+        <w:t>return</w:t>
+      </w:r>
+      <w:proofErr w:type="spellEnd"/>
+    </w:p>
+    <w:p>
+      <w:pPr>
+        <w:shd w:val="clear" w:color="auto" w:fill="272822"/>
+        <w:tabs>
+          <w:tab w:val="left" w:pos="916"/>
+          <w:tab w:val="left" w:pos="1832"/>
+          <w:tab w:val="left" w:pos="2748"/>
+          <w:tab w:val="left" w:pos="3664"/>
+          <w:tab w:val="left" w:pos="4580"/>
+          <w:tab w:val="left" w:pos="5496"/>
+          <w:tab w:val="left" w:pos="6412"/>
+          <w:tab w:val="left" w:pos="7328"/>
+          <w:tab w:val="left" w:pos="8244"/>
+          <w:tab w:val="left" w:pos="9160"/>
+          <w:tab w:val="left" w:pos="10076"/>
+          <w:tab w:val="left" w:pos="10992"/>
+          <w:tab w:val="left" w:pos="11908"/>
+          <w:tab w:val="left" w:pos="12824"/>
+          <w:tab w:val="left" w:pos="13740"/>
+          <w:tab w:val="left" w:pos="14656"/>
+        </w:tabs>
+        <w:spacing w:after="0" w:line="240" w:lineRule="auto"/>
+        <w:rPr>
+          <w:rFonts w:ascii="Courier New" w:eastAsia="Times New Roman" w:hAnsi="Courier New" w:cs="Courier New"/>
+          <w:color w:val="FFFFFF"/>
+          <w:sz w:val="20"/>
+          <w:szCs w:val="20"/>
+          <w:lang w:eastAsia="pt-BR"/>
+        </w:rPr>
+      </w:pPr>
+      <w:r>
+        <w:rPr>
+          <w:rFonts w:ascii="Courier New" w:eastAsia="Times New Roman" w:hAnsi="Courier New" w:cs="Courier New"/>
+          <w:color w:val="66D9EF"/>
+          <w:sz w:val="20"/>
+          <w:szCs w:val="20"/>
+          <w:lang w:eastAsia="pt-BR"/>
+        </w:rPr>
+        <w:t>set</w:t>
+      </w:r>
+    </w:p>
+    <w:p>
+      <w:pPr>
+        <w:shd w:val="clear" w:color="auto" w:fill="272822"/>
+        <w:tabs>
+          <w:tab w:val="left" w:pos="916"/>
+          <w:tab w:val="left" w:pos="1832"/>
+          <w:tab w:val="left" w:pos="2748"/>
+          <w:tab w:val="left" w:pos="3664"/>
+          <w:tab w:val="left" w:pos="4580"/>
+          <w:tab w:val="left" w:pos="5496"/>
+          <w:tab w:val="left" w:pos="6412"/>
+          <w:tab w:val="left" w:pos="7328"/>
+          <w:tab w:val="left" w:pos="8244"/>
+          <w:tab w:val="left" w:pos="9160"/>
+          <w:tab w:val="left" w:pos="10076"/>
+          <w:tab w:val="left" w:pos="10992"/>
+          <w:tab w:val="left" w:pos="11908"/>
+          <w:tab w:val="left" w:pos="12824"/>
+          <w:tab w:val="left" w:pos="13740"/>
+          <w:tab w:val="left" w:pos="14656"/>
+        </w:tabs>
+        <w:spacing w:after="0" w:line="240" w:lineRule="auto"/>
+        <w:rPr>
+          <w:rFonts w:ascii="Courier New" w:eastAsia="Times New Roman" w:hAnsi="Courier New" w:cs="Courier New"/>
+          <w:color w:val="FFFFFF"/>
+          <w:sz w:val="20"/>
+          <w:szCs w:val="20"/>
+          <w:lang w:eastAsia="pt-BR"/>
+        </w:rPr>
+      </w:pPr>
+      <w:proofErr w:type="spellStart"/>
+      <w:r>
+        <w:rPr>
+          <w:rFonts w:ascii="Courier New" w:eastAsia="Times New Roman" w:hAnsi="Courier New" w:cs="Courier New"/>
+          <w:color w:val="66D9EF"/>
+          <w:sz w:val="20"/>
+          <w:szCs w:val="20"/>
+          <w:lang w:eastAsia="pt-BR"/>
+        </w:rPr>
+        <w:t>static</w:t>
+      </w:r>
+      <w:proofErr w:type="spellEnd"/>
+    </w:p>
+    <w:p>
+      <w:pPr>
+        <w:shd w:val="clear" w:color="auto" w:fill="272822"/>
+        <w:tabs>
+          <w:tab w:val="left" w:pos="916"/>
+          <w:tab w:val="left" w:pos="1832"/>
+          <w:tab w:val="left" w:pos="2748"/>
+          <w:tab w:val="left" w:pos="3664"/>
+          <w:tab w:val="left" w:pos="4580"/>
+          <w:tab w:val="left" w:pos="5496"/>
+          <w:tab w:val="left" w:pos="6412"/>
+          <w:tab w:val="left" w:pos="7328"/>
+          <w:tab w:val="left" w:pos="8244"/>
+          <w:tab w:val="left" w:pos="9160"/>
+          <w:tab w:val="left" w:pos="10076"/>
+          <w:tab w:val="left" w:pos="10992"/>
+          <w:tab w:val="left" w:pos="11908"/>
+          <w:tab w:val="left" w:pos="12824"/>
+          <w:tab w:val="left" w:pos="13740"/>
+          <w:tab w:val="left" w:pos="14656"/>
+        </w:tabs>
+        <w:spacing w:after="0" w:line="240" w:lineRule="auto"/>
+        <w:rPr>
+          <w:rFonts w:ascii="Courier New" w:eastAsia="Times New Roman" w:hAnsi="Courier New" w:cs="Courier New"/>
+          <w:color w:val="FFFFFF"/>
+          <w:sz w:val="20"/>
+          <w:szCs w:val="20"/>
+          <w:lang w:eastAsia="pt-BR"/>
+        </w:rPr>
+      </w:pPr>
+      <w:r>
+        <w:rPr>
+          <w:rFonts w:ascii="Courier New" w:eastAsia="Times New Roman" w:hAnsi="Courier New" w:cs="Courier New"/>
+          <w:color w:val="66D9EF"/>
+          <w:sz w:val="20"/>
+          <w:szCs w:val="20"/>
+          <w:lang w:eastAsia="pt-BR"/>
+        </w:rPr>
+        <w:t>super</w:t>
+      </w:r>
+    </w:p>
+    <w:p>
+      <w:pPr>
+        <w:shd w:val="clear" w:color="auto" w:fill="272822"/>
+        <w:tabs>
+          <w:tab w:val="left" w:pos="916"/>
+          <w:tab w:val="left" w:pos="1832"/>
+          <w:tab w:val="left" w:pos="2748"/>
+          <w:tab w:val="left" w:pos="3664"/>
+          <w:tab w:val="left" w:pos="4580"/>
+          <w:tab w:val="left" w:pos="5496"/>
+          <w:tab w:val="left" w:pos="6412"/>
+          <w:tab w:val="left" w:pos="7328"/>
+          <w:tab w:val="left" w:pos="8244"/>
+          <w:tab w:val="left" w:pos="9160"/>
+          <w:tab w:val="left" w:pos="10076"/>
+          <w:tab w:val="left" w:pos="10992"/>
+          <w:tab w:val="left" w:pos="11908"/>
+          <w:tab w:val="left" w:pos="12824"/>
+          <w:tab w:val="left" w:pos="13740"/>
+          <w:tab w:val="left" w:pos="14656"/>
+        </w:tabs>
+        <w:spacing w:after="0" w:line="240" w:lineRule="auto"/>
+        <w:rPr>
+          <w:rFonts w:ascii="Courier New" w:eastAsia="Times New Roman" w:hAnsi="Courier New" w:cs="Courier New"/>
+          <w:color w:val="FFFFFF"/>
+          <w:sz w:val="20"/>
+          <w:szCs w:val="20"/>
+          <w:lang w:eastAsia="pt-BR"/>
+        </w:rPr>
+      </w:pPr>
+      <w:r>
+        <w:rPr>
+          <w:rFonts w:ascii="Courier New" w:eastAsia="Times New Roman" w:hAnsi="Courier New" w:cs="Courier New"/>
+          <w:color w:val="66D9EF"/>
+          <w:sz w:val="20"/>
+          <w:szCs w:val="20"/>
+          <w:lang w:eastAsia="pt-BR"/>
+        </w:rPr>
+        <w:t>switch</w:t>
+      </w:r>
+    </w:p>
+    <w:p>
+      <w:pPr>
+        <w:shd w:val="clear" w:color="auto" w:fill="272822"/>
+        <w:tabs>
+          <w:tab w:val="left" w:pos="916"/>
+          <w:tab w:val="left" w:pos="1832"/>
+          <w:tab w:val="left" w:pos="2748"/>
+          <w:tab w:val="left" w:pos="3664"/>
+          <w:tab w:val="left" w:pos="4580"/>
+          <w:tab w:val="left" w:pos="5496"/>
+          <w:tab w:val="left" w:pos="6412"/>
+          <w:tab w:val="left" w:pos="7328"/>
+          <w:tab w:val="left" w:pos="8244"/>
+          <w:tab w:val="left" w:pos="9160"/>
+          <w:tab w:val="left" w:pos="10076"/>
+          <w:tab w:val="left" w:pos="10992"/>
+          <w:tab w:val="left" w:pos="11908"/>
+          <w:tab w:val="left" w:pos="12824"/>
+          <w:tab w:val="left" w:pos="13740"/>
+          <w:tab w:val="left" w:pos="14656"/>
+        </w:tabs>
+        <w:spacing w:after="0" w:line="240" w:lineRule="auto"/>
+        <w:rPr>
+          <w:rFonts w:ascii="Courier New" w:eastAsia="Times New Roman" w:hAnsi="Courier New" w:cs="Courier New"/>
+          <w:color w:val="FFFFFF"/>
+          <w:sz w:val="20"/>
+          <w:szCs w:val="20"/>
+          <w:lang w:eastAsia="pt-BR"/>
+        </w:rPr>
+      </w:pPr>
+      <w:r>
+        <w:rPr>
+          <w:rFonts w:ascii="Courier New" w:eastAsia="Times New Roman" w:hAnsi="Courier New" w:cs="Courier New"/>
+          <w:color w:val="FFFFFF"/>
+          <w:sz w:val="20"/>
+          <w:szCs w:val="20"/>
+          <w:lang w:eastAsia="pt-BR"/>
+        </w:rPr>
+        <w:t>target</w:t>
+      </w:r>
+    </w:p>
+    <w:p>
+      <w:pPr>
+        <w:shd w:val="clear" w:color="auto" w:fill="272822"/>
+        <w:tabs>
+          <w:tab w:val="left" w:pos="916"/>
+          <w:tab w:val="left" w:pos="1832"/>
+          <w:tab w:val="left" w:pos="2748"/>
+          <w:tab w:val="left" w:pos="3664"/>
+          <w:tab w:val="left" w:pos="4580"/>
+          <w:tab w:val="left" w:pos="5496"/>
+          <w:tab w:val="left" w:pos="6412"/>
+          <w:tab w:val="left" w:pos="7328"/>
+          <w:tab w:val="left" w:pos="8244"/>
+          <w:tab w:val="left" w:pos="9160"/>
+          <w:tab w:val="left" w:pos="10076"/>
+          <w:tab w:val="left" w:pos="10992"/>
+          <w:tab w:val="left" w:pos="11908"/>
+          <w:tab w:val="left" w:pos="12824"/>
+          <w:tab w:val="left" w:pos="13740"/>
+          <w:tab w:val="left" w:pos="14656"/>
+        </w:tabs>
+        <w:spacing w:after="0" w:line="240" w:lineRule="auto"/>
+        <w:rPr>
+          <w:rFonts w:ascii="Courier New" w:eastAsia="Times New Roman" w:hAnsi="Courier New" w:cs="Courier New"/>
+          <w:color w:val="FFFFFF"/>
+          <w:sz w:val="20"/>
+          <w:szCs w:val="20"/>
+          <w:lang w:eastAsia="pt-BR"/>
+        </w:rPr>
+      </w:pPr>
+      <w:proofErr w:type="spellStart"/>
+      <w:r>
+        <w:rPr>
+          <w:rFonts w:ascii="Courier New" w:eastAsia="Times New Roman" w:hAnsi="Courier New" w:cs="Courier New"/>
+          <w:color w:val="66D9EF"/>
+          <w:sz w:val="20"/>
+          <w:szCs w:val="20"/>
+          <w:lang w:eastAsia="pt-BR"/>
+        </w:rPr>
+        <w:t>this</w:t>
+      </w:r>
+      <w:proofErr w:type="spellEnd"/>
+    </w:p>
+    <w:p>
+      <w:pPr>
+        <w:shd w:val="clear" w:color="auto" w:fill="272822"/>
+        <w:tabs>
+          <w:tab w:val="left" w:pos="916"/>
+          <w:tab w:val="left" w:pos="1832"/>
+          <w:tab w:val="left" w:pos="2748"/>
+          <w:tab w:val="left" w:pos="3664"/>
+          <w:tab w:val="left" w:pos="4580"/>
+          <w:tab w:val="left" w:pos="5496"/>
+          <w:tab w:val="left" w:pos="6412"/>
+          <w:tab w:val="left" w:pos="7328"/>
+          <w:tab w:val="left" w:pos="8244"/>
+          <w:tab w:val="left" w:pos="9160"/>
+          <w:tab w:val="left" w:pos="10076"/>
+          <w:tab w:val="left" w:pos="10992"/>
+          <w:tab w:val="left" w:pos="11908"/>
+          <w:tab w:val="left" w:pos="12824"/>
+          <w:tab w:val="left" w:pos="13740"/>
+          <w:tab w:val="left" w:pos="14656"/>
+        </w:tabs>
+        <w:spacing w:after="0" w:line="240" w:lineRule="auto"/>
+        <w:rPr>
+          <w:rFonts w:ascii="Courier New" w:eastAsia="Times New Roman" w:hAnsi="Courier New" w:cs="Courier New"/>
+          <w:color w:val="FFFFFF"/>
+          <w:sz w:val="20"/>
+          <w:szCs w:val="20"/>
+          <w:lang w:eastAsia="pt-BR"/>
+        </w:rPr>
+      </w:pPr>
+      <w:proofErr w:type="spellStart"/>
+      <w:r>
+        <w:rPr>
+          <w:rFonts w:ascii="Courier New" w:eastAsia="Times New Roman" w:hAnsi="Courier New" w:cs="Courier New"/>
+          <w:color w:val="66D9EF"/>
+          <w:sz w:val="20"/>
+          <w:szCs w:val="20"/>
+          <w:lang w:eastAsia="pt-BR"/>
+        </w:rPr>
+        <w:t>throw</w:t>
+      </w:r>
+      <w:proofErr w:type="spellEnd"/>
+    </w:p>
+    <w:p>
+      <w:pPr>
+        <w:shd w:val="clear" w:color="auto" w:fill="272822"/>
+        <w:tabs>
+          <w:tab w:val="left" w:pos="916"/>
+          <w:tab w:val="left" w:pos="1832"/>
+          <w:tab w:val="left" w:pos="2748"/>
+          <w:tab w:val="left" w:pos="3664"/>
+          <w:tab w:val="left" w:pos="4580"/>
+          <w:tab w:val="left" w:pos="5496"/>
+          <w:tab w:val="left" w:pos="6412"/>
+          <w:tab w:val="left" w:pos="7328"/>
+          <w:tab w:val="left" w:pos="8244"/>
+          <w:tab w:val="left" w:pos="9160"/>
+          <w:tab w:val="left" w:pos="10076"/>
+          <w:tab w:val="left" w:pos="10992"/>
+          <w:tab w:val="left" w:pos="11908"/>
+          <w:tab w:val="left" w:pos="12824"/>
+          <w:tab w:val="left" w:pos="13740"/>
+          <w:tab w:val="left" w:pos="14656"/>
+        </w:tabs>
+        <w:spacing w:after="0" w:line="240" w:lineRule="auto"/>
+        <w:rPr>
+          <w:rFonts w:ascii="Courier New" w:eastAsia="Times New Roman" w:hAnsi="Courier New" w:cs="Courier New"/>
+          <w:color w:val="FFFFFF"/>
+          <w:sz w:val="20"/>
+          <w:szCs w:val="20"/>
+          <w:lang w:eastAsia="pt-BR"/>
+        </w:rPr>
+      </w:pPr>
+      <w:proofErr w:type="spellStart"/>
+      <w:r>
+        <w:rPr>
+          <w:rFonts w:ascii="Courier New" w:eastAsia="Times New Roman" w:hAnsi="Courier New" w:cs="Courier New"/>
+          <w:color w:val="66D9EF"/>
+          <w:sz w:val="20"/>
+          <w:szCs w:val="20"/>
+          <w:lang w:eastAsia="pt-BR"/>
+        </w:rPr>
+        <w:t>true</w:t>
+      </w:r>
+      <w:proofErr w:type="spellEnd"/>
+    </w:p>
+    <w:p>
+      <w:pPr>
+        <w:shd w:val="clear" w:color="auto" w:fill="272822"/>
+        <w:tabs>
+          <w:tab w:val="left" w:pos="916"/>
+          <w:tab w:val="left" w:pos="1832"/>
+          <w:tab w:val="left" w:pos="2748"/>
+          <w:tab w:val="left" w:pos="3664"/>
+          <w:tab w:val="left" w:pos="4580"/>
+          <w:tab w:val="left" w:pos="5496"/>
+          <w:tab w:val="left" w:pos="6412"/>
+          <w:tab w:val="left" w:pos="7328"/>
+          <w:tab w:val="left" w:pos="8244"/>
+          <w:tab w:val="left" w:pos="9160"/>
+          <w:tab w:val="left" w:pos="10076"/>
+          <w:tab w:val="left" w:pos="10992"/>
+          <w:tab w:val="left" w:pos="11908"/>
+          <w:tab w:val="left" w:pos="12824"/>
+          <w:tab w:val="left" w:pos="13740"/>
+          <w:tab w:val="left" w:pos="14656"/>
+        </w:tabs>
+        <w:spacing w:after="0" w:line="240" w:lineRule="auto"/>
+        <w:rPr>
+          <w:rFonts w:ascii="Courier New" w:eastAsia="Times New Roman" w:hAnsi="Courier New" w:cs="Courier New"/>
+          <w:color w:val="FFFFFF"/>
+          <w:sz w:val="20"/>
+          <w:szCs w:val="20"/>
+          <w:lang w:eastAsia="pt-BR"/>
+        </w:rPr>
+      </w:pPr>
+      <w:proofErr w:type="spellStart"/>
+      <w:r>
+        <w:rPr>
+          <w:rFonts w:ascii="Courier New" w:eastAsia="Times New Roman" w:hAnsi="Courier New" w:cs="Courier New"/>
+          <w:color w:val="66D9EF"/>
+          <w:sz w:val="20"/>
+          <w:szCs w:val="20"/>
+          <w:lang w:eastAsia="pt-BR"/>
+        </w:rPr>
+        <w:t>try</w:t>
+      </w:r>
+      <w:proofErr w:type="spellEnd"/>
+    </w:p>
+    <w:p>
+      <w:pPr>
+        <w:shd w:val="clear" w:color="auto" w:fill="272822"/>
+        <w:tabs>
+          <w:tab w:val="left" w:pos="916"/>
+          <w:tab w:val="left" w:pos="1832"/>
+          <w:tab w:val="left" w:pos="2748"/>
+          <w:tab w:val="left" w:pos="3664"/>
+          <w:tab w:val="left" w:pos="4580"/>
+          <w:tab w:val="left" w:pos="5496"/>
+          <w:tab w:val="left" w:pos="6412"/>
+          <w:tab w:val="left" w:pos="7328"/>
+          <w:tab w:val="left" w:pos="8244"/>
+          <w:tab w:val="left" w:pos="9160"/>
+          <w:tab w:val="left" w:pos="10076"/>
+          <w:tab w:val="left" w:pos="10992"/>
+          <w:tab w:val="left" w:pos="11908"/>
+          <w:tab w:val="left" w:pos="12824"/>
+          <w:tab w:val="left" w:pos="13740"/>
+          <w:tab w:val="left" w:pos="14656"/>
+        </w:tabs>
+        <w:spacing w:after="0" w:line="240" w:lineRule="auto"/>
+        <w:rPr>
+          <w:rFonts w:ascii="Courier New" w:eastAsia="Times New Roman" w:hAnsi="Courier New" w:cs="Courier New"/>
+          <w:color w:val="FFFFFF"/>
+          <w:sz w:val="20"/>
+          <w:szCs w:val="20"/>
+          <w:lang w:eastAsia="pt-BR"/>
+        </w:rPr>
+      </w:pPr>
+      <w:proofErr w:type="spellStart"/>
+      <w:r>
+        <w:rPr>
+          <w:rFonts w:ascii="Courier New" w:eastAsia="Times New Roman" w:hAnsi="Courier New" w:cs="Courier New"/>
+          <w:color w:val="66D9EF"/>
+          <w:sz w:val="20"/>
+          <w:szCs w:val="20"/>
+          <w:lang w:eastAsia="pt-BR"/>
+        </w:rPr>
+        <w:t>typeof</w:t>
+      </w:r>
+      <w:proofErr w:type="spellEnd"/>
+    </w:p>
+    <w:p>
+      <w:pPr>
+        <w:shd w:val="clear" w:color="auto" w:fill="272822"/>
+        <w:tabs>
+          <w:tab w:val="left" w:pos="916"/>
+          <w:tab w:val="left" w:pos="1832"/>
+          <w:tab w:val="left" w:pos="2748"/>
+          <w:tab w:val="left" w:pos="3664"/>
+          <w:tab w:val="left" w:pos="4580"/>
+          <w:tab w:val="left" w:pos="5496"/>
+          <w:tab w:val="left" w:pos="6412"/>
+          <w:tab w:val="left" w:pos="7328"/>
+          <w:tab w:val="left" w:pos="8244"/>
+          <w:tab w:val="left" w:pos="9160"/>
+          <w:tab w:val="left" w:pos="10076"/>
+          <w:tab w:val="left" w:pos="10992"/>
+          <w:tab w:val="left" w:pos="11908"/>
+          <w:tab w:val="left" w:pos="12824"/>
+          <w:tab w:val="left" w:pos="13740"/>
+          <w:tab w:val="left" w:pos="14656"/>
+        </w:tabs>
+        <w:spacing w:after="0" w:line="240" w:lineRule="auto"/>
+        <w:rPr>
+          <w:rFonts w:ascii="Courier New" w:eastAsia="Times New Roman" w:hAnsi="Courier New" w:cs="Courier New"/>
+          <w:color w:val="FFFFFF"/>
+          <w:sz w:val="20"/>
+          <w:szCs w:val="20"/>
+          <w:lang w:eastAsia="pt-BR"/>
+        </w:rPr>
+      </w:pPr>
+      <w:r>
+        <w:rPr>
+          <w:rFonts w:ascii="Courier New" w:eastAsia="Times New Roman" w:hAnsi="Courier New" w:cs="Courier New"/>
+          <w:color w:val="66D9EF"/>
+          <w:sz w:val="20"/>
+          <w:szCs w:val="20"/>
+          <w:lang w:eastAsia="pt-BR"/>
+        </w:rPr>
+        <w:t>var</w:t>
+      </w:r>
+    </w:p>
+    <w:p>
+      <w:pPr>
+        <w:shd w:val="clear" w:color="auto" w:fill="272822"/>
+        <w:tabs>
+          <w:tab w:val="left" w:pos="916"/>
+          <w:tab w:val="left" w:pos="1832"/>
+          <w:tab w:val="left" w:pos="2748"/>
+          <w:tab w:val="left" w:pos="3664"/>
+          <w:tab w:val="left" w:pos="4580"/>
+          <w:tab w:val="left" w:pos="5496"/>
+          <w:tab w:val="left" w:pos="6412"/>
+          <w:tab w:val="left" w:pos="7328"/>
+          <w:tab w:val="left" w:pos="8244"/>
+          <w:tab w:val="left" w:pos="9160"/>
+          <w:tab w:val="left" w:pos="10076"/>
+          <w:tab w:val="left" w:pos="10992"/>
+          <w:tab w:val="left" w:pos="11908"/>
+          <w:tab w:val="left" w:pos="12824"/>
+          <w:tab w:val="left" w:pos="13740"/>
+          <w:tab w:val="left" w:pos="14656"/>
+        </w:tabs>
+        <w:spacing w:after="0" w:line="240" w:lineRule="auto"/>
+        <w:rPr>
+          <w:rFonts w:ascii="Courier New" w:eastAsia="Times New Roman" w:hAnsi="Courier New" w:cs="Courier New"/>
+          <w:color w:val="FFFFFF"/>
+          <w:sz w:val="20"/>
+          <w:szCs w:val="20"/>
+          <w:lang w:eastAsia="pt-BR"/>
+        </w:rPr>
+      </w:pPr>
+      <w:proofErr w:type="spellStart"/>
+      <w:r>
+        <w:rPr>
+          <w:rFonts w:ascii="Courier New" w:eastAsia="Times New Roman" w:hAnsi="Courier New" w:cs="Courier New"/>
+          <w:color w:val="66D9EF"/>
+          <w:sz w:val="20"/>
+          <w:szCs w:val="20"/>
+          <w:lang w:eastAsia="pt-BR"/>
+        </w:rPr>
+        <w:t>void</w:t>
+      </w:r>
+      <w:proofErr w:type="spellEnd"/>
+    </w:p>
+    <w:p>
+      <w:pPr>
+        <w:shd w:val="clear" w:color="auto" w:fill="272822"/>
+        <w:tabs>
+          <w:tab w:val="left" w:pos="916"/>
+          <w:tab w:val="left" w:pos="1832"/>
+          <w:tab w:val="left" w:pos="2748"/>
+          <w:tab w:val="left" w:pos="3664"/>
+          <w:tab w:val="left" w:pos="4580"/>
+          <w:tab w:val="left" w:pos="5496"/>
+          <w:tab w:val="left" w:pos="6412"/>
+          <w:tab w:val="left" w:pos="7328"/>
+          <w:tab w:val="left" w:pos="8244"/>
+          <w:tab w:val="left" w:pos="9160"/>
+          <w:tab w:val="left" w:pos="10076"/>
+          <w:tab w:val="left" w:pos="10992"/>
+          <w:tab w:val="left" w:pos="11908"/>
+          <w:tab w:val="left" w:pos="12824"/>
+          <w:tab w:val="left" w:pos="13740"/>
+          <w:tab w:val="left" w:pos="14656"/>
+        </w:tabs>
+        <w:spacing w:after="0" w:line="240" w:lineRule="auto"/>
+        <w:rPr>
+          <w:rFonts w:ascii="Courier New" w:eastAsia="Times New Roman" w:hAnsi="Courier New" w:cs="Courier New"/>
+          <w:color w:val="FFFFFF"/>
+          <w:sz w:val="20"/>
+          <w:szCs w:val="20"/>
+          <w:lang w:eastAsia="pt-BR"/>
+        </w:rPr>
+      </w:pPr>
+      <w:proofErr w:type="spellStart"/>
+      <w:r>
+        <w:rPr>
+          <w:rFonts w:ascii="Courier New" w:eastAsia="Times New Roman" w:hAnsi="Courier New" w:cs="Courier New"/>
+          <w:color w:val="66D9EF"/>
+          <w:sz w:val="20"/>
+          <w:szCs w:val="20"/>
+          <w:lang w:eastAsia="pt-BR"/>
+        </w:rPr>
+        <w:t>while</w:t>
+      </w:r>
+      <w:proofErr w:type="spellEnd"/>
+    </w:p>
+    <w:p>
+      <w:pPr>
+        <w:shd w:val="clear" w:color="auto" w:fill="272822"/>
+        <w:tabs>
+          <w:tab w:val="left" w:pos="916"/>
+          <w:tab w:val="left" w:pos="1832"/>
+          <w:tab w:val="left" w:pos="2748"/>
+          <w:tab w:val="left" w:pos="3664"/>
+          <w:tab w:val="left" w:pos="4580"/>
+          <w:tab w:val="left" w:pos="5496"/>
+          <w:tab w:val="left" w:pos="6412"/>
+          <w:tab w:val="left" w:pos="7328"/>
+          <w:tab w:val="left" w:pos="8244"/>
+          <w:tab w:val="left" w:pos="9160"/>
+          <w:tab w:val="left" w:pos="10076"/>
+          <w:tab w:val="left" w:pos="10992"/>
+          <w:tab w:val="left" w:pos="11908"/>
+          <w:tab w:val="left" w:pos="12824"/>
+          <w:tab w:val="left" w:pos="13740"/>
+          <w:tab w:val="left" w:pos="14656"/>
+        </w:tabs>
+        <w:spacing w:after="0" w:line="240" w:lineRule="auto"/>
+        <w:rPr>
+          <w:rFonts w:ascii="Courier New" w:eastAsia="Times New Roman" w:hAnsi="Courier New" w:cs="Courier New"/>
+          <w:color w:val="FFFFFF"/>
+          <w:sz w:val="20"/>
+          <w:szCs w:val="20"/>
+          <w:lang w:eastAsia="pt-BR"/>
+        </w:rPr>
+      </w:pPr>
+      <w:proofErr w:type="spellStart"/>
+      <w:r>
+        <w:rPr>
+          <w:rFonts w:ascii="Courier New" w:eastAsia="Times New Roman" w:hAnsi="Courier New" w:cs="Courier New"/>
+          <w:color w:val="66D9EF"/>
+          <w:sz w:val="20"/>
+          <w:szCs w:val="20"/>
+          <w:lang w:eastAsia="pt-BR"/>
+        </w:rPr>
+        <w:lastRenderedPageBreak/>
+        <w:t>with</w:t>
+      </w:r>
+      <w:proofErr w:type="spellEnd"/>
+    </w:p>
+    <w:p>
+      <w:pPr>
+        <w:shd w:val="clear" w:color="auto" w:fill="272822"/>
+        <w:tabs>
+          <w:tab w:val="left" w:pos="916"/>
+          <w:tab w:val="left" w:pos="1832"/>
+          <w:tab w:val="left" w:pos="2748"/>
+          <w:tab w:val="left" w:pos="3664"/>
+          <w:tab w:val="left" w:pos="4580"/>
+          <w:tab w:val="left" w:pos="5496"/>
+          <w:tab w:val="left" w:pos="6412"/>
+          <w:tab w:val="left" w:pos="7328"/>
+          <w:tab w:val="left" w:pos="8244"/>
+          <w:tab w:val="left" w:pos="9160"/>
+          <w:tab w:val="left" w:pos="10076"/>
+          <w:tab w:val="left" w:pos="10992"/>
+          <w:tab w:val="left" w:pos="11908"/>
+          <w:tab w:val="left" w:pos="12824"/>
+          <w:tab w:val="left" w:pos="13740"/>
+          <w:tab w:val="left" w:pos="14656"/>
+        </w:tabs>
+        <w:spacing w:after="0" w:line="240" w:lineRule="auto"/>
+        <w:rPr>
+          <w:rFonts w:ascii="Consolas" w:eastAsia="Times New Roman" w:hAnsi="Consolas" w:cs="Courier New"/>
+          <w:color w:val="FFFFFF"/>
+          <w:sz w:val="27"/>
+          <w:szCs w:val="27"/>
+          <w:lang w:eastAsia="pt-BR"/>
+        </w:rPr>
+      </w:pPr>
+      <w:proofErr w:type="spellStart"/>
+      <w:r>
+        <w:rPr>
+          <w:rFonts w:ascii="Courier New" w:eastAsia="Times New Roman" w:hAnsi="Courier New" w:cs="Courier New"/>
+          <w:color w:val="66D9EF"/>
+          <w:sz w:val="20"/>
+          <w:szCs w:val="20"/>
+          <w:lang w:eastAsia="pt-BR"/>
+        </w:rPr>
+        <w:t>yield</w:t>
+      </w:r>
+      <w:proofErr w:type="spellEnd"/>
+    </w:p>
+    <w:p>
+      <w:pPr>
+        <w:spacing w:line="360" w:lineRule="auto"/>
+        <w:jc w:val="both"/>
+        <w:rPr>
+          <w:rFonts w:ascii="Times New Roman" w:hAnsi="Times New Roman" w:cs="Times New Roman"/>
+          <w:b/>
+          <w:bCs/>
+          <w:sz w:val="24"/>
+          <w:szCs w:val="24"/>
+        </w:rPr>
+      </w:pPr>
+    </w:p>
+    <w:p>
+      <w:pPr>
+        <w:spacing w:line="360" w:lineRule="auto"/>
+        <w:jc w:val="both"/>
+        <w:rPr>
+          <w:rFonts w:ascii="Times New Roman" w:hAnsi="Times New Roman" w:cs="Times New Roman"/>
+          <w:b/>
+          <w:bCs/>
+          <w:sz w:val="24"/>
+          <w:szCs w:val="24"/>
+        </w:rPr>
+      </w:pPr>
+    </w:p>
+    <w:p>
+      <w:pPr>
+        <w:pStyle w:val="PargrafodaLista"/>
+        <w:spacing w:line="360" w:lineRule="auto"/>
+        <w:jc w:val="both"/>
         <w:rPr>
           <w:rFonts w:ascii="Times New Roman" w:hAnsi="Times New Roman" w:cs="Times New Roman"/>
           <w:sz w:val="24"/>
@@ -4530,7 +7632,7 @@
   <w:abstractNum w:abstractNumId="2" w15:restartNumberingAfterBreak="0">
     <w:nsid w:val="41F33B61"/>
     <w:multiLevelType w:val="hybridMultilevel"/>
-    <w:tmpl w:val="572459A8"/>
+    <w:tmpl w:val="DC84373E"/>
     <w:lvl w:ilvl="0" w:tplc="04160001">
       <w:start w:val="1"/>
       <w:numFmt w:val="bullet"/>
@@ -5205,6 +8307,66 @@
       <w:contextualSpacing/>
     </w:pPr>
   </w:style>
+  <w:style w:type="paragraph" w:styleId="Pr-formataoHTML">
+    <w:name w:val="HTML Preformatted"/>
+    <w:basedOn w:val="Normal"/>
+    <w:link w:val="Pr-formataoHTMLChar"/>
+    <w:uiPriority w:val="99"/>
+    <w:semiHidden/>
+    <w:unhideWhenUsed/>
+    <w:rsid w:val="00AF2441"/>
+    <w:pPr>
+      <w:tabs>
+        <w:tab w:val="left" w:pos="916"/>
+        <w:tab w:val="left" w:pos="1832"/>
+        <w:tab w:val="left" w:pos="2748"/>
+        <w:tab w:val="left" w:pos="3664"/>
+        <w:tab w:val="left" w:pos="4580"/>
+        <w:tab w:val="left" w:pos="5496"/>
+        <w:tab w:val="left" w:pos="6412"/>
+        <w:tab w:val="left" w:pos="7328"/>
+        <w:tab w:val="left" w:pos="8244"/>
+        <w:tab w:val="left" w:pos="9160"/>
+        <w:tab w:val="left" w:pos="10076"/>
+        <w:tab w:val="left" w:pos="10992"/>
+        <w:tab w:val="left" w:pos="11908"/>
+        <w:tab w:val="left" w:pos="12824"/>
+        <w:tab w:val="left" w:pos="13740"/>
+        <w:tab w:val="left" w:pos="14656"/>
+      </w:tabs>
+      <w:spacing w:after="0" w:line="240" w:lineRule="auto"/>
+    </w:pPr>
+    <w:rPr>
+      <w:rFonts w:ascii="Courier New" w:eastAsia="Times New Roman" w:hAnsi="Courier New" w:cs="Courier New"/>
+      <w:sz w:val="20"/>
+      <w:szCs w:val="20"/>
+      <w:lang w:eastAsia="pt-BR"/>
+    </w:rPr>
+  </w:style>
+  <w:style w:type="character" w:customStyle="1" w:styleId="Pr-formataoHTMLChar">
+    <w:name w:val="Pré-formatação HTML Char"/>
+    <w:basedOn w:val="Fontepargpadro"/>
+    <w:link w:val="Pr-formataoHTML"/>
+    <w:uiPriority w:val="99"/>
+    <w:semiHidden/>
+    <w:rsid w:val="00AF2441"/>
+    <w:rPr>
+      <w:rFonts w:ascii="Courier New" w:eastAsia="Times New Roman" w:hAnsi="Courier New" w:cs="Courier New"/>
+      <w:sz w:val="20"/>
+      <w:szCs w:val="20"/>
+      <w:lang w:eastAsia="pt-BR"/>
+    </w:rPr>
+  </w:style>
+  <w:style w:type="character" w:customStyle="1" w:styleId="pln">
+    <w:name w:val="pln"/>
+    <w:basedOn w:val="Fontepargpadro"/>
+    <w:rsid w:val="00AF2441"/>
+  </w:style>
+  <w:style w:type="character" w:customStyle="1" w:styleId="kwd">
+    <w:name w:val="kwd"/>
+    <w:basedOn w:val="Fontepargpadro"/>
+    <w:rsid w:val="00AF2441"/>
+  </w:style>
 </w:styles>
 </file>
 

</xml_diff>

<commit_message>
5 modulo de exercícios
</commit_message>
<xml_diff>
--- a/Anotações.docx
+++ b/Anotações.docx
@@ -9961,17 +9961,1093 @@
         </w:rPr>
         <w:t>. Logo nesse exemplo ele faz a atribuição do i a cada vez que fazer o laço de repetição</w:t>
       </w:r>
-    </w:p>
-    <w:p>
-      <w:pPr>
-        <w:spacing w:line="360" w:lineRule="auto"/>
-        <w:jc w:val="both"/>
-        <w:rPr>
-          <w:rFonts w:ascii="Times New Roman" w:hAnsi="Times New Roman" w:cs="Times New Roman"/>
-          <w:sz w:val="24"/>
-          <w:szCs w:val="24"/>
-        </w:rPr>
-      </w:pPr>
+      <w:r>
+        <w:rPr>
+          <w:rFonts w:ascii="Times New Roman" w:hAnsi="Times New Roman" w:cs="Times New Roman"/>
+          <w:sz w:val="24"/>
+          <w:szCs w:val="24"/>
+        </w:rPr>
+        <w:t>. Aqui não tem um retorno da função.</w:t>
+      </w:r>
+    </w:p>
+    <w:p>
+      <w:pPr>
+        <w:spacing w:line="360" w:lineRule="auto"/>
+        <w:jc w:val="both"/>
+        <w:rPr>
+          <w:rFonts w:ascii="Times New Roman" w:hAnsi="Times New Roman" w:cs="Times New Roman"/>
+          <w:b/>
+          <w:bCs/>
+          <w:sz w:val="24"/>
+          <w:szCs w:val="24"/>
+        </w:rPr>
+      </w:pPr>
+      <w:r>
+        <w:rPr>
+          <w:rFonts w:ascii="Times New Roman" w:hAnsi="Times New Roman" w:cs="Times New Roman"/>
+          <w:b/>
+          <w:bCs/>
+          <w:sz w:val="24"/>
+          <w:szCs w:val="24"/>
+        </w:rPr>
+        <w:t>Revisando Callbacks</w:t>
+      </w:r>
+    </w:p>
+    <w:p>
+      <w:pPr>
+        <w:spacing w:line="360" w:lineRule="auto"/>
+        <w:jc w:val="both"/>
+        <w:rPr>
+          <w:rFonts w:ascii="Times New Roman" w:hAnsi="Times New Roman" w:cs="Times New Roman"/>
+          <w:sz w:val="24"/>
+          <w:szCs w:val="24"/>
+        </w:rPr>
+      </w:pPr>
+      <w:r>
+        <w:rPr>
+          <w:rFonts w:ascii="Times New Roman" w:hAnsi="Times New Roman" w:cs="Times New Roman"/>
+          <w:sz w:val="24"/>
+          <w:szCs w:val="24"/>
+        </w:rPr>
+        <w:t>Funções callbacks – podemos fazer uma função de forma separada para fazermos por exemplo com mais de um array, ou simples fazer de forma separada, da seguinte forma:</w:t>
+      </w:r>
+    </w:p>
+    <w:p>
+      <w:pPr>
+        <w:spacing w:line="360" w:lineRule="auto"/>
+        <w:jc w:val="both"/>
+        <w:rPr>
+          <w:rFonts w:ascii="Times New Roman" w:hAnsi="Times New Roman" w:cs="Times New Roman"/>
+          <w:sz w:val="24"/>
+          <w:szCs w:val="24"/>
+        </w:rPr>
+      </w:pPr>
+      <w:r>
+        <w:rPr>
+          <w:rFonts w:ascii="Times New Roman" w:hAnsi="Times New Roman" w:cs="Times New Roman"/>
+          <w:sz w:val="24"/>
+          <w:szCs w:val="24"/>
+        </w:rPr>
+        <w:t>const nomes = [“Ana”, “Ju”, “Leo”, “Paula”]</w:t>
+      </w:r>
+    </w:p>
+    <w:p>
+      <w:pPr>
+        <w:spacing w:line="360" w:lineRule="auto"/>
+        <w:jc w:val="both"/>
+        <w:rPr>
+          <w:rFonts w:ascii="Times New Roman" w:hAnsi="Times New Roman" w:cs="Times New Roman"/>
+          <w:sz w:val="24"/>
+          <w:szCs w:val="24"/>
+        </w:rPr>
+      </w:pPr>
+      <w:r>
+        <w:rPr>
+          <w:rFonts w:ascii="Times New Roman" w:hAnsi="Times New Roman" w:cs="Times New Roman"/>
+          <w:sz w:val="24"/>
+          <w:szCs w:val="24"/>
+        </w:rPr>
+        <w:t>nomes.forEach(ImprimeNomes)</w:t>
+      </w:r>
+    </w:p>
+    <w:p>
+      <w:pPr>
+        <w:spacing w:line="360" w:lineRule="auto"/>
+        <w:jc w:val="both"/>
+        <w:rPr>
+          <w:rFonts w:ascii="Times New Roman" w:hAnsi="Times New Roman" w:cs="Times New Roman"/>
+          <w:sz w:val="24"/>
+          <w:szCs w:val="24"/>
+        </w:rPr>
+      </w:pPr>
+      <w:r>
+        <w:rPr>
+          <w:rFonts w:ascii="Times New Roman" w:hAnsi="Times New Roman" w:cs="Times New Roman"/>
+          <w:sz w:val="24"/>
+          <w:szCs w:val="24"/>
+        </w:rPr>
+        <w:t>function ImprimeNomes(nome){</w:t>
+      </w:r>
+    </w:p>
+    <w:p>
+      <w:pPr>
+        <w:spacing w:line="360" w:lineRule="auto"/>
+        <w:jc w:val="both"/>
+        <w:rPr>
+          <w:rFonts w:ascii="Times New Roman" w:hAnsi="Times New Roman" w:cs="Times New Roman"/>
+          <w:sz w:val="24"/>
+          <w:szCs w:val="24"/>
+        </w:rPr>
+      </w:pPr>
+      <w:r>
+        <w:rPr>
+          <w:rFonts w:ascii="Times New Roman" w:hAnsi="Times New Roman" w:cs="Times New Roman"/>
+          <w:sz w:val="24"/>
+          <w:szCs w:val="24"/>
+        </w:rPr>
+        <w:t>console.log(nome)</w:t>
+      </w:r>
+    </w:p>
+    <w:p>
+      <w:pPr>
+        <w:spacing w:line="360" w:lineRule="auto"/>
+        <w:jc w:val="both"/>
+        <w:rPr>
+          <w:rFonts w:ascii="Times New Roman" w:hAnsi="Times New Roman" w:cs="Times New Roman"/>
+          <w:sz w:val="24"/>
+          <w:szCs w:val="24"/>
+        </w:rPr>
+      </w:pPr>
+      <w:r>
+        <w:rPr>
+          <w:rFonts w:ascii="Times New Roman" w:hAnsi="Times New Roman" w:cs="Times New Roman"/>
+          <w:sz w:val="24"/>
+          <w:szCs w:val="24"/>
+        </w:rPr>
+        <w:t>}</w:t>
+      </w:r>
+    </w:p>
+    <w:p>
+      <w:pPr>
+        <w:spacing w:line="360" w:lineRule="auto"/>
+        <w:jc w:val="both"/>
+        <w:rPr>
+          <w:rFonts w:ascii="Times New Roman" w:hAnsi="Times New Roman" w:cs="Times New Roman"/>
+          <w:sz w:val="24"/>
+          <w:szCs w:val="24"/>
+        </w:rPr>
+      </w:pPr>
+      <w:r>
+        <w:rPr>
+          <w:rFonts w:ascii="Times New Roman" w:hAnsi="Times New Roman" w:cs="Times New Roman"/>
+          <w:sz w:val="24"/>
+          <w:szCs w:val="24"/>
+        </w:rPr>
+        <w:t>Dessa forma, criamos a nossa função que tem como parâmetro nome, e usamos o laço dentro do array contendo os nomes, então o mesmo vai imprimir nome por nome.</w:t>
+      </w:r>
+      <w:r>
+        <w:rPr>
+          <w:rFonts w:ascii="Times New Roman" w:hAnsi="Times New Roman" w:cs="Times New Roman"/>
+          <w:sz w:val="24"/>
+          <w:szCs w:val="24"/>
+        </w:rPr>
+        <w:t xml:space="preserve"> E podemos colocar o índice também como parâmetro, da seguinte forma: </w:t>
+      </w:r>
+      <w:r>
+        <w:rPr>
+          <w:rFonts w:ascii="Times New Roman" w:hAnsi="Times New Roman" w:cs="Times New Roman"/>
+          <w:sz w:val="24"/>
+          <w:szCs w:val="24"/>
+        </w:rPr>
+        <w:t>nomes.forEach(ImprimeNomes</w:t>
+      </w:r>
+      <w:r>
+        <w:rPr>
+          <w:rFonts w:ascii="Times New Roman" w:hAnsi="Times New Roman" w:cs="Times New Roman"/>
+          <w:sz w:val="24"/>
+          <w:szCs w:val="24"/>
+        </w:rPr>
+        <w:t>, indice</w:t>
+      </w:r>
+      <w:r>
+        <w:rPr>
+          <w:rFonts w:ascii="Times New Roman" w:hAnsi="Times New Roman" w:cs="Times New Roman"/>
+          <w:sz w:val="24"/>
+          <w:szCs w:val="24"/>
+        </w:rPr>
+        <w:t>)</w:t>
+      </w:r>
+    </w:p>
+    <w:p>
+      <w:pPr>
+        <w:spacing w:line="360" w:lineRule="auto"/>
+        <w:jc w:val="both"/>
+        <w:rPr>
+          <w:rFonts w:ascii="Times New Roman" w:hAnsi="Times New Roman" w:cs="Times New Roman"/>
+          <w:b/>
+          <w:bCs/>
+          <w:sz w:val="24"/>
+          <w:szCs w:val="24"/>
+        </w:rPr>
+      </w:pPr>
+      <w:r>
+        <w:rPr>
+          <w:rFonts w:ascii="Times New Roman" w:hAnsi="Times New Roman" w:cs="Times New Roman"/>
+          <w:b/>
+          <w:bCs/>
+          <w:sz w:val="24"/>
+          <w:szCs w:val="24"/>
+        </w:rPr>
+        <w:t>Método .map</w:t>
+      </w:r>
+    </w:p>
+    <w:p>
+      <w:pPr>
+        <w:spacing w:line="360" w:lineRule="auto"/>
+        <w:jc w:val="both"/>
+        <w:rPr>
+          <w:rFonts w:ascii="Times New Roman" w:hAnsi="Times New Roman" w:cs="Times New Roman"/>
+          <w:sz w:val="24"/>
+          <w:szCs w:val="24"/>
+        </w:rPr>
+      </w:pPr>
+      <w:r>
+        <w:rPr>
+          <w:rFonts w:ascii="Times New Roman" w:hAnsi="Times New Roman" w:cs="Times New Roman"/>
+          <w:sz w:val="24"/>
+          <w:szCs w:val="24"/>
+        </w:rPr>
+        <w:t>Usamos o .map no array para adicionar um valor aos valores, da seguinte forma:</w:t>
+      </w:r>
+    </w:p>
+    <w:p>
+      <w:pPr>
+        <w:spacing w:line="360" w:lineRule="auto"/>
+        <w:jc w:val="both"/>
+        <w:rPr>
+          <w:rFonts w:ascii="Times New Roman" w:hAnsi="Times New Roman" w:cs="Times New Roman"/>
+          <w:sz w:val="24"/>
+          <w:szCs w:val="24"/>
+        </w:rPr>
+      </w:pPr>
+      <w:r>
+        <w:rPr>
+          <w:rFonts w:ascii="Times New Roman" w:hAnsi="Times New Roman" w:cs="Times New Roman"/>
+          <w:sz w:val="24"/>
+          <w:szCs w:val="24"/>
+        </w:rPr>
+        <w:t>const notas = [10, 9, 8, 7, 6]</w:t>
+      </w:r>
+    </w:p>
+    <w:p>
+      <w:pPr>
+        <w:spacing w:line="360" w:lineRule="auto"/>
+        <w:jc w:val="both"/>
+        <w:rPr>
+          <w:rFonts w:ascii="Times New Roman" w:hAnsi="Times New Roman" w:cs="Times New Roman"/>
+          <w:sz w:val="24"/>
+          <w:szCs w:val="24"/>
+        </w:rPr>
+      </w:pPr>
+      <w:r>
+        <w:rPr>
+          <w:rFonts w:ascii="Times New Roman" w:hAnsi="Times New Roman" w:cs="Times New Roman"/>
+          <w:sz w:val="24"/>
+          <w:szCs w:val="24"/>
+        </w:rPr>
+        <w:t>const notasAtualizadas = notas.map( nota =&gt; nota == 10 ? nota : ++nota)</w:t>
+      </w:r>
+    </w:p>
+    <w:p>
+      <w:pPr>
+        <w:spacing w:line="360" w:lineRule="auto"/>
+        <w:jc w:val="both"/>
+        <w:rPr>
+          <w:rFonts w:ascii="Times New Roman" w:hAnsi="Times New Roman" w:cs="Times New Roman"/>
+          <w:sz w:val="24"/>
+          <w:szCs w:val="24"/>
+        </w:rPr>
+      </w:pPr>
+      <w:r>
+        <w:rPr>
+          <w:rFonts w:ascii="Times New Roman" w:hAnsi="Times New Roman" w:cs="Times New Roman"/>
+          <w:sz w:val="24"/>
+          <w:szCs w:val="24"/>
+        </w:rPr>
+        <w:t>console.log(notasAtualizadas)</w:t>
+      </w:r>
+    </w:p>
+    <w:p>
+      <w:pPr>
+        <w:spacing w:line="360" w:lineRule="auto"/>
+        <w:jc w:val="both"/>
+        <w:rPr>
+          <w:rFonts w:ascii="Times New Roman" w:hAnsi="Times New Roman" w:cs="Times New Roman"/>
+          <w:sz w:val="24"/>
+          <w:szCs w:val="24"/>
+        </w:rPr>
+      </w:pPr>
+      <w:r>
+        <w:rPr>
+          <w:rFonts w:ascii="Times New Roman" w:hAnsi="Times New Roman" w:cs="Times New Roman"/>
+          <w:sz w:val="24"/>
+          <w:szCs w:val="24"/>
+        </w:rPr>
+        <w:lastRenderedPageBreak/>
+        <w:t>Dessa forma, o .map vai alterar as notas com +1, e ainda utilizamos um if dentro do mesmo para que não ocorra que notas maiores que 10 sejam somadas.</w:t>
+      </w:r>
+    </w:p>
+    <w:p>
+      <w:pPr>
+        <w:spacing w:line="360" w:lineRule="auto"/>
+        <w:jc w:val="both"/>
+        <w:rPr>
+          <w:rFonts w:ascii="Times New Roman" w:hAnsi="Times New Roman" w:cs="Times New Roman"/>
+          <w:b/>
+          <w:bCs/>
+          <w:sz w:val="24"/>
+          <w:szCs w:val="24"/>
+        </w:rPr>
+      </w:pPr>
+      <w:r>
+        <w:rPr>
+          <w:rFonts w:ascii="Times New Roman" w:hAnsi="Times New Roman" w:cs="Times New Roman"/>
+          <w:b/>
+          <w:bCs/>
+          <w:sz w:val="24"/>
+          <w:szCs w:val="24"/>
+        </w:rPr>
+        <w:t>Alterando strings com map()</w:t>
+      </w:r>
+    </w:p>
+    <w:p>
+      <w:pPr>
+        <w:spacing w:line="360" w:lineRule="auto"/>
+        <w:jc w:val="both"/>
+        <w:rPr>
+          <w:rFonts w:ascii="Times New Roman" w:hAnsi="Times New Roman" w:cs="Times New Roman"/>
+          <w:sz w:val="24"/>
+          <w:szCs w:val="24"/>
+        </w:rPr>
+      </w:pPr>
+      <w:r>
+        <w:rPr>
+          <w:rFonts w:ascii="Times New Roman" w:hAnsi="Times New Roman" w:cs="Times New Roman"/>
+          <w:sz w:val="24"/>
+          <w:szCs w:val="24"/>
+        </w:rPr>
+        <w:t xml:space="preserve">toUpperCase – pega todas as letras da string e deixa maiúsculo </w:t>
+      </w:r>
+    </w:p>
+    <w:p>
+      <w:pPr>
+        <w:spacing w:line="360" w:lineRule="auto"/>
+        <w:jc w:val="both"/>
+        <w:rPr>
+          <w:rFonts w:ascii="Times New Roman" w:hAnsi="Times New Roman" w:cs="Times New Roman"/>
+          <w:sz w:val="24"/>
+          <w:szCs w:val="24"/>
+        </w:rPr>
+      </w:pPr>
+      <w:r>
+        <w:rPr>
+          <w:rFonts w:ascii="Times New Roman" w:hAnsi="Times New Roman" w:cs="Times New Roman"/>
+          <w:sz w:val="24"/>
+          <w:szCs w:val="24"/>
+        </w:rPr>
+        <w:t>let nomes = [“ana Julia”, “Caio vinicius”, “BIA silva”]</w:t>
+      </w:r>
+    </w:p>
+    <w:p>
+      <w:pPr>
+        <w:spacing w:line="360" w:lineRule="auto"/>
+        <w:jc w:val="both"/>
+        <w:rPr>
+          <w:rFonts w:ascii="Times New Roman" w:hAnsi="Times New Roman" w:cs="Times New Roman"/>
+          <w:sz w:val="24"/>
+          <w:szCs w:val="24"/>
+        </w:rPr>
+      </w:pPr>
+      <w:r>
+        <w:rPr>
+          <w:rFonts w:ascii="Times New Roman" w:hAnsi="Times New Roman" w:cs="Times New Roman"/>
+          <w:sz w:val="24"/>
+          <w:szCs w:val="24"/>
+        </w:rPr>
+        <w:t>const nomesAtualizados = nomes.map(nome =&gt; nome.toUpperCase())</w:t>
+      </w:r>
+    </w:p>
+    <w:p>
+      <w:pPr>
+        <w:spacing w:line="360" w:lineRule="auto"/>
+        <w:jc w:val="both"/>
+        <w:rPr>
+          <w:rFonts w:ascii="Times New Roman" w:hAnsi="Times New Roman" w:cs="Times New Roman"/>
+          <w:sz w:val="24"/>
+          <w:szCs w:val="24"/>
+        </w:rPr>
+      </w:pPr>
+      <w:r>
+        <w:rPr>
+          <w:rFonts w:ascii="Times New Roman" w:hAnsi="Times New Roman" w:cs="Times New Roman"/>
+          <w:sz w:val="24"/>
+          <w:szCs w:val="24"/>
+        </w:rPr>
+        <w:t>console.log(nomesAtualizados)</w:t>
+      </w:r>
+    </w:p>
+    <w:p>
+      <w:pPr>
+        <w:spacing w:line="360" w:lineRule="auto"/>
+        <w:jc w:val="both"/>
+        <w:rPr>
+          <w:rFonts w:ascii="Times New Roman" w:hAnsi="Times New Roman" w:cs="Times New Roman"/>
+          <w:sz w:val="24"/>
+          <w:szCs w:val="24"/>
+        </w:rPr>
+      </w:pPr>
+      <w:r>
+        <w:rPr>
+          <w:rFonts w:ascii="Times New Roman" w:hAnsi="Times New Roman" w:cs="Times New Roman"/>
+          <w:sz w:val="24"/>
+          <w:szCs w:val="24"/>
+        </w:rPr>
+        <w:t>- logo passamos a nossa array dos nomes, e no map colocamos a função para colocar cada nome com todas as letras maiúsculas</w:t>
+      </w:r>
+      <w:r>
+        <w:rPr>
+          <w:rFonts w:ascii="Times New Roman" w:hAnsi="Times New Roman" w:cs="Times New Roman"/>
+          <w:sz w:val="24"/>
+          <w:szCs w:val="24"/>
+        </w:rPr>
+        <w:t>. Logo o map() passa dentro da array e fazemos na função o que deve ser feito com os elementos dessa array</w:t>
+      </w:r>
+      <w:r>
+        <w:rPr>
+          <w:rFonts w:ascii="Times New Roman" w:hAnsi="Times New Roman" w:cs="Times New Roman"/>
+          <w:sz w:val="24"/>
+          <w:szCs w:val="24"/>
+        </w:rPr>
+        <w:t>. Para alteramos por exemplo só uma letra, podemos fazer o acesso do índice da letra pertencente a essa string, logo, vemos da seguinte forma:</w:t>
+      </w:r>
+    </w:p>
+    <w:p>
+      <w:pPr>
+        <w:spacing w:line="360" w:lineRule="auto"/>
+        <w:jc w:val="both"/>
+        <w:rPr>
+          <w:rFonts w:ascii="Times New Roman" w:hAnsi="Times New Roman" w:cs="Times New Roman"/>
+          <w:sz w:val="24"/>
+          <w:szCs w:val="24"/>
+        </w:rPr>
+      </w:pPr>
+      <w:r>
+        <w:rPr>
+          <w:rFonts w:ascii="Times New Roman" w:hAnsi="Times New Roman" w:cs="Times New Roman"/>
+          <w:sz w:val="24"/>
+          <w:szCs w:val="24"/>
+        </w:rPr>
+        <w:t>const nome = “Alura”;</w:t>
+      </w:r>
+    </w:p>
+    <w:p>
+      <w:pPr>
+        <w:spacing w:line="360" w:lineRule="auto"/>
+        <w:jc w:val="both"/>
+        <w:rPr>
+          <w:rFonts w:ascii="Times New Roman" w:hAnsi="Times New Roman" w:cs="Times New Roman"/>
+          <w:sz w:val="24"/>
+          <w:szCs w:val="24"/>
+        </w:rPr>
+      </w:pPr>
+      <w:r>
+        <w:rPr>
+          <w:rFonts w:ascii="Times New Roman" w:hAnsi="Times New Roman" w:cs="Times New Roman"/>
+          <w:sz w:val="24"/>
+          <w:szCs w:val="24"/>
+        </w:rPr>
+        <w:t>let nomeMaisculas = “”;</w:t>
+      </w:r>
+    </w:p>
+    <w:p>
+      <w:pPr>
+        <w:spacing w:line="360" w:lineRule="auto"/>
+        <w:jc w:val="both"/>
+        <w:rPr>
+          <w:rFonts w:ascii="Times New Roman" w:hAnsi="Times New Roman" w:cs="Times New Roman"/>
+          <w:sz w:val="24"/>
+          <w:szCs w:val="24"/>
+        </w:rPr>
+      </w:pPr>
+      <w:r>
+        <w:rPr>
+          <w:rFonts w:ascii="Times New Roman" w:hAnsi="Times New Roman" w:cs="Times New Roman"/>
+          <w:sz w:val="24"/>
+          <w:szCs w:val="24"/>
+        </w:rPr>
+        <w:t>for (let i = 0; i &lt; nome.length; i++) {</w:t>
+      </w:r>
+    </w:p>
+    <w:p>
+      <w:pPr>
+        <w:spacing w:line="360" w:lineRule="auto"/>
+        <w:jc w:val="both"/>
+        <w:rPr>
+          <w:rFonts w:ascii="Times New Roman" w:hAnsi="Times New Roman" w:cs="Times New Roman"/>
+          <w:sz w:val="24"/>
+          <w:szCs w:val="24"/>
+        </w:rPr>
+      </w:pPr>
+      <w:r>
+        <w:rPr>
+          <w:rFonts w:ascii="Times New Roman" w:hAnsi="Times New Roman" w:cs="Times New Roman"/>
+          <w:sz w:val="24"/>
+          <w:szCs w:val="24"/>
+        </w:rPr>
+        <w:t>nomeMaisculas += nome[i].toUpperCase()</w:t>
+      </w:r>
+    </w:p>
+    <w:p>
+      <w:pPr>
+        <w:spacing w:line="360" w:lineRule="auto"/>
+        <w:jc w:val="both"/>
+        <w:rPr>
+          <w:rFonts w:ascii="Times New Roman" w:hAnsi="Times New Roman" w:cs="Times New Roman"/>
+          <w:sz w:val="24"/>
+          <w:szCs w:val="24"/>
+        </w:rPr>
+      </w:pPr>
+      <w:r>
+        <w:rPr>
+          <w:rFonts w:ascii="Times New Roman" w:hAnsi="Times New Roman" w:cs="Times New Roman"/>
+          <w:sz w:val="24"/>
+          <w:szCs w:val="24"/>
+        </w:rPr>
+        <w:t>}</w:t>
+      </w:r>
+    </w:p>
+    <w:p>
+      <w:pPr>
+        <w:spacing w:line="360" w:lineRule="auto"/>
+        <w:jc w:val="both"/>
+        <w:rPr>
+          <w:rFonts w:ascii="Times New Roman" w:hAnsi="Times New Roman" w:cs="Times New Roman"/>
+          <w:sz w:val="24"/>
+          <w:szCs w:val="24"/>
+        </w:rPr>
+      </w:pPr>
+      <w:r>
+        <w:rPr>
+          <w:rFonts w:ascii="Times New Roman" w:hAnsi="Times New Roman" w:cs="Times New Roman"/>
+          <w:sz w:val="24"/>
+          <w:szCs w:val="24"/>
+        </w:rPr>
+        <w:t>console.log(nomeMaisculas) // ALURA</w:t>
+      </w:r>
+      <w:r>
+        <w:rPr>
+          <w:rFonts w:ascii="Times New Roman" w:hAnsi="Times New Roman" w:cs="Times New Roman"/>
+          <w:sz w:val="24"/>
+          <w:szCs w:val="24"/>
+        </w:rPr>
+        <w:t xml:space="preserve"> – nesse caso o map() pode retornar um array se a função informada tiver um return em seu escopo.</w:t>
+      </w:r>
+    </w:p>
+    <w:p>
+      <w:pPr>
+        <w:spacing w:line="360" w:lineRule="auto"/>
+        <w:jc w:val="both"/>
+        <w:rPr>
+          <w:rFonts w:ascii="Times New Roman" w:hAnsi="Times New Roman" w:cs="Times New Roman"/>
+          <w:sz w:val="24"/>
+          <w:szCs w:val="24"/>
+        </w:rPr>
+      </w:pPr>
+      <w:r>
+        <w:rPr>
+          <w:rFonts w:ascii="Times New Roman" w:hAnsi="Times New Roman" w:cs="Times New Roman"/>
+          <w:sz w:val="24"/>
+          <w:szCs w:val="24"/>
+        </w:rPr>
+        <w:t xml:space="preserve">Para o JS, qualquer função que seja chamada como argumento de outra é considerada uma função call-back, não apenas em caso de métodos. Outros exemplos tem aqui: </w:t>
+      </w:r>
+      <w:hyperlink r:id="rId11" w:history="1">
+        <w:r>
+          <w:rPr>
+            <w:rStyle w:val="Hyperlink"/>
+            <w:rFonts w:ascii="Times New Roman" w:hAnsi="Times New Roman" w:cs="Times New Roman"/>
+            <w:sz w:val="24"/>
+            <w:szCs w:val="24"/>
+          </w:rPr>
+          <w:t>https://developer.mozilla.org/pt-BR/docs/Glossary/Callback_function</w:t>
+        </w:r>
+      </w:hyperlink>
+    </w:p>
+    <w:p>
+      <w:pPr>
+        <w:spacing w:line="360" w:lineRule="auto"/>
+        <w:jc w:val="both"/>
+        <w:rPr>
+          <w:rFonts w:ascii="Times New Roman" w:hAnsi="Times New Roman" w:cs="Times New Roman"/>
+          <w:b/>
+          <w:bCs/>
+          <w:sz w:val="24"/>
+          <w:szCs w:val="24"/>
+        </w:rPr>
+      </w:pPr>
+      <w:r>
+        <w:rPr>
+          <w:rFonts w:ascii="Times New Roman" w:hAnsi="Times New Roman" w:cs="Times New Roman"/>
+          <w:b/>
+          <w:bCs/>
+          <w:sz w:val="24"/>
+          <w:szCs w:val="24"/>
+        </w:rPr>
+        <w:t>Filtrando elementos</w:t>
+      </w:r>
+    </w:p>
+    <w:p>
+      <w:pPr>
+        <w:spacing w:line="360" w:lineRule="auto"/>
+        <w:jc w:val="both"/>
+        <w:rPr>
+          <w:rFonts w:ascii="Times New Roman" w:hAnsi="Times New Roman" w:cs="Times New Roman"/>
+          <w:sz w:val="24"/>
+          <w:szCs w:val="24"/>
+        </w:rPr>
+      </w:pPr>
+      <w:r>
+        <w:rPr>
+          <w:rFonts w:ascii="Times New Roman" w:hAnsi="Times New Roman" w:cs="Times New Roman"/>
+          <w:sz w:val="24"/>
+          <w:szCs w:val="24"/>
+        </w:rPr>
+        <w:t>filter – que é filtrar</w:t>
+      </w:r>
+    </w:p>
+    <w:p>
+      <w:pPr>
+        <w:spacing w:line="360" w:lineRule="auto"/>
+        <w:jc w:val="both"/>
+        <w:rPr>
+          <w:rFonts w:ascii="Times New Roman" w:hAnsi="Times New Roman" w:cs="Times New Roman"/>
+          <w:sz w:val="24"/>
+          <w:szCs w:val="24"/>
+        </w:rPr>
+      </w:pPr>
+      <w:r>
+        <w:rPr>
+          <w:rFonts w:ascii="Times New Roman" w:hAnsi="Times New Roman" w:cs="Times New Roman"/>
+          <w:sz w:val="24"/>
+          <w:szCs w:val="24"/>
+        </w:rPr>
+        <w:t>const nomes =  [‘Ana’, ‘Marcos’, ‘Maria’, ‘Mauro’]</w:t>
+      </w:r>
+    </w:p>
+    <w:p>
+      <w:pPr>
+        <w:spacing w:line="360" w:lineRule="auto"/>
+        <w:jc w:val="both"/>
+        <w:rPr>
+          <w:rFonts w:ascii="Times New Roman" w:hAnsi="Times New Roman" w:cs="Times New Roman"/>
+          <w:sz w:val="24"/>
+          <w:szCs w:val="24"/>
+        </w:rPr>
+      </w:pPr>
+      <w:r>
+        <w:rPr>
+          <w:rFonts w:ascii="Times New Roman" w:hAnsi="Times New Roman" w:cs="Times New Roman"/>
+          <w:sz w:val="24"/>
+          <w:szCs w:val="24"/>
+        </w:rPr>
+        <w:t>const notas = [7, 4.5, 8, 7.5]</w:t>
+      </w:r>
+    </w:p>
+    <w:p>
+      <w:pPr>
+        <w:spacing w:line="360" w:lineRule="auto"/>
+        <w:jc w:val="both"/>
+        <w:rPr>
+          <w:rFonts w:ascii="Times New Roman" w:hAnsi="Times New Roman" w:cs="Times New Roman"/>
+          <w:sz w:val="24"/>
+          <w:szCs w:val="24"/>
+        </w:rPr>
+      </w:pPr>
+      <w:r>
+        <w:rPr>
+          <w:rFonts w:ascii="Times New Roman" w:hAnsi="Times New Roman" w:cs="Times New Roman"/>
+          <w:sz w:val="24"/>
+          <w:szCs w:val="24"/>
+        </w:rPr>
+        <w:t>const reprovados = nomes.filter( (aluno,índice) =&gt; notas[índice] &lt; 5)</w:t>
+      </w:r>
+    </w:p>
+    <w:p>
+      <w:pPr>
+        <w:spacing w:line="360" w:lineRule="auto"/>
+        <w:jc w:val="both"/>
+        <w:rPr>
+          <w:rFonts w:ascii="Times New Roman" w:hAnsi="Times New Roman" w:cs="Times New Roman"/>
+          <w:sz w:val="24"/>
+          <w:szCs w:val="24"/>
+        </w:rPr>
+      </w:pPr>
+      <w:r>
+        <w:rPr>
+          <w:rFonts w:ascii="Times New Roman" w:hAnsi="Times New Roman" w:cs="Times New Roman"/>
+          <w:sz w:val="24"/>
+          <w:szCs w:val="24"/>
+        </w:rPr>
+        <w:lastRenderedPageBreak/>
+        <w:t>console.log(`reprovados: ${reprovados}`);</w:t>
+      </w:r>
+    </w:p>
+    <w:p>
+      <w:pPr>
+        <w:spacing w:line="360" w:lineRule="auto"/>
+        <w:jc w:val="both"/>
+        <w:rPr>
+          <w:rFonts w:ascii="Times New Roman" w:hAnsi="Times New Roman" w:cs="Times New Roman"/>
+          <w:sz w:val="24"/>
+          <w:szCs w:val="24"/>
+        </w:rPr>
+      </w:pPr>
+      <w:r>
+        <w:rPr>
+          <w:rFonts w:ascii="Times New Roman" w:hAnsi="Times New Roman" w:cs="Times New Roman"/>
+          <w:sz w:val="24"/>
+          <w:szCs w:val="24"/>
+        </w:rPr>
+        <w:t>Para esse filtro, e usando esse exemplo, vemos que ele filtra a array com os nomes, e vai verificar os parâmetro aluno e o índice, em que ele vai olhar a nota do aluno em um índice, e o filter, ele usa valores booleanos (true or false), logo, se a nota de um aluno em um determinado índice for menor que 5, ele vai colocar no novo array dos reprovados;</w:t>
+      </w:r>
+      <w:r>
+        <w:rPr>
+          <w:rFonts w:ascii="Times New Roman" w:hAnsi="Times New Roman" w:cs="Times New Roman"/>
+          <w:sz w:val="24"/>
+          <w:szCs w:val="24"/>
+        </w:rPr>
+        <w:t xml:space="preserve"> </w:t>
+      </w:r>
+    </w:p>
+    <w:p>
+      <w:pPr>
+        <w:spacing w:line="360" w:lineRule="auto"/>
+        <w:jc w:val="both"/>
+        <w:rPr>
+          <w:rFonts w:ascii="Times New Roman" w:hAnsi="Times New Roman" w:cs="Times New Roman"/>
+          <w:sz w:val="24"/>
+          <w:szCs w:val="24"/>
+        </w:rPr>
+      </w:pPr>
+      <w:r>
+        <w:rPr>
+          <w:rFonts w:ascii="Times New Roman" w:hAnsi="Times New Roman" w:cs="Times New Roman"/>
+          <w:sz w:val="24"/>
+          <w:szCs w:val="24"/>
+        </w:rPr>
+        <w:t>const reprovados = nomes.filter( (</w:t>
+      </w:r>
+      <w:r>
+        <w:rPr>
+          <w:rFonts w:ascii="Times New Roman" w:hAnsi="Times New Roman" w:cs="Times New Roman"/>
+          <w:sz w:val="24"/>
+          <w:szCs w:val="24"/>
+        </w:rPr>
+        <w:t>_</w:t>
+      </w:r>
+      <w:r>
+        <w:rPr>
+          <w:rFonts w:ascii="Times New Roman" w:hAnsi="Times New Roman" w:cs="Times New Roman"/>
+          <w:sz w:val="24"/>
+          <w:szCs w:val="24"/>
+        </w:rPr>
+        <w:t>,índice) =&gt; notas[índice] &lt; 5)</w:t>
+      </w:r>
+      <w:r>
+        <w:rPr>
+          <w:rFonts w:ascii="Times New Roman" w:hAnsi="Times New Roman" w:cs="Times New Roman"/>
+          <w:sz w:val="24"/>
+          <w:szCs w:val="24"/>
+        </w:rPr>
+        <w:t xml:space="preserve"> – o _ serve para dizer que o JS sabe que ele existe, mas que não vai ser usado no escopo da função</w:t>
+      </w:r>
+      <w:r>
+        <w:rPr>
+          <w:rFonts w:ascii="Times New Roman" w:hAnsi="Times New Roman" w:cs="Times New Roman"/>
+          <w:sz w:val="24"/>
+          <w:szCs w:val="24"/>
+        </w:rPr>
+        <w:t>, pois o filter, pega um dado dos nomes.</w:t>
+      </w:r>
+    </w:p>
+    <w:p>
+      <w:pPr>
+        <w:spacing w:line="360" w:lineRule="auto"/>
+        <w:jc w:val="both"/>
+        <w:rPr>
+          <w:rFonts w:ascii="Times New Roman" w:hAnsi="Times New Roman" w:cs="Times New Roman"/>
+          <w:b/>
+          <w:bCs/>
+          <w:sz w:val="24"/>
+          <w:szCs w:val="24"/>
+        </w:rPr>
+      </w:pPr>
+      <w:r>
+        <w:rPr>
+          <w:rFonts w:ascii="Times New Roman" w:hAnsi="Times New Roman" w:cs="Times New Roman"/>
+          <w:b/>
+          <w:bCs/>
+          <w:sz w:val="24"/>
+          <w:szCs w:val="24"/>
+        </w:rPr>
+        <w:t>Somando com reduce</w:t>
+      </w:r>
+    </w:p>
+    <w:p>
+      <w:pPr>
+        <w:spacing w:line="360" w:lineRule="auto"/>
+        <w:jc w:val="both"/>
+        <w:rPr>
+          <w:rFonts w:ascii="Times New Roman" w:hAnsi="Times New Roman" w:cs="Times New Roman"/>
+          <w:sz w:val="24"/>
+          <w:szCs w:val="24"/>
+        </w:rPr>
+      </w:pPr>
+      <w:r>
+        <w:rPr>
+          <w:rFonts w:ascii="Times New Roman" w:hAnsi="Times New Roman" w:cs="Times New Roman"/>
+          <w:sz w:val="24"/>
+          <w:szCs w:val="24"/>
+        </w:rPr>
+        <w:t>Reduzir – ou seja traz todo o array para um único valor</w:t>
+      </w:r>
+      <w:r>
+        <w:rPr>
+          <w:rFonts w:ascii="Times New Roman" w:hAnsi="Times New Roman" w:cs="Times New Roman"/>
+          <w:sz w:val="24"/>
+          <w:szCs w:val="24"/>
+        </w:rPr>
+        <w:t xml:space="preserve"> númerico</w:t>
+      </w:r>
+      <w:r>
+        <w:rPr>
+          <w:rFonts w:ascii="Times New Roman" w:hAnsi="Times New Roman" w:cs="Times New Roman"/>
+          <w:sz w:val="24"/>
+          <w:szCs w:val="24"/>
+        </w:rPr>
+        <w:t xml:space="preserve">, em que o reduce precisa de uma função </w:t>
+      </w:r>
+      <w:r>
+        <w:rPr>
+          <w:rFonts w:ascii="Times New Roman" w:hAnsi="Times New Roman" w:cs="Times New Roman"/>
+          <w:sz w:val="24"/>
+          <w:szCs w:val="24"/>
+        </w:rPr>
+        <w:t>e dois parâmetros</w:t>
+      </w:r>
+      <w:r>
+        <w:rPr>
+          <w:rFonts w:ascii="Times New Roman" w:hAnsi="Times New Roman" w:cs="Times New Roman"/>
+          <w:sz w:val="24"/>
+          <w:szCs w:val="24"/>
+        </w:rPr>
+        <w:t xml:space="preserve"> que </w:t>
+      </w:r>
+      <w:r>
+        <w:rPr>
+          <w:rFonts w:ascii="Times New Roman" w:hAnsi="Times New Roman" w:cs="Times New Roman"/>
+          <w:sz w:val="24"/>
+          <w:szCs w:val="24"/>
+        </w:rPr>
+        <w:t>um é o</w:t>
+      </w:r>
+      <w:r>
+        <w:rPr>
+          <w:rFonts w:ascii="Times New Roman" w:hAnsi="Times New Roman" w:cs="Times New Roman"/>
+          <w:sz w:val="24"/>
+          <w:szCs w:val="24"/>
+        </w:rPr>
+        <w:t xml:space="preserve"> acumulador</w:t>
+      </w:r>
+      <w:r>
+        <w:rPr>
+          <w:rFonts w:ascii="Times New Roman" w:hAnsi="Times New Roman" w:cs="Times New Roman"/>
+          <w:sz w:val="24"/>
+          <w:szCs w:val="24"/>
+        </w:rPr>
+        <w:t xml:space="preserve"> (acum)</w:t>
+      </w:r>
+      <w:r>
+        <w:rPr>
+          <w:rFonts w:ascii="Times New Roman" w:hAnsi="Times New Roman" w:cs="Times New Roman"/>
+          <w:sz w:val="24"/>
+          <w:szCs w:val="24"/>
+        </w:rPr>
+        <w:t xml:space="preserve"> e </w:t>
+      </w:r>
+      <w:r>
+        <w:rPr>
+          <w:rFonts w:ascii="Times New Roman" w:hAnsi="Times New Roman" w:cs="Times New Roman"/>
+          <w:sz w:val="24"/>
+          <w:szCs w:val="24"/>
+        </w:rPr>
+        <w:t xml:space="preserve">o outro é </w:t>
+      </w:r>
+      <w:r>
+        <w:rPr>
+          <w:rFonts w:ascii="Times New Roman" w:hAnsi="Times New Roman" w:cs="Times New Roman"/>
+          <w:sz w:val="24"/>
+          <w:szCs w:val="24"/>
+        </w:rPr>
+        <w:t>valor atu</w:t>
+      </w:r>
+      <w:r>
+        <w:rPr>
+          <w:rFonts w:ascii="Times New Roman" w:hAnsi="Times New Roman" w:cs="Times New Roman"/>
+          <w:sz w:val="24"/>
+          <w:szCs w:val="24"/>
+        </w:rPr>
+        <w:t>al</w:t>
+      </w:r>
+      <w:r>
+        <w:rPr>
+          <w:rFonts w:ascii="Times New Roman" w:hAnsi="Times New Roman" w:cs="Times New Roman"/>
+          <w:sz w:val="24"/>
+          <w:szCs w:val="24"/>
+        </w:rPr>
+        <w:t xml:space="preserve"> (atual) – valor atual do looping</w:t>
+      </w:r>
+      <w:r>
+        <w:rPr>
+          <w:rFonts w:ascii="Times New Roman" w:hAnsi="Times New Roman" w:cs="Times New Roman"/>
+          <w:sz w:val="24"/>
+          <w:szCs w:val="24"/>
+        </w:rPr>
+        <w:t xml:space="preserve">, e o zero depois é o início para iniciar </w:t>
+      </w:r>
+      <w:r>
+        <w:rPr>
+          <w:rFonts w:ascii="Times New Roman" w:hAnsi="Times New Roman" w:cs="Times New Roman"/>
+          <w:sz w:val="24"/>
+          <w:szCs w:val="24"/>
+        </w:rPr>
+        <w:t>os valores</w:t>
+      </w:r>
+      <w:r>
+        <w:rPr>
+          <w:rFonts w:ascii="Times New Roman" w:hAnsi="Times New Roman" w:cs="Times New Roman"/>
+          <w:sz w:val="24"/>
+          <w:szCs w:val="24"/>
+        </w:rPr>
+        <w:t xml:space="preserve"> dos array</w:t>
+      </w:r>
+      <w:r>
+        <w:rPr>
+          <w:rFonts w:ascii="Times New Roman" w:hAnsi="Times New Roman" w:cs="Times New Roman"/>
+          <w:sz w:val="24"/>
+          <w:szCs w:val="24"/>
+        </w:rPr>
+        <w:t xml:space="preserve"> – os nomes acum e atual pode colocar qualquer nome</w:t>
+      </w:r>
+      <w:r>
+        <w:rPr>
+          <w:rFonts w:ascii="Times New Roman" w:hAnsi="Times New Roman" w:cs="Times New Roman"/>
+          <w:sz w:val="24"/>
+          <w:szCs w:val="24"/>
+        </w:rPr>
+        <w:t>. Exemplo</w:t>
+      </w:r>
+    </w:p>
+    <w:p>
+      <w:pPr>
+        <w:spacing w:line="360" w:lineRule="auto"/>
+        <w:jc w:val="both"/>
+        <w:rPr>
+          <w:rFonts w:ascii="Times New Roman" w:hAnsi="Times New Roman" w:cs="Times New Roman"/>
+          <w:sz w:val="24"/>
+          <w:szCs w:val="24"/>
+        </w:rPr>
+      </w:pPr>
+      <w:r>
+        <w:rPr>
+          <w:rFonts w:ascii="Times New Roman" w:hAnsi="Times New Roman" w:cs="Times New Roman"/>
+          <w:sz w:val="24"/>
+          <w:szCs w:val="24"/>
+        </w:rPr>
+        <w:t>const notas = [10, 6.5, 8, 7]</w:t>
+      </w:r>
+      <w:r>
+        <w:rPr>
+          <w:rFonts w:ascii="Times New Roman" w:hAnsi="Times New Roman" w:cs="Times New Roman"/>
+          <w:sz w:val="24"/>
+          <w:szCs w:val="24"/>
+        </w:rPr>
+        <w:t>;</w:t>
+      </w:r>
+    </w:p>
+    <w:p>
+      <w:pPr>
+        <w:spacing w:line="360" w:lineRule="auto"/>
+        <w:jc w:val="both"/>
+        <w:rPr>
+          <w:rFonts w:ascii="Times New Roman" w:hAnsi="Times New Roman" w:cs="Times New Roman"/>
+          <w:sz w:val="24"/>
+          <w:szCs w:val="24"/>
+        </w:rPr>
+      </w:pPr>
+      <w:r>
+        <w:rPr>
+          <w:rFonts w:ascii="Times New Roman" w:hAnsi="Times New Roman" w:cs="Times New Roman"/>
+          <w:sz w:val="24"/>
+          <w:szCs w:val="24"/>
+        </w:rPr>
+        <w:t>const media = notas.reduce((acum, atual) =&gt; atual + acum, 0) / notas.length</w:t>
+      </w:r>
+      <w:r>
+        <w:rPr>
+          <w:rFonts w:ascii="Times New Roman" w:hAnsi="Times New Roman" w:cs="Times New Roman"/>
+          <w:sz w:val="24"/>
+          <w:szCs w:val="24"/>
+        </w:rPr>
+        <w:t>;</w:t>
+      </w:r>
+    </w:p>
+    <w:p>
+      <w:pPr>
+        <w:spacing w:line="360" w:lineRule="auto"/>
+        <w:jc w:val="both"/>
+        <w:rPr>
+          <w:rFonts w:ascii="Times New Roman" w:hAnsi="Times New Roman" w:cs="Times New Roman"/>
+          <w:sz w:val="24"/>
+          <w:szCs w:val="24"/>
+        </w:rPr>
+      </w:pPr>
+      <w:r>
+        <w:rPr>
+          <w:rFonts w:ascii="Times New Roman" w:hAnsi="Times New Roman" w:cs="Times New Roman"/>
+          <w:sz w:val="24"/>
+          <w:szCs w:val="24"/>
+        </w:rPr>
+        <w:t>console.log(media);</w:t>
+      </w:r>
+    </w:p>
+    <w:p>
+      <w:pPr>
+        <w:spacing w:line="360" w:lineRule="auto"/>
+        <w:jc w:val="both"/>
+        <w:rPr>
+          <w:rFonts w:ascii="Times New Roman" w:hAnsi="Times New Roman" w:cs="Times New Roman"/>
+          <w:sz w:val="24"/>
+          <w:szCs w:val="24"/>
+        </w:rPr>
+      </w:pPr>
+      <w:r>
+        <w:rPr>
+          <w:rFonts w:ascii="Times New Roman" w:hAnsi="Times New Roman" w:cs="Times New Roman"/>
+          <w:sz w:val="24"/>
+          <w:szCs w:val="24"/>
+        </w:rPr>
+        <w:t>em que o acum+atual é uma soma</w:t>
+      </w:r>
+    </w:p>
+    <w:p>
+      <w:pPr>
+        <w:spacing w:line="360" w:lineRule="auto"/>
+        <w:jc w:val="both"/>
+        <w:rPr>
+          <w:rFonts w:ascii="Times New Roman" w:hAnsi="Times New Roman" w:cs="Times New Roman"/>
+          <w:sz w:val="24"/>
+          <w:szCs w:val="24"/>
+        </w:rPr>
+      </w:pPr>
+      <w:r>
+        <w:rPr>
+          <w:rFonts w:ascii="Times New Roman" w:hAnsi="Times New Roman" w:cs="Times New Roman"/>
+          <w:sz w:val="24"/>
+          <w:szCs w:val="24"/>
+        </w:rPr>
+        <w:t>Caso tenha mais de uma linha, tem que usar as chaves e o return</w:t>
+      </w:r>
     </w:p>
     <w:sectPr>
       <w:pgSz w:w="11906" w:h="16838"/>

</xml_diff>